<commit_message>
Updated paper, added dump of models and features for streamlit
</commit_message>
<xml_diff>
--- a/Final Paper/Final Paper - v1.1 - Erwin Medina.docx
+++ b/Final Paper/Final Paper - v1.1 - Erwin Medina.docx
@@ -2417,7 +2417,7 @@
             </w:rPr>
             <w:fldChar w:fldCharType="separate"/>
           </w:r>
-          <w:hyperlink w:anchor="_Toc214027303" w:history="1">
+          <w:hyperlink w:anchor="_Toc214548776" w:history="1">
             <w:r>
               <w:rPr>
                 <w:rStyle w:val="Hyperlink"/>
@@ -2445,7 +2445,7 @@
                 <w:noProof/>
                 <w:webHidden/>
               </w:rPr>
-              <w:instrText xml:space="preserve"> PAGEREF _Toc214027303 \h </w:instrText>
+              <w:instrText xml:space="preserve"> PAGEREF _Toc214548776 \h </w:instrText>
             </w:r>
             <w:r>
               <w:rPr>
@@ -2491,7 +2491,7 @@
               <w:noProof/>
             </w:rPr>
           </w:pPr>
-          <w:hyperlink w:anchor="_Toc214027304" w:history="1">
+          <w:hyperlink w:anchor="_Toc214548777" w:history="1">
             <w:r>
               <w:rPr>
                 <w:rStyle w:val="Hyperlink"/>
@@ -2519,7 +2519,7 @@
                 <w:noProof/>
                 <w:webHidden/>
               </w:rPr>
-              <w:instrText xml:space="preserve"> PAGEREF _Toc214027304 \h </w:instrText>
+              <w:instrText xml:space="preserve"> PAGEREF _Toc214548777 \h </w:instrText>
             </w:r>
             <w:r>
               <w:rPr>
@@ -2565,7 +2565,7 @@
               <w:szCs w:val="24"/>
             </w:rPr>
           </w:pPr>
-          <w:hyperlink w:anchor="_Toc214027305" w:history="1">
+          <w:hyperlink w:anchor="_Toc214548778" w:history="1">
             <w:r>
               <w:rPr>
                 <w:rStyle w:val="Hyperlink"/>
@@ -2593,7 +2593,7 @@
                 <w:noProof/>
                 <w:webHidden/>
               </w:rPr>
-              <w:instrText xml:space="preserve"> PAGEREF _Toc214027305 \h </w:instrText>
+              <w:instrText xml:space="preserve"> PAGEREF _Toc214548778 \h </w:instrText>
             </w:r>
             <w:r>
               <w:rPr>
@@ -2637,7 +2637,7 @@
               <w:szCs w:val="24"/>
             </w:rPr>
           </w:pPr>
-          <w:hyperlink w:anchor="_Toc214027306" w:history="1">
+          <w:hyperlink w:anchor="_Toc214548779" w:history="1">
             <w:r>
               <w:rPr>
                 <w:rStyle w:val="Hyperlink"/>
@@ -2665,7 +2665,7 @@
                 <w:noProof/>
                 <w:webHidden/>
               </w:rPr>
-              <w:instrText xml:space="preserve"> PAGEREF _Toc214027306 \h </w:instrText>
+              <w:instrText xml:space="preserve"> PAGEREF _Toc214548779 \h </w:instrText>
             </w:r>
             <w:r>
               <w:rPr>
@@ -2709,7 +2709,7 @@
               <w:szCs w:val="24"/>
             </w:rPr>
           </w:pPr>
-          <w:hyperlink w:anchor="_Toc214027307" w:history="1">
+          <w:hyperlink w:anchor="_Toc214548780" w:history="1">
             <w:r>
               <w:rPr>
                 <w:rStyle w:val="Hyperlink"/>
@@ -2737,7 +2737,7 @@
                 <w:noProof/>
                 <w:webHidden/>
               </w:rPr>
-              <w:instrText xml:space="preserve"> PAGEREF _Toc214027307 \h </w:instrText>
+              <w:instrText xml:space="preserve"> PAGEREF _Toc214548780 \h </w:instrText>
             </w:r>
             <w:r>
               <w:rPr>
@@ -2781,7 +2781,7 @@
               <w:szCs w:val="24"/>
             </w:rPr>
           </w:pPr>
-          <w:hyperlink w:anchor="_Toc214027308" w:history="1">
+          <w:hyperlink w:anchor="_Toc214548781" w:history="1">
             <w:r>
               <w:rPr>
                 <w:rStyle w:val="Hyperlink"/>
@@ -2809,7 +2809,7 @@
                 <w:noProof/>
                 <w:webHidden/>
               </w:rPr>
-              <w:instrText xml:space="preserve"> PAGEREF _Toc214027308 \h </w:instrText>
+              <w:instrText xml:space="preserve"> PAGEREF _Toc214548781 \h </w:instrText>
             </w:r>
             <w:r>
               <w:rPr>
@@ -2853,7 +2853,7 @@
               <w:szCs w:val="24"/>
             </w:rPr>
           </w:pPr>
-          <w:hyperlink w:anchor="_Toc214027309" w:history="1">
+          <w:hyperlink w:anchor="_Toc214548782" w:history="1">
             <w:r>
               <w:rPr>
                 <w:rStyle w:val="Hyperlink"/>
@@ -2881,7 +2881,7 @@
                 <w:noProof/>
                 <w:webHidden/>
               </w:rPr>
-              <w:instrText xml:space="preserve"> PAGEREF _Toc214027309 \h </w:instrText>
+              <w:instrText xml:space="preserve"> PAGEREF _Toc214548782 \h </w:instrText>
             </w:r>
             <w:r>
               <w:rPr>
@@ -2927,7 +2927,7 @@
               <w:noProof/>
             </w:rPr>
           </w:pPr>
-          <w:hyperlink w:anchor="_Toc214027310" w:history="1">
+          <w:hyperlink w:anchor="_Toc214548783" w:history="1">
             <w:r>
               <w:rPr>
                 <w:rStyle w:val="Hyperlink"/>
@@ -2955,7 +2955,7 @@
                 <w:noProof/>
                 <w:webHidden/>
               </w:rPr>
-              <w:instrText xml:space="preserve"> PAGEREF _Toc214027310 \h </w:instrText>
+              <w:instrText xml:space="preserve"> PAGEREF _Toc214548783 \h </w:instrText>
             </w:r>
             <w:r>
               <w:rPr>
@@ -3001,7 +3001,7 @@
               <w:szCs w:val="24"/>
             </w:rPr>
           </w:pPr>
-          <w:hyperlink w:anchor="_Toc214027311" w:history="1">
+          <w:hyperlink w:anchor="_Toc214548784" w:history="1">
             <w:r>
               <w:rPr>
                 <w:rStyle w:val="Hyperlink"/>
@@ -3029,7 +3029,7 @@
                 <w:noProof/>
                 <w:webHidden/>
               </w:rPr>
-              <w:instrText xml:space="preserve"> PAGEREF _Toc214027311 \h </w:instrText>
+              <w:instrText xml:space="preserve"> PAGEREF _Toc214548784 \h </w:instrText>
             </w:r>
             <w:r>
               <w:rPr>
@@ -3075,7 +3075,7 @@
               <w:szCs w:val="24"/>
             </w:rPr>
           </w:pPr>
-          <w:hyperlink w:anchor="_Toc214027312" w:history="1">
+          <w:hyperlink w:anchor="_Toc214548785" w:history="1">
             <w:r>
               <w:rPr>
                 <w:rStyle w:val="Hyperlink"/>
@@ -3103,7 +3103,7 @@
                 <w:noProof/>
                 <w:webHidden/>
               </w:rPr>
-              <w:instrText xml:space="preserve"> PAGEREF _Toc214027312 \h </w:instrText>
+              <w:instrText xml:space="preserve"> PAGEREF _Toc214548785 \h </w:instrText>
             </w:r>
             <w:r>
               <w:rPr>
@@ -3149,7 +3149,7 @@
               <w:szCs w:val="24"/>
             </w:rPr>
           </w:pPr>
-          <w:hyperlink w:anchor="_Toc214027313" w:history="1">
+          <w:hyperlink w:anchor="_Toc214548786" w:history="1">
             <w:r>
               <w:rPr>
                 <w:rStyle w:val="Hyperlink"/>
@@ -3177,7 +3177,7 @@
                 <w:noProof/>
                 <w:webHidden/>
               </w:rPr>
-              <w:instrText xml:space="preserve"> PAGEREF _Toc214027313 \h </w:instrText>
+              <w:instrText xml:space="preserve"> PAGEREF _Toc214548786 \h </w:instrText>
             </w:r>
             <w:r>
               <w:rPr>
@@ -3223,7 +3223,7 @@
               <w:szCs w:val="24"/>
             </w:rPr>
           </w:pPr>
-          <w:hyperlink w:anchor="_Toc214027314" w:history="1">
+          <w:hyperlink w:anchor="_Toc214548787" w:history="1">
             <w:r>
               <w:rPr>
                 <w:rStyle w:val="Hyperlink"/>
@@ -3251,7 +3251,7 @@
                 <w:noProof/>
                 <w:webHidden/>
               </w:rPr>
-              <w:instrText xml:space="preserve"> PAGEREF _Toc214027314 \h </w:instrText>
+              <w:instrText xml:space="preserve"> PAGEREF _Toc214548787 \h </w:instrText>
             </w:r>
             <w:r>
               <w:rPr>
@@ -3297,7 +3297,7 @@
               <w:szCs w:val="24"/>
             </w:rPr>
           </w:pPr>
-          <w:hyperlink w:anchor="_Toc214027315" w:history="1">
+          <w:hyperlink w:anchor="_Toc214548788" w:history="1">
             <w:r>
               <w:rPr>
                 <w:rStyle w:val="Hyperlink"/>
@@ -3325,7 +3325,7 @@
                 <w:noProof/>
                 <w:webHidden/>
               </w:rPr>
-              <w:instrText xml:space="preserve"> PAGEREF _Toc214027315 \h </w:instrText>
+              <w:instrText xml:space="preserve"> PAGEREF _Toc214548788 \h </w:instrText>
             </w:r>
             <w:r>
               <w:rPr>
@@ -3371,7 +3371,7 @@
               <w:noProof/>
             </w:rPr>
           </w:pPr>
-          <w:hyperlink w:anchor="_Toc214027316" w:history="1">
+          <w:hyperlink w:anchor="_Toc214548789" w:history="1">
             <w:r>
               <w:rPr>
                 <w:rStyle w:val="Hyperlink"/>
@@ -3399,7 +3399,7 @@
                 <w:noProof/>
                 <w:webHidden/>
               </w:rPr>
-              <w:instrText xml:space="preserve"> PAGEREF _Toc214027316 \h </w:instrText>
+              <w:instrText xml:space="preserve"> PAGEREF _Toc214548789 \h </w:instrText>
             </w:r>
             <w:r>
               <w:rPr>
@@ -3445,7 +3445,7 @@
               <w:noProof/>
             </w:rPr>
           </w:pPr>
-          <w:hyperlink w:anchor="_Toc214027317" w:history="1">
+          <w:hyperlink w:anchor="_Toc214548790" w:history="1">
             <w:r>
               <w:rPr>
                 <w:rStyle w:val="Hyperlink"/>
@@ -3473,7 +3473,7 @@
                 <w:noProof/>
                 <w:webHidden/>
               </w:rPr>
-              <w:instrText xml:space="preserve"> PAGEREF _Toc214027317 \h </w:instrText>
+              <w:instrText xml:space="preserve"> PAGEREF _Toc214548790 \h </w:instrText>
             </w:r>
             <w:r>
               <w:rPr>
@@ -3519,7 +3519,7 @@
               <w:szCs w:val="24"/>
             </w:rPr>
           </w:pPr>
-          <w:hyperlink w:anchor="_Toc214027318" w:history="1">
+          <w:hyperlink w:anchor="_Toc214548791" w:history="1">
             <w:r>
               <w:rPr>
                 <w:rStyle w:val="Hyperlink"/>
@@ -3547,7 +3547,7 @@
                 <w:noProof/>
                 <w:webHidden/>
               </w:rPr>
-              <w:instrText xml:space="preserve"> PAGEREF _Toc214027318 \h </w:instrText>
+              <w:instrText xml:space="preserve"> PAGEREF _Toc214548791 \h </w:instrText>
             </w:r>
             <w:r>
               <w:rPr>
@@ -3593,7 +3593,7 @@
               <w:szCs w:val="24"/>
             </w:rPr>
           </w:pPr>
-          <w:hyperlink w:anchor="_Toc214027319" w:history="1">
+          <w:hyperlink w:anchor="_Toc214548792" w:history="1">
             <w:r>
               <w:rPr>
                 <w:rStyle w:val="Hyperlink"/>
@@ -3621,7 +3621,7 @@
                 <w:noProof/>
                 <w:webHidden/>
               </w:rPr>
-              <w:instrText xml:space="preserve"> PAGEREF _Toc214027319 \h </w:instrText>
+              <w:instrText xml:space="preserve"> PAGEREF _Toc214548792 \h </w:instrText>
             </w:r>
             <w:r>
               <w:rPr>
@@ -3667,7 +3667,7 @@
               <w:szCs w:val="24"/>
             </w:rPr>
           </w:pPr>
-          <w:hyperlink w:anchor="_Toc214027320" w:history="1">
+          <w:hyperlink w:anchor="_Toc214548793" w:history="1">
             <w:r>
               <w:rPr>
                 <w:rStyle w:val="Hyperlink"/>
@@ -3695,7 +3695,7 @@
                 <w:noProof/>
                 <w:webHidden/>
               </w:rPr>
-              <w:instrText xml:space="preserve"> PAGEREF _Toc214027320 \h </w:instrText>
+              <w:instrText xml:space="preserve"> PAGEREF _Toc214548793 \h </w:instrText>
             </w:r>
             <w:r>
               <w:rPr>
@@ -3741,7 +3741,7 @@
               <w:szCs w:val="24"/>
             </w:rPr>
           </w:pPr>
-          <w:hyperlink w:anchor="_Toc214027321" w:history="1">
+          <w:hyperlink w:anchor="_Toc214548794" w:history="1">
             <w:r>
               <w:rPr>
                 <w:rStyle w:val="Hyperlink"/>
@@ -3769,7 +3769,7 @@
                 <w:noProof/>
                 <w:webHidden/>
               </w:rPr>
-              <w:instrText xml:space="preserve"> PAGEREF _Toc214027321 \h </w:instrText>
+              <w:instrText xml:space="preserve"> PAGEREF _Toc214548794 \h </w:instrText>
             </w:r>
             <w:r>
               <w:rPr>
@@ -3815,7 +3815,7 @@
               <w:szCs w:val="24"/>
             </w:rPr>
           </w:pPr>
-          <w:hyperlink w:anchor="_Toc214027322" w:history="1">
+          <w:hyperlink w:anchor="_Toc214548795" w:history="1">
             <w:r>
               <w:rPr>
                 <w:rStyle w:val="Hyperlink"/>
@@ -3843,7 +3843,7 @@
                 <w:noProof/>
                 <w:webHidden/>
               </w:rPr>
-              <w:instrText xml:space="preserve"> PAGEREF _Toc214027322 \h </w:instrText>
+              <w:instrText xml:space="preserve"> PAGEREF _Toc214548795 \h </w:instrText>
             </w:r>
             <w:r>
               <w:rPr>
@@ -3889,7 +3889,7 @@
               <w:szCs w:val="24"/>
             </w:rPr>
           </w:pPr>
-          <w:hyperlink w:anchor="_Toc214027323" w:history="1">
+          <w:hyperlink w:anchor="_Toc214548796" w:history="1">
             <w:r>
               <w:rPr>
                 <w:rStyle w:val="Hyperlink"/>
@@ -3917,7 +3917,7 @@
                 <w:noProof/>
                 <w:webHidden/>
               </w:rPr>
-              <w:instrText xml:space="preserve"> PAGEREF _Toc214027323 \h </w:instrText>
+              <w:instrText xml:space="preserve"> PAGEREF _Toc214548796 \h </w:instrText>
             </w:r>
             <w:r>
               <w:rPr>
@@ -3963,7 +3963,7 @@
               <w:szCs w:val="24"/>
             </w:rPr>
           </w:pPr>
-          <w:hyperlink w:anchor="_Toc214027324" w:history="1">
+          <w:hyperlink w:anchor="_Toc214548797" w:history="1">
             <w:r>
               <w:rPr>
                 <w:rStyle w:val="Hyperlink"/>
@@ -3991,7 +3991,7 @@
                 <w:noProof/>
                 <w:webHidden/>
               </w:rPr>
-              <w:instrText xml:space="preserve"> PAGEREF _Toc214027324 \h </w:instrText>
+              <w:instrText xml:space="preserve"> PAGEREF _Toc214548797 \h </w:instrText>
             </w:r>
             <w:r>
               <w:rPr>
@@ -4035,7 +4035,7 @@
               <w:szCs w:val="24"/>
             </w:rPr>
           </w:pPr>
-          <w:hyperlink w:anchor="_Toc214027325" w:history="1">
+          <w:hyperlink w:anchor="_Toc214548798" w:history="1">
             <w:r>
               <w:rPr>
                 <w:rStyle w:val="Hyperlink"/>
@@ -4063,7 +4063,7 @@
                 <w:noProof/>
                 <w:webHidden/>
               </w:rPr>
-              <w:instrText xml:space="preserve"> PAGEREF _Toc214027325 \h </w:instrText>
+              <w:instrText xml:space="preserve"> PAGEREF _Toc214548798 \h </w:instrText>
             </w:r>
             <w:r>
               <w:rPr>
@@ -4107,7 +4107,7 @@
               <w:szCs w:val="24"/>
             </w:rPr>
           </w:pPr>
-          <w:hyperlink w:anchor="_Toc214027326" w:history="1">
+          <w:hyperlink w:anchor="_Toc214548799" w:history="1">
             <w:r>
               <w:rPr>
                 <w:rStyle w:val="Hyperlink"/>
@@ -4135,7 +4135,7 @@
                 <w:noProof/>
                 <w:webHidden/>
               </w:rPr>
-              <w:instrText xml:space="preserve"> PAGEREF _Toc214027326 \h </w:instrText>
+              <w:instrText xml:space="preserve"> PAGEREF _Toc214548799 \h </w:instrText>
             </w:r>
             <w:r>
               <w:rPr>
@@ -4179,7 +4179,7 @@
               <w:szCs w:val="24"/>
             </w:rPr>
           </w:pPr>
-          <w:hyperlink w:anchor="_Toc214027327" w:history="1">
+          <w:hyperlink w:anchor="_Toc214548800" w:history="1">
             <w:r>
               <w:rPr>
                 <w:rStyle w:val="Hyperlink"/>
@@ -4207,7 +4207,7 @@
                 <w:noProof/>
                 <w:webHidden/>
               </w:rPr>
-              <w:instrText xml:space="preserve"> PAGEREF _Toc214027327 \h </w:instrText>
+              <w:instrText xml:space="preserve"> PAGEREF _Toc214548800 \h </w:instrText>
             </w:r>
             <w:r>
               <w:rPr>
@@ -4251,7 +4251,7 @@
               <w:szCs w:val="24"/>
             </w:rPr>
           </w:pPr>
-          <w:hyperlink w:anchor="_Toc214027328" w:history="1">
+          <w:hyperlink w:anchor="_Toc214548801" w:history="1">
             <w:r>
               <w:rPr>
                 <w:rStyle w:val="Hyperlink"/>
@@ -4279,7 +4279,7 @@
                 <w:noProof/>
                 <w:webHidden/>
               </w:rPr>
-              <w:instrText xml:space="preserve"> PAGEREF _Toc214027328 \h </w:instrText>
+              <w:instrText xml:space="preserve"> PAGEREF _Toc214548801 \h </w:instrText>
             </w:r>
             <w:r>
               <w:rPr>
@@ -4325,14 +4325,30 @@
               <w:noProof/>
             </w:rPr>
           </w:pPr>
-          <w:hyperlink w:anchor="_Toc214027329" w:history="1">
+          <w:hyperlink w:anchor="_Toc214548802" w:history="1">
             <w:r>
               <w:rPr>
                 <w:rStyle w:val="Hyperlink"/>
                 <w:rFonts w:ascii="Arial" w:eastAsia="Arial" w:hAnsi="Arial" w:cs="Arial"/>
                 <w:noProof/>
               </w:rPr>
-              <w:t>6. Environment</w:t>
+              <w:t>6. Environ</w:t>
+            </w:r>
+            <w:r>
+              <w:rPr>
+                <w:rStyle w:val="Hyperlink"/>
+                <w:rFonts w:ascii="Arial" w:eastAsia="Arial" w:hAnsi="Arial" w:cs="Arial"/>
+                <w:noProof/>
+              </w:rPr>
+              <w:t>m</w:t>
+            </w:r>
+            <w:r>
+              <w:rPr>
+                <w:rStyle w:val="Hyperlink"/>
+                <w:rFonts w:ascii="Arial" w:eastAsia="Arial" w:hAnsi="Arial" w:cs="Arial"/>
+                <w:noProof/>
+              </w:rPr>
+              <w:t>ent</w:t>
             </w:r>
             <w:r>
               <w:rPr>
@@ -4353,7 +4369,7 @@
                 <w:noProof/>
                 <w:webHidden/>
               </w:rPr>
-              <w:instrText xml:space="preserve"> PAGEREF _Toc214027329 \h </w:instrText>
+              <w:instrText xml:space="preserve"> PAGEREF _Toc214548802 \h </w:instrText>
             </w:r>
             <w:r>
               <w:rPr>
@@ -4399,7 +4415,7 @@
               <w:noProof/>
             </w:rPr>
           </w:pPr>
-          <w:hyperlink w:anchor="_Toc214027330" w:history="1">
+          <w:hyperlink w:anchor="_Toc214548803" w:history="1">
             <w:r>
               <w:rPr>
                 <w:rStyle w:val="Hyperlink"/>
@@ -4427,7 +4443,7 @@
                 <w:noProof/>
                 <w:webHidden/>
               </w:rPr>
-              <w:instrText xml:space="preserve"> PAGEREF _Toc214027330 \h </w:instrText>
+              <w:instrText xml:space="preserve"> PAGEREF _Toc214548803 \h </w:instrText>
             </w:r>
             <w:r>
               <w:rPr>
@@ -4473,7 +4489,7 @@
               <w:noProof/>
             </w:rPr>
           </w:pPr>
-          <w:hyperlink w:anchor="_Toc214027331" w:history="1">
+          <w:hyperlink w:anchor="_Toc214548804" w:history="1">
             <w:r>
               <w:rPr>
                 <w:rStyle w:val="Hyperlink"/>
@@ -4501,7 +4517,7 @@
                 <w:noProof/>
                 <w:webHidden/>
               </w:rPr>
-              <w:instrText xml:space="preserve"> PAGEREF _Toc214027331 \h </w:instrText>
+              <w:instrText xml:space="preserve"> PAGEREF _Toc214548804 \h </w:instrText>
             </w:r>
             <w:r>
               <w:rPr>
@@ -4547,7 +4563,7 @@
               <w:noProof/>
             </w:rPr>
           </w:pPr>
-          <w:hyperlink w:anchor="_Toc214027332" w:history="1">
+          <w:hyperlink w:anchor="_Toc214548805" w:history="1">
             <w:r>
               <w:rPr>
                 <w:rStyle w:val="Hyperlink"/>
@@ -4575,7 +4591,7 @@
                 <w:noProof/>
                 <w:webHidden/>
               </w:rPr>
-              <w:instrText xml:space="preserve"> PAGEREF _Toc214027332 \h </w:instrText>
+              <w:instrText xml:space="preserve"> PAGEREF _Toc214548805 \h </w:instrText>
             </w:r>
             <w:r>
               <w:rPr>
@@ -4621,7 +4637,7 @@
               <w:szCs w:val="24"/>
             </w:rPr>
           </w:pPr>
-          <w:hyperlink w:anchor="_Toc214027333" w:history="1">
+          <w:hyperlink w:anchor="_Toc214548806" w:history="1">
             <w:r>
               <w:rPr>
                 <w:rStyle w:val="Hyperlink"/>
@@ -4649,7 +4665,7 @@
                 <w:noProof/>
                 <w:webHidden/>
               </w:rPr>
-              <w:instrText xml:space="preserve"> PAGEREF _Toc214027333 \h </w:instrText>
+              <w:instrText xml:space="preserve"> PAGEREF _Toc214548806 \h </w:instrText>
             </w:r>
             <w:r>
               <w:rPr>
@@ -4693,7 +4709,7 @@
               <w:szCs w:val="24"/>
             </w:rPr>
           </w:pPr>
-          <w:hyperlink w:anchor="_Toc214027334" w:history="1">
+          <w:hyperlink w:anchor="_Toc214548807" w:history="1">
             <w:r>
               <w:rPr>
                 <w:rStyle w:val="Hyperlink"/>
@@ -4721,7 +4737,7 @@
                 <w:noProof/>
                 <w:webHidden/>
               </w:rPr>
-              <w:instrText xml:space="preserve"> PAGEREF _Toc214027334 \h </w:instrText>
+              <w:instrText xml:space="preserve"> PAGEREF _Toc214548807 \h </w:instrText>
             </w:r>
             <w:r>
               <w:rPr>
@@ -4765,7 +4781,7 @@
               <w:szCs w:val="24"/>
             </w:rPr>
           </w:pPr>
-          <w:hyperlink w:anchor="_Toc214027335" w:history="1">
+          <w:hyperlink w:anchor="_Toc214548808" w:history="1">
             <w:r>
               <w:rPr>
                 <w:rStyle w:val="Hyperlink"/>
@@ -4793,7 +4809,7 @@
                 <w:noProof/>
                 <w:webHidden/>
               </w:rPr>
-              <w:instrText xml:space="preserve"> PAGEREF _Toc214027335 \h </w:instrText>
+              <w:instrText xml:space="preserve"> PAGEREF _Toc214548808 \h </w:instrText>
             </w:r>
             <w:r>
               <w:rPr>
@@ -4837,7 +4853,7 @@
               <w:szCs w:val="24"/>
             </w:rPr>
           </w:pPr>
-          <w:hyperlink w:anchor="_Toc214027336" w:history="1">
+          <w:hyperlink w:anchor="_Toc214548809" w:history="1">
             <w:r>
               <w:rPr>
                 <w:rStyle w:val="Hyperlink"/>
@@ -4865,7 +4881,7 @@
                 <w:noProof/>
                 <w:webHidden/>
               </w:rPr>
-              <w:instrText xml:space="preserve"> PAGEREF _Toc214027336 \h </w:instrText>
+              <w:instrText xml:space="preserve"> PAGEREF _Toc214548809 \h </w:instrText>
             </w:r>
             <w:r>
               <w:rPr>
@@ -4911,7 +4927,7 @@
               <w:szCs w:val="24"/>
             </w:rPr>
           </w:pPr>
-          <w:hyperlink w:anchor="_Toc214027337" w:history="1">
+          <w:hyperlink w:anchor="_Toc214548810" w:history="1">
             <w:r>
               <w:rPr>
                 <w:rStyle w:val="Hyperlink"/>
@@ -4939,7 +4955,7 @@
                 <w:noProof/>
                 <w:webHidden/>
               </w:rPr>
-              <w:instrText xml:space="preserve"> PAGEREF _Toc214027337 \h </w:instrText>
+              <w:instrText xml:space="preserve"> PAGEREF _Toc214548810 \h </w:instrText>
             </w:r>
             <w:r>
               <w:rPr>
@@ -4983,7 +4999,7 @@
               <w:szCs w:val="24"/>
             </w:rPr>
           </w:pPr>
-          <w:hyperlink w:anchor="_Toc214027338" w:history="1">
+          <w:hyperlink w:anchor="_Toc214548811" w:history="1">
             <w:r>
               <w:rPr>
                 <w:rStyle w:val="Hyperlink"/>
@@ -5011,7 +5027,7 @@
                 <w:noProof/>
                 <w:webHidden/>
               </w:rPr>
-              <w:instrText xml:space="preserve"> PAGEREF _Toc214027338 \h </w:instrText>
+              <w:instrText xml:space="preserve"> PAGEREF _Toc214548811 \h </w:instrText>
             </w:r>
             <w:r>
               <w:rPr>
@@ -5055,7 +5071,7 @@
               <w:szCs w:val="24"/>
             </w:rPr>
           </w:pPr>
-          <w:hyperlink w:anchor="_Toc214027339" w:history="1">
+          <w:hyperlink w:anchor="_Toc214548812" w:history="1">
             <w:r>
               <w:rPr>
                 <w:rStyle w:val="Hyperlink"/>
@@ -5083,7 +5099,7 @@
                 <w:noProof/>
                 <w:webHidden/>
               </w:rPr>
-              <w:instrText xml:space="preserve"> PAGEREF _Toc214027339 \h </w:instrText>
+              <w:instrText xml:space="preserve"> PAGEREF _Toc214548812 \h </w:instrText>
             </w:r>
             <w:r>
               <w:rPr>
@@ -5127,7 +5143,7 @@
               <w:szCs w:val="24"/>
             </w:rPr>
           </w:pPr>
-          <w:hyperlink w:anchor="_Toc214027340" w:history="1">
+          <w:hyperlink w:anchor="_Toc214548813" w:history="1">
             <w:r>
               <w:rPr>
                 <w:rStyle w:val="Hyperlink"/>
@@ -5155,7 +5171,7 @@
                 <w:noProof/>
                 <w:webHidden/>
               </w:rPr>
-              <w:instrText xml:space="preserve"> PAGEREF _Toc214027340 \h </w:instrText>
+              <w:instrText xml:space="preserve"> PAGEREF _Toc214548813 \h </w:instrText>
             </w:r>
             <w:r>
               <w:rPr>
@@ -5201,7 +5217,7 @@
               <w:szCs w:val="24"/>
             </w:rPr>
           </w:pPr>
-          <w:hyperlink w:anchor="_Toc214027341" w:history="1">
+          <w:hyperlink w:anchor="_Toc214548814" w:history="1">
             <w:r>
               <w:rPr>
                 <w:rStyle w:val="Hyperlink"/>
@@ -5229,7 +5245,7 @@
                 <w:noProof/>
                 <w:webHidden/>
               </w:rPr>
-              <w:instrText xml:space="preserve"> PAGEREF _Toc214027341 \h </w:instrText>
+              <w:instrText xml:space="preserve"> PAGEREF _Toc214548814 \h </w:instrText>
             </w:r>
             <w:r>
               <w:rPr>
@@ -5273,7 +5289,7 @@
               <w:szCs w:val="24"/>
             </w:rPr>
           </w:pPr>
-          <w:hyperlink w:anchor="_Toc214027342" w:history="1">
+          <w:hyperlink w:anchor="_Toc214548815" w:history="1">
             <w:r>
               <w:rPr>
                 <w:rStyle w:val="Hyperlink"/>
@@ -5301,7 +5317,7 @@
                 <w:noProof/>
                 <w:webHidden/>
               </w:rPr>
-              <w:instrText xml:space="preserve"> PAGEREF _Toc214027342 \h </w:instrText>
+              <w:instrText xml:space="preserve"> PAGEREF _Toc214548815 \h </w:instrText>
             </w:r>
             <w:r>
               <w:rPr>
@@ -5345,7 +5361,7 @@
               <w:szCs w:val="24"/>
             </w:rPr>
           </w:pPr>
-          <w:hyperlink w:anchor="_Toc214027343" w:history="1">
+          <w:hyperlink w:anchor="_Toc214548816" w:history="1">
             <w:r>
               <w:rPr>
                 <w:rStyle w:val="Hyperlink"/>
@@ -5373,7 +5389,7 @@
                 <w:noProof/>
                 <w:webHidden/>
               </w:rPr>
-              <w:instrText xml:space="preserve"> PAGEREF _Toc214027343 \h </w:instrText>
+              <w:instrText xml:space="preserve"> PAGEREF _Toc214548816 \h </w:instrText>
             </w:r>
             <w:r>
               <w:rPr>
@@ -5394,6 +5410,372 @@
                 <w:webHidden/>
               </w:rPr>
               <w:t>27</w:t>
+            </w:r>
+            <w:r>
+              <w:rPr>
+                <w:noProof/>
+                <w:webHidden/>
+              </w:rPr>
+              <w:fldChar w:fldCharType="end"/>
+            </w:r>
+          </w:hyperlink>
+        </w:p>
+        <w:p>
+          <w:pPr>
+            <w:pStyle w:val="TOC2"/>
+            <w:tabs>
+              <w:tab w:val="right" w:leader="dot" w:pos="9350"/>
+            </w:tabs>
+            <w:rPr>
+              <w:rFonts w:eastAsiaTheme="minorEastAsia"/>
+              <w:b w:val="0"/>
+              <w:bCs w:val="0"/>
+              <w:noProof/>
+              <w:sz w:val="24"/>
+              <w:szCs w:val="24"/>
+            </w:rPr>
+          </w:pPr>
+          <w:hyperlink w:anchor="_Toc214548817" w:history="1">
+            <w:r>
+              <w:rPr>
+                <w:rStyle w:val="Hyperlink"/>
+                <w:rFonts w:ascii="Arial" w:hAnsi="Arial" w:cs="Arial"/>
+                <w:noProof/>
+              </w:rPr>
+              <w:t>9.4. Results and Revisions</w:t>
+            </w:r>
+            <w:r>
+              <w:rPr>
+                <w:noProof/>
+                <w:webHidden/>
+              </w:rPr>
+              <w:tab/>
+            </w:r>
+            <w:r>
+              <w:rPr>
+                <w:noProof/>
+                <w:webHidden/>
+              </w:rPr>
+              <w:fldChar w:fldCharType="begin"/>
+            </w:r>
+            <w:r>
+              <w:rPr>
+                <w:noProof/>
+                <w:webHidden/>
+              </w:rPr>
+              <w:instrText xml:space="preserve"> PAGEREF _Toc214548817 \h </w:instrText>
+            </w:r>
+            <w:r>
+              <w:rPr>
+                <w:noProof/>
+                <w:webHidden/>
+              </w:rPr>
+            </w:r>
+            <w:r>
+              <w:rPr>
+                <w:noProof/>
+                <w:webHidden/>
+              </w:rPr>
+              <w:fldChar w:fldCharType="separate"/>
+            </w:r>
+            <w:r>
+              <w:rPr>
+                <w:noProof/>
+                <w:webHidden/>
+              </w:rPr>
+              <w:t>30</w:t>
+            </w:r>
+            <w:r>
+              <w:rPr>
+                <w:noProof/>
+                <w:webHidden/>
+              </w:rPr>
+              <w:fldChar w:fldCharType="end"/>
+            </w:r>
+          </w:hyperlink>
+        </w:p>
+        <w:p>
+          <w:pPr>
+            <w:pStyle w:val="TOC3"/>
+            <w:tabs>
+              <w:tab w:val="right" w:leader="dot" w:pos="9350"/>
+            </w:tabs>
+            <w:rPr>
+              <w:rFonts w:eastAsiaTheme="minorEastAsia"/>
+              <w:noProof/>
+              <w:sz w:val="24"/>
+              <w:szCs w:val="24"/>
+            </w:rPr>
+          </w:pPr>
+          <w:hyperlink w:anchor="_Toc214548818" w:history="1">
+            <w:r>
+              <w:rPr>
+                <w:rStyle w:val="Hyperlink"/>
+                <w:rFonts w:ascii="Arial" w:hAnsi="Arial" w:cs="Arial"/>
+                <w:noProof/>
+              </w:rPr>
+              <w:t>9.4.1. Results</w:t>
+            </w:r>
+            <w:r>
+              <w:rPr>
+                <w:noProof/>
+                <w:webHidden/>
+              </w:rPr>
+              <w:tab/>
+            </w:r>
+            <w:r>
+              <w:rPr>
+                <w:noProof/>
+                <w:webHidden/>
+              </w:rPr>
+              <w:fldChar w:fldCharType="begin"/>
+            </w:r>
+            <w:r>
+              <w:rPr>
+                <w:noProof/>
+                <w:webHidden/>
+              </w:rPr>
+              <w:instrText xml:space="preserve"> PAGEREF _Toc214548818 \h </w:instrText>
+            </w:r>
+            <w:r>
+              <w:rPr>
+                <w:noProof/>
+                <w:webHidden/>
+              </w:rPr>
+            </w:r>
+            <w:r>
+              <w:rPr>
+                <w:noProof/>
+                <w:webHidden/>
+              </w:rPr>
+              <w:fldChar w:fldCharType="separate"/>
+            </w:r>
+            <w:r>
+              <w:rPr>
+                <w:noProof/>
+                <w:webHidden/>
+              </w:rPr>
+              <w:t>30</w:t>
+            </w:r>
+            <w:r>
+              <w:rPr>
+                <w:noProof/>
+                <w:webHidden/>
+              </w:rPr>
+              <w:fldChar w:fldCharType="end"/>
+            </w:r>
+          </w:hyperlink>
+        </w:p>
+        <w:p>
+          <w:pPr>
+            <w:pStyle w:val="TOC3"/>
+            <w:tabs>
+              <w:tab w:val="right" w:leader="dot" w:pos="9350"/>
+            </w:tabs>
+            <w:rPr>
+              <w:rFonts w:eastAsiaTheme="minorEastAsia"/>
+              <w:noProof/>
+              <w:sz w:val="24"/>
+              <w:szCs w:val="24"/>
+            </w:rPr>
+          </w:pPr>
+          <w:hyperlink w:anchor="_Toc214548819" w:history="1">
+            <w:r>
+              <w:rPr>
+                <w:rStyle w:val="Hyperlink"/>
+                <w:rFonts w:ascii="Arial" w:hAnsi="Arial" w:cs="Arial"/>
+                <w:noProof/>
+              </w:rPr>
+              <w:t>9.4.2. Revisions in the Dataset</w:t>
+            </w:r>
+            <w:r>
+              <w:rPr>
+                <w:noProof/>
+                <w:webHidden/>
+              </w:rPr>
+              <w:tab/>
+            </w:r>
+            <w:r>
+              <w:rPr>
+                <w:noProof/>
+                <w:webHidden/>
+              </w:rPr>
+              <w:fldChar w:fldCharType="begin"/>
+            </w:r>
+            <w:r>
+              <w:rPr>
+                <w:noProof/>
+                <w:webHidden/>
+              </w:rPr>
+              <w:instrText xml:space="preserve"> PAGEREF _Toc214548819 \h </w:instrText>
+            </w:r>
+            <w:r>
+              <w:rPr>
+                <w:noProof/>
+                <w:webHidden/>
+              </w:rPr>
+            </w:r>
+            <w:r>
+              <w:rPr>
+                <w:noProof/>
+                <w:webHidden/>
+              </w:rPr>
+              <w:fldChar w:fldCharType="separate"/>
+            </w:r>
+            <w:r>
+              <w:rPr>
+                <w:noProof/>
+                <w:webHidden/>
+              </w:rPr>
+              <w:t>31</w:t>
+            </w:r>
+            <w:r>
+              <w:rPr>
+                <w:noProof/>
+                <w:webHidden/>
+              </w:rPr>
+              <w:fldChar w:fldCharType="end"/>
+            </w:r>
+          </w:hyperlink>
+        </w:p>
+        <w:p>
+          <w:pPr>
+            <w:pStyle w:val="TOC2"/>
+            <w:tabs>
+              <w:tab w:val="right" w:leader="dot" w:pos="9350"/>
+            </w:tabs>
+            <w:rPr>
+              <w:rFonts w:eastAsiaTheme="minorEastAsia"/>
+              <w:b w:val="0"/>
+              <w:bCs w:val="0"/>
+              <w:noProof/>
+              <w:sz w:val="24"/>
+              <w:szCs w:val="24"/>
+            </w:rPr>
+          </w:pPr>
+          <w:hyperlink w:anchor="_Toc214548820" w:history="1">
+            <w:r>
+              <w:rPr>
+                <w:rStyle w:val="Hyperlink"/>
+                <w:rFonts w:ascii="Arial" w:hAnsi="Arial" w:cs="Arial"/>
+                <w:noProof/>
+              </w:rPr>
+              <w:t>9.5. Full Stack Implementation</w:t>
+            </w:r>
+            <w:r>
+              <w:rPr>
+                <w:noProof/>
+                <w:webHidden/>
+              </w:rPr>
+              <w:tab/>
+            </w:r>
+            <w:r>
+              <w:rPr>
+                <w:noProof/>
+                <w:webHidden/>
+              </w:rPr>
+              <w:fldChar w:fldCharType="begin"/>
+            </w:r>
+            <w:r>
+              <w:rPr>
+                <w:noProof/>
+                <w:webHidden/>
+              </w:rPr>
+              <w:instrText xml:space="preserve"> PAGEREF _Toc214548820 \h </w:instrText>
+            </w:r>
+            <w:r>
+              <w:rPr>
+                <w:noProof/>
+                <w:webHidden/>
+              </w:rPr>
+            </w:r>
+            <w:r>
+              <w:rPr>
+                <w:noProof/>
+                <w:webHidden/>
+              </w:rPr>
+              <w:fldChar w:fldCharType="separate"/>
+            </w:r>
+            <w:r>
+              <w:rPr>
+                <w:noProof/>
+                <w:webHidden/>
+              </w:rPr>
+              <w:t>32</w:t>
+            </w:r>
+            <w:r>
+              <w:rPr>
+                <w:noProof/>
+                <w:webHidden/>
+              </w:rPr>
+              <w:fldChar w:fldCharType="end"/>
+            </w:r>
+          </w:hyperlink>
+        </w:p>
+        <w:p>
+          <w:pPr>
+            <w:pStyle w:val="TOC2"/>
+            <w:tabs>
+              <w:tab w:val="right" w:leader="dot" w:pos="9350"/>
+            </w:tabs>
+            <w:rPr>
+              <w:rFonts w:eastAsiaTheme="minorEastAsia"/>
+              <w:b w:val="0"/>
+              <w:bCs w:val="0"/>
+              <w:noProof/>
+              <w:sz w:val="24"/>
+              <w:szCs w:val="24"/>
+            </w:rPr>
+          </w:pPr>
+          <w:hyperlink w:anchor="_Toc214548821" w:history="1">
+            <w:r>
+              <w:rPr>
+                <w:rStyle w:val="Hyperlink"/>
+                <w:rFonts w:ascii="Arial" w:hAnsi="Arial" w:cs="Arial"/>
+                <w:noProof/>
+              </w:rPr>
+              <w:t>9.6. Conclusion</w:t>
+            </w:r>
+            <w:r>
+              <w:rPr>
+                <w:noProof/>
+                <w:webHidden/>
+              </w:rPr>
+              <w:tab/>
+            </w:r>
+            <w:r>
+              <w:rPr>
+                <w:noProof/>
+                <w:webHidden/>
+              </w:rPr>
+              <w:fldChar w:fldCharType="begin"/>
+            </w:r>
+            <w:r>
+              <w:rPr>
+                <w:noProof/>
+                <w:webHidden/>
+              </w:rPr>
+              <w:instrText xml:space="preserve"> PAGEREF _Toc214548821 \h </w:instrText>
+            </w:r>
+            <w:r>
+              <w:rPr>
+                <w:noProof/>
+                <w:webHidden/>
+              </w:rPr>
+            </w:r>
+            <w:r>
+              <w:rPr>
+                <w:noProof/>
+                <w:webHidden/>
+              </w:rPr>
+              <w:fldChar w:fldCharType="separate"/>
+            </w:r>
+            <w:r>
+              <w:rPr>
+                <w:noProof/>
+                <w:webHidden/>
+              </w:rPr>
+              <w:t>34</w:t>
             </w:r>
             <w:r>
               <w:rPr>
@@ -5419,7 +5801,7 @@
               <w:noProof/>
             </w:rPr>
           </w:pPr>
-          <w:hyperlink w:anchor="_Toc214027344" w:history="1">
+          <w:hyperlink w:anchor="_Toc214548822" w:history="1">
             <w:r>
               <w:rPr>
                 <w:rStyle w:val="Hyperlink"/>
@@ -5447,7 +5829,7 @@
                 <w:noProof/>
                 <w:webHidden/>
               </w:rPr>
-              <w:instrText xml:space="preserve"> PAGEREF _Toc214027344 \h </w:instrText>
+              <w:instrText xml:space="preserve"> PAGEREF _Toc214548822 \h </w:instrText>
             </w:r>
             <w:r>
               <w:rPr>
@@ -5467,7 +5849,7 @@
                 <w:noProof/>
                 <w:webHidden/>
               </w:rPr>
-              <w:t>31</w:t>
+              <w:t>36</w:t>
             </w:r>
             <w:r>
               <w:rPr>
@@ -5493,14 +5875,14 @@
               <w:noProof/>
             </w:rPr>
           </w:pPr>
-          <w:hyperlink w:anchor="_Toc214027345" w:history="1">
+          <w:hyperlink w:anchor="_Toc214548823" w:history="1">
             <w:r>
               <w:rPr>
                 <w:rStyle w:val="Hyperlink"/>
                 <w:rFonts w:ascii="Arial" w:hAnsi="Arial" w:cs="Arial"/>
                 <w:noProof/>
               </w:rPr>
-              <w:t>10. Appendix</w:t>
+              <w:t>11. Appendix</w:t>
             </w:r>
             <w:r>
               <w:rPr>
@@ -5521,7 +5903,7 @@
                 <w:noProof/>
                 <w:webHidden/>
               </w:rPr>
-              <w:instrText xml:space="preserve"> PAGEREF _Toc214027345 \h </w:instrText>
+              <w:instrText xml:space="preserve"> PAGEREF _Toc214548823 \h </w:instrText>
             </w:r>
             <w:r>
               <w:rPr>
@@ -5541,7 +5923,7 @@
                 <w:noProof/>
                 <w:webHidden/>
               </w:rPr>
-              <w:t>33</w:t>
+              <w:t>38</w:t>
             </w:r>
             <w:r>
               <w:rPr>
@@ -5567,14 +5949,14 @@
               <w:szCs w:val="24"/>
             </w:rPr>
           </w:pPr>
-          <w:hyperlink w:anchor="_Toc214027346" w:history="1">
+          <w:hyperlink w:anchor="_Toc214548824" w:history="1">
             <w:r>
               <w:rPr>
                 <w:rStyle w:val="Hyperlink"/>
                 <w:rFonts w:ascii="Arial" w:hAnsi="Arial" w:cs="Arial"/>
                 <w:noProof/>
               </w:rPr>
-              <w:t>10.1. Table A1</w:t>
+              <w:t>11.1. Table A1</w:t>
             </w:r>
             <w:r>
               <w:rPr>
@@ -5595,7 +5977,7 @@
                 <w:noProof/>
                 <w:webHidden/>
               </w:rPr>
-              <w:instrText xml:space="preserve"> PAGEREF _Toc214027346 \h </w:instrText>
+              <w:instrText xml:space="preserve"> PAGEREF _Toc214548824 \h </w:instrText>
             </w:r>
             <w:r>
               <w:rPr>
@@ -5615,7 +5997,7 @@
                 <w:noProof/>
                 <w:webHidden/>
               </w:rPr>
-              <w:t>33</w:t>
+              <w:t>38</w:t>
             </w:r>
             <w:r>
               <w:rPr>
@@ -5671,7 +6053,7 @@
           <w:rFonts w:ascii="Arial" w:hAnsi="Arial" w:cs="Arial"/>
         </w:rPr>
       </w:pPr>
-      <w:bookmarkStart w:id="0" w:name="_Toc214027303"/>
+      <w:bookmarkStart w:id="0" w:name="_Toc214548776"/>
       <w:r>
         <w:rPr>
           <w:rFonts w:ascii="Arial" w:hAnsi="Arial" w:cs="Arial"/>
@@ -5849,7 +6231,7 @@
           <w:rFonts w:ascii="Arial" w:hAnsi="Arial" w:cs="Arial"/>
         </w:rPr>
       </w:pPr>
-      <w:bookmarkStart w:id="1" w:name="_Toc214027304"/>
+      <w:bookmarkStart w:id="1" w:name="_Toc214548777"/>
       <w:r>
         <w:rPr>
           <w:rFonts w:ascii="Arial" w:hAnsi="Arial" w:cs="Arial"/>
@@ -5971,7 +6353,7 @@
           <w:rFonts w:ascii="Arial" w:hAnsi="Arial" w:cs="Arial"/>
         </w:rPr>
       </w:pPr>
-      <w:bookmarkStart w:id="2" w:name="_Toc214027305"/>
+      <w:bookmarkStart w:id="2" w:name="_Toc214548778"/>
       <w:r>
         <w:rPr>
           <w:rFonts w:ascii="Arial" w:hAnsi="Arial" w:cs="Arial"/>
@@ -5987,7 +6369,7 @@
           <w:rFonts w:ascii="Arial" w:hAnsi="Arial" w:cs="Arial"/>
         </w:rPr>
       </w:pPr>
-      <w:bookmarkStart w:id="3" w:name="_Toc214027306"/>
+      <w:bookmarkStart w:id="3" w:name="_Toc214548779"/>
       <w:r>
         <w:rPr>
           <w:rFonts w:ascii="Arial" w:hAnsi="Arial" w:cs="Arial"/>
@@ -6066,7 +6448,7 @@
           <w:rFonts w:ascii="Arial" w:hAnsi="Arial" w:cs="Arial"/>
         </w:rPr>
       </w:pPr>
-      <w:bookmarkStart w:id="4" w:name="_Toc214027307"/>
+      <w:bookmarkStart w:id="4" w:name="_Toc214548780"/>
       <w:r>
         <w:rPr>
           <w:rFonts w:ascii="Arial" w:hAnsi="Arial" w:cs="Arial"/>
@@ -6122,7 +6504,7 @@
           <w:rFonts w:ascii="Arial" w:hAnsi="Arial" w:cs="Arial"/>
         </w:rPr>
       </w:pPr>
-      <w:bookmarkStart w:id="5" w:name="_Toc214027308"/>
+      <w:bookmarkStart w:id="5" w:name="_Toc214548781"/>
       <w:r>
         <w:rPr>
           <w:rFonts w:ascii="Arial" w:hAnsi="Arial" w:cs="Arial"/>
@@ -6169,7 +6551,7 @@
           <w:rFonts w:ascii="Arial" w:hAnsi="Arial" w:cs="Arial"/>
         </w:rPr>
       </w:pPr>
-      <w:bookmarkStart w:id="6" w:name="_Toc214027309"/>
+      <w:bookmarkStart w:id="6" w:name="_Toc214548782"/>
       <w:r>
         <w:rPr>
           <w:rFonts w:ascii="Arial" w:hAnsi="Arial" w:cs="Arial"/>
@@ -6313,7 +6695,7 @@
         </w:rPr>
         <w:br/>
       </w:r>
-      <w:bookmarkStart w:id="7" w:name="_Toc214027310"/>
+      <w:bookmarkStart w:id="7" w:name="_Toc214548783"/>
       <w:r>
         <w:rPr>
           <w:rFonts w:ascii="Arial" w:hAnsi="Arial" w:cs="Arial"/>
@@ -6329,7 +6711,7 @@
           <w:rFonts w:ascii="Arial" w:hAnsi="Arial" w:cs="Arial"/>
         </w:rPr>
       </w:pPr>
-      <w:bookmarkStart w:id="8" w:name="_Toc214027311"/>
+      <w:bookmarkStart w:id="8" w:name="_Toc214548784"/>
       <w:r>
         <w:rPr>
           <w:rFonts w:ascii="Arial" w:hAnsi="Arial" w:cs="Arial"/>
@@ -6500,7 +6882,7 @@
           <w:rFonts w:ascii="Arial" w:hAnsi="Arial" w:cs="Arial"/>
         </w:rPr>
       </w:pPr>
-      <w:bookmarkStart w:id="9" w:name="_Toc214027312"/>
+      <w:bookmarkStart w:id="9" w:name="_Toc214548785"/>
       <w:r>
         <w:rPr>
           <w:rFonts w:ascii="Arial" w:hAnsi="Arial" w:cs="Arial"/>
@@ -6621,7 +7003,7 @@
           <w:rFonts w:ascii="Arial" w:hAnsi="Arial" w:cs="Arial"/>
         </w:rPr>
       </w:pPr>
-      <w:bookmarkStart w:id="10" w:name="_Toc214027313"/>
+      <w:bookmarkStart w:id="10" w:name="_Toc214548786"/>
       <w:r>
         <w:rPr>
           <w:rFonts w:ascii="Arial" w:hAnsi="Arial" w:cs="Arial"/>
@@ -6745,7 +7127,7 @@
           <w:rFonts w:ascii="Arial" w:hAnsi="Arial" w:cs="Arial"/>
         </w:rPr>
       </w:pPr>
-      <w:bookmarkStart w:id="11" w:name="_Toc214027314"/>
+      <w:bookmarkStart w:id="11" w:name="_Toc214548787"/>
       <w:r>
         <w:rPr>
           <w:rFonts w:ascii="Arial" w:hAnsi="Arial" w:cs="Arial"/>
@@ -6938,7 +7320,7 @@
           <w:rFonts w:ascii="Arial" w:hAnsi="Arial" w:cs="Arial"/>
         </w:rPr>
       </w:pPr>
-      <w:bookmarkStart w:id="12" w:name="_Toc214027315"/>
+      <w:bookmarkStart w:id="12" w:name="_Toc214548788"/>
       <w:r>
         <w:rPr>
           <w:rFonts w:ascii="Arial" w:hAnsi="Arial" w:cs="Arial"/>
@@ -7058,7 +7440,7 @@
           <w:rFonts w:ascii="Arial" w:hAnsi="Arial" w:cs="Arial"/>
         </w:rPr>
       </w:pPr>
-      <w:bookmarkStart w:id="13" w:name="_Toc214027316"/>
+      <w:bookmarkStart w:id="13" w:name="_Toc214548789"/>
       <w:r>
         <w:rPr>
           <w:rFonts w:ascii="Arial" w:hAnsi="Arial" w:cs="Arial"/>
@@ -7173,7 +7555,7 @@
           <w:rFonts w:ascii="Arial" w:eastAsia="Arial" w:hAnsi="Arial" w:cs="Arial"/>
         </w:rPr>
       </w:pPr>
-      <w:bookmarkStart w:id="14" w:name="_Toc214027317"/>
+      <w:bookmarkStart w:id="14" w:name="_Toc214548790"/>
       <w:r>
         <w:rPr>
           <w:rFonts w:ascii="Arial" w:eastAsia="Arial" w:hAnsi="Arial" w:cs="Arial"/>
@@ -7207,7 +7589,7 @@
         </w:rPr>
       </w:pPr>
       <w:bookmarkStart w:id="15" w:name="_fvh130ut0vga" w:colFirst="0" w:colLast="0"/>
-      <w:bookmarkStart w:id="16" w:name="_Toc214027318"/>
+      <w:bookmarkStart w:id="16" w:name="_Toc214548791"/>
       <w:bookmarkEnd w:id="15"/>
       <w:r>
         <w:rPr>
@@ -7283,7 +7665,7 @@
         </w:rPr>
       </w:pPr>
       <w:bookmarkStart w:id="17" w:name="_8dnyho6z902q" w:colFirst="0" w:colLast="0"/>
-      <w:bookmarkStart w:id="18" w:name="_Toc214027319"/>
+      <w:bookmarkStart w:id="18" w:name="_Toc214548792"/>
       <w:bookmarkEnd w:id="17"/>
       <w:r>
         <w:rPr>
@@ -7357,7 +7739,7 @@
         </w:rPr>
       </w:pPr>
       <w:bookmarkStart w:id="19" w:name="_c3bx9xb12rt1" w:colFirst="0" w:colLast="0"/>
-      <w:bookmarkStart w:id="20" w:name="_Toc214027320"/>
+      <w:bookmarkStart w:id="20" w:name="_Toc214548793"/>
       <w:bookmarkEnd w:id="19"/>
       <w:r>
         <w:rPr>
@@ -7407,7 +7789,7 @@
         </w:rPr>
       </w:pPr>
       <w:bookmarkStart w:id="21" w:name="_mddpixffsd9" w:colFirst="0" w:colLast="0"/>
-      <w:bookmarkStart w:id="22" w:name="_Toc214027321"/>
+      <w:bookmarkStart w:id="22" w:name="_Toc214548794"/>
       <w:bookmarkEnd w:id="21"/>
       <w:r>
         <w:rPr>
@@ -7562,7 +7944,7 @@
         </w:rPr>
       </w:pPr>
       <w:bookmarkStart w:id="23" w:name="_gi4dzuozqmz" w:colFirst="0" w:colLast="0"/>
-      <w:bookmarkStart w:id="24" w:name="_Toc214027322"/>
+      <w:bookmarkStart w:id="24" w:name="_Toc214548795"/>
       <w:bookmarkEnd w:id="23"/>
       <w:r>
         <w:rPr>
@@ -7609,7 +7991,7 @@
         </w:rPr>
       </w:pPr>
       <w:bookmarkStart w:id="25" w:name="_1fgmv9qplftu" w:colFirst="0" w:colLast="0"/>
-      <w:bookmarkStart w:id="26" w:name="_Toc214027323"/>
+      <w:bookmarkStart w:id="26" w:name="_Toc214548796"/>
       <w:bookmarkEnd w:id="25"/>
       <w:r>
         <w:rPr>
@@ -7632,21 +8014,7 @@
           <w:rFonts w:ascii="Arial" w:eastAsia="Arial" w:hAnsi="Arial" w:cs="Arial"/>
         </w:rPr>
         <w:tab/>
-        <w:t xml:space="preserve">This section depends on whether Phase 5 detects a pattern of referee bias, racial or otherwise. With the assumption that it does find trends, it would be best to illustrate these trends to a user. By combining machine learning, data science, and full stack engineering, we can create a tool that can be used by viewers, analysts, and anyone interested simply by using a standard laptop environment. The interactive web-based tool will ideally have a simple design that is easy to understand for those inexperienced with the sport. Using </w:t>
-      </w:r>
-      <w:proofErr w:type="spellStart"/>
-      <w:r>
-        <w:rPr>
-          <w:rFonts w:ascii="Arial" w:eastAsia="Arial" w:hAnsi="Arial" w:cs="Arial"/>
-        </w:rPr>
-        <w:t>Streamlit</w:t>
-      </w:r>
-      <w:proofErr w:type="spellEnd"/>
-      <w:r>
-        <w:rPr>
-          <w:rFonts w:ascii="Arial" w:eastAsia="Arial" w:hAnsi="Arial" w:cs="Arial"/>
-        </w:rPr>
-        <w:t xml:space="preserve"> or Flask (connected with Python) will allow for a seamless transfer of data from the machine learning model to the user interface. In the user interface, a user will be able to select from a dropdown to select referees and match up two different teams. Once done, it’ll display the referee profile along with their card history. After the user is ready to move forward, it will then predict a winner along with the expected card counts. This will finalize the project and allow users to see whether the referee chosen has a bias towards the teams selected. </w:t>
+        <w:t xml:space="preserve">This section depends on whether Phase 5 detects a pattern of referee bias, racial or otherwise. With the assumption that it does find trends, it would be best to illustrate these trends to a user. By combining machine learning, data science, and full stack engineering, we can create a tool that can be used by viewers, analysts, and anyone interested simply by using a standard laptop environment. The interactive web-based tool will ideally have a simple design that is easy to understand for those inexperienced with the sport. Using Streamlit or Flask (connected with Python) will allow for a seamless transfer of data from the machine learning model to the user interface. In the user interface, a user will be able to select from a dropdown to select referees and match up two different teams. Once done, it’ll display the referee profile along with their card history. After the user is ready to move forward, it will then predict a winner along with the expected card counts. This will finalize the project and allow users to see whether the referee chosen has a bias towards the teams selected. </w:t>
       </w:r>
     </w:p>
     <w:p>
@@ -7711,7 +8079,7 @@
         </w:rPr>
       </w:pPr>
       <w:bookmarkStart w:id="27" w:name="_ind1yvncgcrt" w:colFirst="0" w:colLast="0"/>
-      <w:bookmarkStart w:id="28" w:name="_Toc214027324"/>
+      <w:bookmarkStart w:id="28" w:name="_Toc214548797"/>
       <w:bookmarkEnd w:id="27"/>
       <w:r>
         <w:rPr>
@@ -7734,7 +8102,7 @@
           <w:rFonts w:ascii="Arial" w:eastAsia="Arial" w:hAnsi="Arial" w:cs="Arial"/>
         </w:rPr>
       </w:pPr>
-      <w:bookmarkStart w:id="29" w:name="_Toc214027325"/>
+      <w:bookmarkStart w:id="29" w:name="_Toc214548798"/>
       <w:r>
         <w:rPr>
           <w:rFonts w:ascii="Arial" w:eastAsia="Arial" w:hAnsi="Arial" w:cs="Arial"/>
@@ -7876,7 +8244,7 @@
           <w:rFonts w:ascii="Arial" w:eastAsia="Arial" w:hAnsi="Arial" w:cs="Arial"/>
         </w:rPr>
       </w:pPr>
-      <w:bookmarkStart w:id="30" w:name="_Toc214027326"/>
+      <w:bookmarkStart w:id="30" w:name="_Toc214548799"/>
       <w:r>
         <w:rPr>
           <w:rFonts w:ascii="Arial" w:eastAsia="Arial" w:hAnsi="Arial" w:cs="Arial"/>
@@ -7978,7 +8346,7 @@
           <w:rFonts w:ascii="Arial" w:eastAsia="Arial" w:hAnsi="Arial" w:cs="Arial"/>
         </w:rPr>
       </w:pPr>
-      <w:bookmarkStart w:id="31" w:name="_Toc214027327"/>
+      <w:bookmarkStart w:id="31" w:name="_Toc214548800"/>
       <w:r>
         <w:rPr>
           <w:rFonts w:ascii="Arial" w:eastAsia="Arial" w:hAnsi="Arial" w:cs="Arial"/>
@@ -8121,7 +8489,7 @@
           <w:rFonts w:ascii="Arial" w:eastAsia="Arial" w:hAnsi="Arial" w:cs="Arial"/>
         </w:rPr>
       </w:pPr>
-      <w:bookmarkStart w:id="32" w:name="_Toc214027328"/>
+      <w:bookmarkStart w:id="32" w:name="_Toc214548801"/>
       <w:r>
         <w:rPr>
           <w:rFonts w:ascii="Arial" w:eastAsia="Arial" w:hAnsi="Arial" w:cs="Arial"/>
@@ -8199,7 +8567,7 @@
         </w:rPr>
       </w:pPr>
       <w:bookmarkStart w:id="33" w:name="_x4kud0v18tkk" w:colFirst="0" w:colLast="0"/>
-      <w:bookmarkStart w:id="34" w:name="_Toc214027329"/>
+      <w:bookmarkStart w:id="34" w:name="_Toc214548802"/>
       <w:bookmarkEnd w:id="33"/>
       <w:r>
         <w:rPr>
@@ -8534,21 +8902,12 @@
           <w:color w:val="000000"/>
         </w:rPr>
       </w:pPr>
-      <w:proofErr w:type="spellStart"/>
       <w:r>
         <w:rPr>
           <w:rFonts w:ascii="Arial" w:eastAsia="Arial" w:hAnsi="Arial" w:cs="Arial"/>
           <w:color w:val="000000"/>
         </w:rPr>
-        <w:t>Streamlit</w:t>
-      </w:r>
-      <w:proofErr w:type="spellEnd"/>
-      <w:r>
-        <w:rPr>
-          <w:rFonts w:ascii="Arial" w:eastAsia="Arial" w:hAnsi="Arial" w:cs="Arial"/>
-          <w:color w:val="000000"/>
-        </w:rPr>
-        <w:t xml:space="preserve"> or Flask for building the interactive front-end interface.</w:t>
+        <w:t>Streamlit or Flask for building the interactive front-end interface.</w:t>
       </w:r>
     </w:p>
     <w:p>
@@ -8684,7 +9043,6 @@
         </w:rPr>
         <w:t xml:space="preserve">Hosting: </w:t>
       </w:r>
-      <w:proofErr w:type="spellStart"/>
       <w:r>
         <w:rPr>
           <w:rFonts w:ascii="Arial" w:eastAsia="Arial" w:hAnsi="Arial" w:cs="Arial"/>
@@ -8693,7 +9051,6 @@
         </w:rPr>
         <w:t>Streamlit</w:t>
       </w:r>
-      <w:proofErr w:type="spellEnd"/>
       <w:r>
         <w:rPr>
           <w:color w:val="000000"/>
@@ -8733,7 +9090,7 @@
         </w:rPr>
       </w:pPr>
       <w:bookmarkStart w:id="35" w:name="_k6ncdjpttdmf" w:colFirst="0" w:colLast="0"/>
-      <w:bookmarkStart w:id="36" w:name="_Toc214027330"/>
+      <w:bookmarkStart w:id="36" w:name="_Toc214548803"/>
       <w:bookmarkEnd w:id="35"/>
       <w:r>
         <w:rPr>
@@ -8801,7 +9158,7 @@
         </w:rPr>
       </w:pPr>
       <w:bookmarkStart w:id="37" w:name="_qzx0as2rzppi" w:colFirst="0" w:colLast="0"/>
-      <w:bookmarkStart w:id="38" w:name="_Toc214027331"/>
+      <w:bookmarkStart w:id="38" w:name="_Toc214548804"/>
       <w:bookmarkEnd w:id="37"/>
       <w:r>
         <w:rPr>
@@ -9624,14 +9981,12 @@
               <w:jc w:val="center"/>
               <w:rPr>
                 <w:rFonts w:ascii="Arial" w:eastAsia="Arial" w:hAnsi="Arial" w:cs="Arial"/>
-                <w:strike/>
                 <w:color w:val="000000"/>
               </w:rPr>
             </w:pPr>
             <w:r>
               <w:rPr>
                 <w:rFonts w:ascii="Arial" w:eastAsia="Arial" w:hAnsi="Arial" w:cs="Arial"/>
-                <w:strike/>
                 <w:color w:val="000000"/>
               </w:rPr>
               <w:t>Phase 6 – UI Development</w:t>
@@ -9655,35 +10010,15 @@
               <w:jc w:val="center"/>
               <w:rPr>
                 <w:rFonts w:ascii="Arial" w:eastAsia="Arial" w:hAnsi="Arial" w:cs="Arial"/>
-                <w:strike/>
                 <w:color w:val="000000"/>
               </w:rPr>
             </w:pPr>
             <w:r>
               <w:rPr>
                 <w:rFonts w:ascii="Arial" w:eastAsia="Arial" w:hAnsi="Arial" w:cs="Arial"/>
-                <w:strike/>
                 <w:color w:val="000000"/>
               </w:rPr>
-              <w:t xml:space="preserve">Build and test web tool with </w:t>
-            </w:r>
-            <w:proofErr w:type="spellStart"/>
-            <w:r>
-              <w:rPr>
-                <w:rFonts w:ascii="Arial" w:eastAsia="Arial" w:hAnsi="Arial" w:cs="Arial"/>
-                <w:strike/>
-                <w:color w:val="000000"/>
-              </w:rPr>
-              <w:t>Streamlit</w:t>
-            </w:r>
-            <w:proofErr w:type="spellEnd"/>
-            <w:r>
-              <w:rPr>
-                <w:rFonts w:ascii="Arial" w:eastAsia="Arial" w:hAnsi="Arial" w:cs="Arial"/>
-                <w:strike/>
-                <w:color w:val="000000"/>
-              </w:rPr>
-              <w:t>/Flask</w:t>
+              <w:t>Build and test web tool with Streamlit/Flask</w:t>
             </w:r>
           </w:p>
         </w:tc>
@@ -9704,14 +10039,12 @@
               <w:jc w:val="center"/>
               <w:rPr>
                 <w:rFonts w:ascii="Arial" w:eastAsia="Arial" w:hAnsi="Arial" w:cs="Arial"/>
-                <w:strike/>
                 <w:color w:val="000000"/>
               </w:rPr>
             </w:pPr>
             <w:r>
               <w:rPr>
                 <w:rFonts w:ascii="Arial" w:eastAsia="Arial" w:hAnsi="Arial" w:cs="Arial"/>
-                <w:strike/>
                 <w:color w:val="000000"/>
               </w:rPr>
               <w:t>30</w:t>
@@ -9735,14 +10068,12 @@
               <w:jc w:val="center"/>
               <w:rPr>
                 <w:rFonts w:ascii="Arial" w:eastAsia="Arial" w:hAnsi="Arial" w:cs="Arial"/>
-                <w:strike/>
                 <w:color w:val="000000"/>
               </w:rPr>
             </w:pPr>
             <w:r>
               <w:rPr>
                 <w:rFonts w:ascii="Arial" w:eastAsia="Arial" w:hAnsi="Arial" w:cs="Arial"/>
-                <w:strike/>
                 <w:color w:val="000000"/>
               </w:rPr>
               <w:t>Weeks 12-14</w:t>
@@ -10057,7 +10388,7 @@
           <w:rFonts w:ascii="Arial" w:eastAsia="Arial" w:hAnsi="Arial" w:cs="Arial"/>
         </w:rPr>
       </w:pPr>
-      <w:bookmarkStart w:id="40" w:name="_Toc214027332"/>
+      <w:bookmarkStart w:id="40" w:name="_Toc214548805"/>
       <w:r>
         <w:rPr>
           <w:rFonts w:ascii="Arial" w:eastAsia="Arial" w:hAnsi="Arial" w:cs="Arial"/>
@@ -10073,7 +10404,7 @@
           <w:rFonts w:ascii="Arial" w:hAnsi="Arial" w:cs="Arial"/>
         </w:rPr>
       </w:pPr>
-      <w:bookmarkStart w:id="41" w:name="_Toc214027333"/>
+      <w:bookmarkStart w:id="41" w:name="_Toc214548806"/>
       <w:r>
         <w:rPr>
           <w:rFonts w:ascii="Arial" w:hAnsi="Arial" w:cs="Arial"/>
@@ -10089,7 +10420,7 @@
           <w:rFonts w:ascii="Arial" w:hAnsi="Arial" w:cs="Arial"/>
         </w:rPr>
       </w:pPr>
-      <w:bookmarkStart w:id="42" w:name="_Toc214027334"/>
+      <w:bookmarkStart w:id="42" w:name="_Toc214548807"/>
       <w:r>
         <w:rPr>
           <w:rFonts w:ascii="Arial" w:hAnsi="Arial" w:cs="Arial"/>
@@ -10296,7 +10627,7 @@
           <w:rFonts w:ascii="Arial" w:hAnsi="Arial" w:cs="Arial"/>
         </w:rPr>
       </w:pPr>
-      <w:bookmarkStart w:id="43" w:name="_Toc214027335"/>
+      <w:bookmarkStart w:id="43" w:name="_Toc214548808"/>
       <w:r>
         <w:rPr>
           <w:rFonts w:ascii="Arial" w:hAnsi="Arial" w:cs="Arial"/>
@@ -10390,7 +10721,7 @@
           <w:rFonts w:ascii="Arial" w:hAnsi="Arial" w:cs="Arial"/>
         </w:rPr>
       </w:pPr>
-      <w:bookmarkStart w:id="44" w:name="_Toc214027336"/>
+      <w:bookmarkStart w:id="44" w:name="_Toc214548809"/>
       <w:r>
         <w:rPr>
           <w:rFonts w:ascii="Arial" w:hAnsi="Arial" w:cs="Arial"/>
@@ -10530,7 +10861,7 @@
           <w:rFonts w:ascii="Arial" w:hAnsi="Arial" w:cs="Arial"/>
         </w:rPr>
       </w:pPr>
-      <w:bookmarkStart w:id="45" w:name="_Toc214027337"/>
+      <w:bookmarkStart w:id="45" w:name="_Toc214548810"/>
       <w:r>
         <w:rPr>
           <w:rFonts w:ascii="Arial" w:hAnsi="Arial" w:cs="Arial"/>
@@ -10546,7 +10877,7 @@
           <w:rFonts w:ascii="Arial" w:hAnsi="Arial" w:cs="Arial"/>
         </w:rPr>
       </w:pPr>
-      <w:bookmarkStart w:id="46" w:name="_Toc214027338"/>
+      <w:bookmarkStart w:id="46" w:name="_Toc214548811"/>
       <w:r>
         <w:rPr>
           <w:rFonts w:ascii="Arial" w:hAnsi="Arial" w:cs="Arial"/>
@@ -10693,7 +11024,7 @@
           <w:rFonts w:ascii="Arial" w:hAnsi="Arial" w:cs="Arial"/>
         </w:rPr>
       </w:pPr>
-      <w:bookmarkStart w:id="47" w:name="_Toc214027339"/>
+      <w:bookmarkStart w:id="47" w:name="_Toc214548812"/>
       <w:r>
         <w:rPr>
           <w:rFonts w:ascii="Arial" w:hAnsi="Arial" w:cs="Arial"/>
@@ -11122,7 +11453,7 @@
           <w:rFonts w:ascii="Arial" w:hAnsi="Arial" w:cs="Arial"/>
         </w:rPr>
       </w:pPr>
-      <w:bookmarkStart w:id="48" w:name="_Toc214027340"/>
+      <w:bookmarkStart w:id="48" w:name="_Toc214548813"/>
       <w:r>
         <w:rPr>
           <w:rFonts w:ascii="Arial" w:hAnsi="Arial" w:cs="Arial"/>
@@ -11194,7 +11525,7 @@
           <w:rFonts w:ascii="Arial" w:hAnsi="Arial" w:cs="Arial"/>
         </w:rPr>
       </w:pPr>
-      <w:bookmarkStart w:id="49" w:name="_Toc214027341"/>
+      <w:bookmarkStart w:id="49" w:name="_Toc214548814"/>
       <w:r>
         <w:rPr>
           <w:rFonts w:ascii="Arial" w:hAnsi="Arial" w:cs="Arial"/>
@@ -11228,7 +11559,7 @@
           <w:rFonts w:ascii="Arial" w:hAnsi="Arial" w:cs="Arial"/>
         </w:rPr>
       </w:pPr>
-      <w:bookmarkStart w:id="50" w:name="_Toc214027342"/>
+      <w:bookmarkStart w:id="50" w:name="_Toc214548815"/>
       <w:r>
         <w:rPr>
           <w:rFonts w:ascii="Arial" w:hAnsi="Arial" w:cs="Arial"/>
@@ -12162,7 +12493,7 @@
           <w:rFonts w:ascii="Arial" w:hAnsi="Arial" w:cs="Arial"/>
         </w:rPr>
       </w:pPr>
-      <w:bookmarkStart w:id="51" w:name="_Toc214027343"/>
+      <w:bookmarkStart w:id="51" w:name="_Toc214548816"/>
       <w:r>
         <w:rPr>
           <w:rFonts w:ascii="Arial" w:hAnsi="Arial" w:cs="Arial"/>
@@ -12826,25 +13157,47 @@
     <w:p>
       <w:pPr>
         <w:pStyle w:val="Heading2"/>
-      </w:pPr>
-      <w:r>
+        <w:rPr>
+          <w:rFonts w:ascii="Arial" w:hAnsi="Arial" w:cs="Arial"/>
+        </w:rPr>
+      </w:pPr>
+      <w:bookmarkStart w:id="52" w:name="_Toc214548817"/>
+      <w:r>
+        <w:rPr>
+          <w:rFonts w:ascii="Arial" w:hAnsi="Arial" w:cs="Arial"/>
+        </w:rPr>
         <w:t>9.4. Results and Revisions</w:t>
       </w:r>
+      <w:bookmarkEnd w:id="52"/>
     </w:p>
     <w:p>
       <w:pPr>
         <w:pStyle w:val="Heading3"/>
-      </w:pPr>
-      <w:r>
+        <w:rPr>
+          <w:rFonts w:ascii="Arial" w:hAnsi="Arial" w:cs="Arial"/>
+        </w:rPr>
+      </w:pPr>
+      <w:bookmarkStart w:id="53" w:name="_Toc214548818"/>
+      <w:r>
+        <w:rPr>
+          <w:rFonts w:ascii="Arial" w:hAnsi="Arial" w:cs="Arial"/>
+        </w:rPr>
         <w:t xml:space="preserve">9.4.1. </w:t>
       </w:r>
       <w:r>
-        <w:t>Results 1.0.</w:t>
-      </w:r>
+        <w:rPr>
+          <w:rFonts w:ascii="Arial" w:hAnsi="Arial" w:cs="Arial"/>
+        </w:rPr>
+        <w:t>Results</w:t>
+      </w:r>
+      <w:bookmarkEnd w:id="53"/>
     </w:p>
     <w:p>
       <w:pPr>
         <w:jc w:val="both"/>
+        <w:rPr>
+          <w:rFonts w:ascii="Arial" w:hAnsi="Arial" w:cs="Arial"/>
+        </w:rPr>
       </w:pPr>
       <w:r>
         <w:rPr>
@@ -12933,104 +13286,72 @@
         </w:drawing>
       </w:r>
       <w:r>
+        <w:rPr>
+          <w:rFonts w:ascii="Arial" w:hAnsi="Arial" w:cs="Arial"/>
+        </w:rPr>
         <w:tab/>
       </w:r>
       <w:r>
-        <w:t xml:space="preserve">The initial results from my models were promising, as the average accuracy of my f1-score was ballparking </w:t>
-      </w:r>
-      <w:r>
-        <w:t>0.</w:t>
-      </w:r>
-      <w:r>
-        <w:t xml:space="preserve">68, or in other words, the model was predicting correctly about 70% of the time. </w:t>
-      </w:r>
-      <w:r>
-        <w:t xml:space="preserve">This seemed a little too good to be true with my first iteration and something felt off. I could tell that in some cases the model was correctly predicting the referee every time. Was I providing too much information, not enough, was the model cheating, what did I miss – were questions I asked myself. But I leaned on this result for a time and tried to improve it. </w:t>
-      </w:r>
-    </w:p>
-    <w:p>
-      <w:pPr>
-        <w:ind w:firstLine="720"/>
+        <w:rPr>
+          <w:rFonts w:ascii="Arial" w:hAnsi="Arial" w:cs="Arial"/>
+        </w:rPr>
+        <w:t xml:space="preserve">The early outputs from the models looked encouraging on the surface. The average f1-score hovered around 0.68, roughly a 70% accuracy rate, which for a first pass felt surprisingly strong. The number was almost too good and that made me uneasy. In several instances, the model guessed the referee correctly every time. That kind of consistency raised all the usual red flags: </w:t>
+      </w:r>
+      <w:r>
+        <w:rPr>
+          <w:rFonts w:ascii="Arial" w:hAnsi="Arial" w:cs="Arial"/>
+        </w:rPr>
+        <w:t xml:space="preserve">had I accidentally given the model too much information? Too little? Was it exploiting some hidden relationship I had not accounted for? The results were good enough to tempt me into accepting them but unsettling enough to push me to investigate further. </w:t>
+      </w:r>
+    </w:p>
+    <w:p>
+      <w:pPr>
         <w:jc w:val="both"/>
-      </w:pPr>
-      <w:r>
-        <w:t xml:space="preserve">An approach I took to improve my results was using the </w:t>
+        <w:rPr>
+          <w:rFonts w:ascii="Arial" w:hAnsi="Arial" w:cs="Arial"/>
+        </w:rPr>
+      </w:pPr>
+      <w:r>
+        <w:rPr>
+          <w:rFonts w:ascii="Arial" w:hAnsi="Arial" w:cs="Arial"/>
+        </w:rPr>
+        <w:t>Before circling back to diagnose the “too-good” performance, I tried to refine the model using Scikit-Learn’s parameter grid search. This tool let me explore a wide range of hyperparameters systematically and identify a seemingly optimal configuration. After running the grid, the recommended settings were: 200 estimators, a minimum split size of 2, a minimum leaf size of 4, and a maximum depth of 20. When I plugged these values in, the effects were mixed. The overall average f1-score dropped from about .74 to .68, but the macro average improved from .62 to .67. At that moment, I took the improvement to the macro average as the more meaningful gain, especially since macro metrics weigh minority classes more fairly and kept the selected parameter combination.</w:t>
+      </w:r>
+    </w:p>
+    <w:p>
+      <w:pPr>
+        <w:jc w:val="both"/>
+        <w:rPr>
+          <w:rFonts w:ascii="Arial" w:hAnsi="Arial" w:cs="Arial"/>
+        </w:rPr>
+      </w:pPr>
+      <w:r>
+        <w:rPr>
+          <w:rFonts w:ascii="Arial" w:hAnsi="Arial" w:cs="Arial"/>
+        </w:rPr>
+        <w:tab/>
+        <w:t>Once satisfied that hyperparameter tuning wasn’t the core issue, I turned back to the original puzzle, why were the initial scores so high? A quick look at the feature importances offered the answer. The model was relying heavily on the “</w:t>
       </w:r>
       <w:proofErr w:type="spellStart"/>
       <w:r>
-        <w:t>Paramgrid</w:t>
+        <w:rPr>
+          <w:rFonts w:ascii="Arial" w:hAnsi="Arial" w:cs="Arial"/>
+        </w:rPr>
+        <w:t>NearestMajorCity</w:t>
       </w:r>
       <w:proofErr w:type="spellEnd"/>
       <w:r>
-        <w:t xml:space="preserve"> library in Scikit-Learn. This allowed me to test multiple possible values of hyperparameters to find the optimal combination. This led me to use </w:t>
-      </w:r>
-      <w:proofErr w:type="spellStart"/>
-      <w:r>
-        <w:t>n_estimators</w:t>
-      </w:r>
-      <w:proofErr w:type="spellEnd"/>
-      <w:r>
-        <w:t xml:space="preserve"> = 200, </w:t>
-      </w:r>
-      <w:proofErr w:type="spellStart"/>
-      <w:r>
-        <w:t>min_samples_split</w:t>
-      </w:r>
-      <w:proofErr w:type="spellEnd"/>
-      <w:r>
-        <w:t xml:space="preserve"> = 2, </w:t>
-      </w:r>
-      <w:proofErr w:type="spellStart"/>
-      <w:r>
-        <w:t>min_samples_leaf</w:t>
-      </w:r>
-      <w:proofErr w:type="spellEnd"/>
-      <w:r>
-        <w:t xml:space="preserve"> = 4, and </w:t>
-      </w:r>
-      <w:proofErr w:type="spellStart"/>
-      <w:r>
-        <w:t>max_depth</w:t>
-      </w:r>
-      <w:proofErr w:type="spellEnd"/>
-      <w:r>
-        <w:t xml:space="preserve"> = 20. However, this ‘optimal’ combination, after putting it into practice did not improve the numbers significantly. It reduced my f1-score average accuracy from .73 to .68 but improved the macro average from .62 to .67. At the time, I was doing everything I could to improve my scores and this felt appropriate. I kept the optimal </w:t>
-      </w:r>
-      <w:proofErr w:type="spellStart"/>
-      <w:r>
-        <w:t>Paramgrid</w:t>
-      </w:r>
-      <w:proofErr w:type="spellEnd"/>
-      <w:r>
-        <w:t xml:space="preserve"> combination and moved on. </w:t>
-      </w:r>
-    </w:p>
-    <w:p>
-      <w:pPr>
-        <w:jc w:val="both"/>
-      </w:pPr>
-      <w:r>
-        <w:tab/>
-        <w:t xml:space="preserve">After spending time on the </w:t>
-      </w:r>
-      <w:proofErr w:type="spellStart"/>
-      <w:r>
-        <w:t>Paramgrid</w:t>
-      </w:r>
-      <w:proofErr w:type="spellEnd"/>
-      <w:r>
-        <w:t xml:space="preserve">, I focused again on why my results were so high to begin with. I looked at my most influential features and </w:t>
-      </w:r>
-      <w:r>
-        <w:t>discovered that the model was heavily utilizing the ‘</w:t>
-      </w:r>
-      <w:proofErr w:type="spellStart"/>
-      <w:r>
-        <w:t>NearestMajorCity</w:t>
-      </w:r>
-      <w:proofErr w:type="spellEnd"/>
-      <w:r>
-        <w:t xml:space="preserve">’ column to determine who the referee was for a match. This column represented the nearest major city to the referee’s birth town. And it </w:t>
+        <w:rPr>
+          <w:rFonts w:ascii="Arial" w:hAnsi="Arial" w:cs="Arial"/>
+        </w:rPr>
+        <w:t xml:space="preserve">” field to determine the referee. This column represented the closest major city to each </w:t>
+      </w:r>
+      <w:r>
+        <w:rPr>
+          <w:rFonts w:ascii="Arial" w:hAnsi="Arial" w:cs="Arial"/>
+        </w:rPr>
+        <w:lastRenderedPageBreak/>
+        <w:t xml:space="preserve">referee’s </w:t>
       </w:r>
       <w:r>
         <w:rPr>
@@ -13040,15 +13361,14 @@
           <w:sz w:val="40"/>
           <w:szCs w:val="40"/>
         </w:rPr>
-        <w:lastRenderedPageBreak/>
         <w:drawing>
-          <wp:anchor distT="0" distB="0" distL="114300" distR="114300" simplePos="0" relativeHeight="251684864" behindDoc="0" locked="0" layoutInCell="1" allowOverlap="1" wp14:anchorId="1E1AB0E9" wp14:editId="2B524E16">
+          <wp:anchor distT="0" distB="0" distL="114300" distR="114300" simplePos="0" relativeHeight="251684864" behindDoc="0" locked="0" layoutInCell="1" allowOverlap="1" wp14:anchorId="1E1AB0E9" wp14:editId="6FC62958">
             <wp:simplePos x="0" y="0"/>
             <wp:positionH relativeFrom="column">
-              <wp:posOffset>107950</wp:posOffset>
+              <wp:posOffset>43102</wp:posOffset>
             </wp:positionH>
             <wp:positionV relativeFrom="paragraph">
-              <wp:posOffset>454</wp:posOffset>
+              <wp:posOffset>38424</wp:posOffset>
             </wp:positionV>
             <wp:extent cx="2590800" cy="2088515"/>
             <wp:effectExtent l="38100" t="38100" r="88900" b="83185"/>
@@ -13110,37 +13430,18 @@
         </w:drawing>
       </w:r>
       <w:r>
-        <w:t xml:space="preserve">dawned on me that the model was using this as a cheat code to determine match games. If the training data mentioned a name like “Oliver M.” has a </w:t>
-      </w:r>
-      <w:proofErr w:type="spellStart"/>
-      <w:r>
-        <w:t>NearestMajorCity</w:t>
-      </w:r>
-      <w:proofErr w:type="spellEnd"/>
-      <w:r>
-        <w:t xml:space="preserve"> of “Newcastle” associated to his name, and he was the only referee from Newcastle, then the model would instantly know any time it saw “Newcastle” it would be “Oliver M.”. This became somewhat of an issue because not only did I spent a generous amount of time collecting that data, but it was data that no longer felt helpful. Thus, began my revisions. I had to go back to my main dataset and represent this information in a broader way. I concluded generalizing the “</w:t>
-      </w:r>
-      <w:proofErr w:type="spellStart"/>
-      <w:r>
-        <w:t>NearestMajorCity</w:t>
-      </w:r>
-      <w:proofErr w:type="spellEnd"/>
-      <w:r>
-        <w:t xml:space="preserve">” to “Referee – UK Region of Birth” which meant determining whether the city in question was in one of three places, the north, midlands, or south. </w:t>
-      </w:r>
-      <w:r>
-        <w:t>With this approach, the model could no longer use the data leakage to its advantage and instead would have to use a generalized area for determining the referee. As predicted, this method reduced my average f1-score accuracy to about .21</w:t>
-      </w:r>
-      <w:r>
-        <w:t xml:space="preserve"> for my Random Forest</w:t>
-      </w:r>
-      <w:r>
-        <w:t xml:space="preserve">. </w:t>
+        <w:rPr>
+          <w:rFonts w:ascii="Arial" w:hAnsi="Arial" w:cs="Arial"/>
+        </w:rPr>
+        <w:t xml:space="preserve">birthplace, a perfect shortcut. If the data showed that a referee like “Oliver M.” had “Newcastle” listed as his nearest major city, and no other referee shared that label, then the model needed nothing else. The presence of “Newcastle” in the encoded data became a direct pointer to “Oliver M.”. It functioned as a lookup table disguising as a feature. </w:t>
       </w:r>
     </w:p>
     <w:p>
       <w:pPr>
         <w:jc w:val="both"/>
+        <w:rPr>
+          <w:rFonts w:ascii="Arial" w:hAnsi="Arial" w:cs="Arial"/>
+        </w:rPr>
       </w:pPr>
       <w:r>
         <w:rPr>
@@ -13151,15 +13452,15 @@
           <w:szCs w:val="40"/>
         </w:rPr>
         <w:drawing>
-          <wp:anchor distT="0" distB="0" distL="114300" distR="114300" simplePos="0" relativeHeight="251685888" behindDoc="1" locked="0" layoutInCell="1" allowOverlap="1" wp14:anchorId="7554E75C" wp14:editId="62157584">
+          <wp:anchor distT="0" distB="0" distL="114300" distR="114300" simplePos="0" relativeHeight="251685888" behindDoc="1" locked="0" layoutInCell="1" allowOverlap="1" wp14:anchorId="7554E75C" wp14:editId="696F2F1B">
             <wp:simplePos x="0" y="0"/>
             <wp:positionH relativeFrom="column">
-              <wp:posOffset>0</wp:posOffset>
+              <wp:posOffset>-18415</wp:posOffset>
             </wp:positionH>
             <wp:positionV relativeFrom="paragraph">
-              <wp:posOffset>498838</wp:posOffset>
+              <wp:posOffset>2468245</wp:posOffset>
             </wp:positionV>
-            <wp:extent cx="4071257" cy="2492775"/>
+            <wp:extent cx="4070985" cy="2492375"/>
             <wp:effectExtent l="38100" t="38100" r="94615" b="85725"/>
             <wp:wrapTight wrapText="bothSides">
               <wp:wrapPolygon edited="0">
@@ -13201,7 +13502,7 @@
                   <pic:spPr>
                     <a:xfrm>
                       <a:off x="0" y="0"/>
-                      <a:ext cx="4071257" cy="2492775"/>
+                      <a:ext cx="4070985" cy="2492375"/>
                     </a:xfrm>
                     <a:prstGeom prst="rect">
                       <a:avLst/>
@@ -13232,20 +13533,597 @@
         </w:drawing>
       </w:r>
       <w:r>
+        <w:rPr>
+          <w:rFonts w:ascii="Arial" w:hAnsi="Arial" w:cs="Arial"/>
+        </w:rPr>
+        <w:t xml:space="preserve">Realizing this was frustrating because the birthplace data had taken substantial time and manual effort to collect. That said, the feature amounted to data leakage, so it had to be reworked. I revised the dataset by replacing the specific major city with a broader regional classification: North, Midlands, or South. This change forced the model to abandon the one-to-one mapping and instead work with fuzzier geographic categories. The effect was immediate and dramatic. The Random Forest’s average f1-score plummeted to around .21. The other models followed suit, all landing in roughly the same range. Some performed marginally better, but none came close to the artificially inflated numbers from before. As expected, K-Nearest Neighbors struggled the most, and even the KNN-based imputation I experimented with later did not produce meaningful gains. </w:t>
+      </w:r>
+    </w:p>
+    <w:p>
+      <w:pPr>
+        <w:jc w:val="both"/>
+        <w:rPr>
+          <w:rFonts w:ascii="Arial" w:hAnsi="Arial" w:cs="Arial"/>
+        </w:rPr>
+      </w:pPr>
+      <w:r>
+        <w:rPr>
+          <w:rFonts w:ascii="Arial" w:hAnsi="Arial" w:cs="Arial"/>
+        </w:rPr>
+        <w:t xml:space="preserve">The models, without their shortcut, now had to rely on far more subtle statistical patterns. </w:t>
+      </w:r>
+      <w:r>
+        <w:rPr>
+          <w:rFonts w:ascii="Arial" w:hAnsi="Arial" w:cs="Arial"/>
+        </w:rPr>
+        <w:t>Patterns, as it turns out, do not strongly distinguish one Premier League referee from another. Further exploration continued from that more honest baseline.</w:t>
+      </w:r>
+    </w:p>
+    <w:p>
+      <w:pPr>
+        <w:pStyle w:val="Heading3"/>
+        <w:rPr>
+          <w:rFonts w:ascii="Arial" w:hAnsi="Arial" w:cs="Arial"/>
+        </w:rPr>
+      </w:pPr>
+      <w:bookmarkStart w:id="54" w:name="_Toc214548819"/>
+      <w:r>
+        <w:rPr>
+          <w:rFonts w:ascii="Arial" w:hAnsi="Arial" w:cs="Arial"/>
+        </w:rPr>
+        <w:t xml:space="preserve">9.4.2. Revisions in </w:t>
+      </w:r>
+      <w:r>
+        <w:rPr>
+          <w:rFonts w:ascii="Arial" w:hAnsi="Arial" w:cs="Arial"/>
+        </w:rPr>
+        <w:t xml:space="preserve">the </w:t>
+      </w:r>
+      <w:r>
+        <w:rPr>
+          <w:rFonts w:ascii="Arial" w:hAnsi="Arial" w:cs="Arial"/>
+        </w:rPr>
+        <w:t>Dataset</w:t>
+      </w:r>
+      <w:bookmarkEnd w:id="54"/>
+      <w:r>
+        <w:rPr>
+          <w:rFonts w:ascii="Arial" w:hAnsi="Arial" w:cs="Arial"/>
+        </w:rPr>
+        <w:t xml:space="preserve"> </w:t>
+      </w:r>
+    </w:p>
+    <w:p>
+      <w:pPr>
+        <w:jc w:val="both"/>
+        <w:rPr>
+          <w:rFonts w:ascii="Arial" w:hAnsi="Arial" w:cs="Arial"/>
+        </w:rPr>
+      </w:pPr>
+      <w:r>
+        <w:rPr>
+          <w:rFonts w:ascii="Arial" w:hAnsi="Arial" w:cs="Arial"/>
+        </w:rPr>
         <w:tab/>
-        <w:t xml:space="preserve">Because this number wasn’t convincing at all, I analyzed what my other models were outputting and the majority also fell into this range. The models simply could not make good determinations on who the referee was per match. </w:t>
+        <w:t xml:space="preserve">After a few modest attempts to boost the model’s performance, I returned to the dataset itself and began testing ways to enrich it. The hope was that better inputs, whether new features </w:t>
+      </w:r>
+      <w:r>
+        <w:rPr>
+          <w:rFonts w:ascii="Arial" w:hAnsi="Arial" w:cs="Arial"/>
+        </w:rPr>
+        <w:t xml:space="preserve">or refined ones, might push the average accuracy upward. My first idea was to incorporate stadium capacity and attendance. I suspected that crowd size might exert some influence on a referee’s decision-making, at least indirectly. The obstacle, however, </w:t>
+      </w:r>
+      <w:r>
+        <w:rPr>
+          <w:rFonts w:ascii="Arial" w:hAnsi="Arial" w:cs="Arial"/>
+        </w:rPr>
+        <w:lastRenderedPageBreak/>
+        <w:t>was practical: collecting accurate attendance figures for every match would have required a substantial time investment. To work around this, I approximated the attendance as 08% of stadium capacity. Only later did it become clear that this shortcut had effectively normalized the column into a constant multiplier. The result was a pair of features that looked meaningful but behaved like noise; unsurprisingly, they offered no improvement to the model.</w:t>
       </w:r>
     </w:p>
     <w:p>
       <w:pPr>
         <w:jc w:val="both"/>
-      </w:pPr>
-      <w:r>
+        <w:rPr>
+          <w:rFonts w:ascii="Arial" w:hAnsi="Arial" w:cs="Arial"/>
+        </w:rPr>
+      </w:pPr>
+      <w:r>
+        <w:rPr>
+          <w:rFonts w:ascii="Arial" w:hAnsi="Arial" w:cs="Arial"/>
+        </w:rPr>
         <w:tab/>
-      </w:r>
-      <w:r>
-        <w:t xml:space="preserve"> </w:t>
-      </w:r>
+        <w:t>Continuing along this path, I introduced a “Season Start Year” feature, imagining that the context might shrink the model’s search space. If a referee only worked in certain seasons, perhaps the model could use that information to weigh its guesses more effectively. This also turned out to be wishful thinking. The new feature produced almost identical results to the previous attempt – statistically flat, practically useless.</w:t>
+      </w:r>
+    </w:p>
+    <w:p>
+      <w:pPr>
+        <w:jc w:val="both"/>
+        <w:rPr>
+          <w:rFonts w:ascii="Arial" w:hAnsi="Arial" w:cs="Arial"/>
+        </w:rPr>
+      </w:pPr>
+      <w:r>
+        <w:rPr>
+          <w:rFonts w:ascii="Arial" w:hAnsi="Arial" w:cs="Arial"/>
+        </w:rPr>
+        <w:tab/>
+        <w:t xml:space="preserve">I tried a similar experiment with a “Penalties Awarded” feature, extracted directly from the incident reports. The intuition was simple enough: penalties are high-impact decisions, and perhaps they vary enough by referee to supply a meaningful signal. Once again, the model disagreed. The feature made no measurable difference in accuracy or in the distribution of feature importances. </w:t>
+      </w:r>
+    </w:p>
+    <w:p>
+      <w:pPr>
+        <w:jc w:val="both"/>
+        <w:rPr>
+          <w:rFonts w:ascii="Arial" w:hAnsi="Arial" w:cs="Arial"/>
+        </w:rPr>
+      </w:pPr>
+      <w:r>
+        <w:rPr>
+          <w:rFonts w:ascii="Arial" w:hAnsi="Arial" w:cs="Arial"/>
+        </w:rPr>
+        <w:tab/>
+        <w:t>My final attempt at enriching the dataset involved a bit of feature engineering. Instead of keeping six separate columns for the confederation counts, I condensed them into a single metric: the proportion of foreign players carded. This involved summing all carded foreign players and dividing</w:t>
+      </w:r>
+      <w:r>
+        <w:rPr>
+          <w:rFonts w:ascii="Arial" w:hAnsi="Arial" w:cs="Arial"/>
+        </w:rPr>
+        <w:t xml:space="preserve"> by the total number of cards shown. The idea was that a normalized ration might reduce noise and reveal subtler patterns the raw counts could be hiding. In theory, it was elegant; in practice, it did nothing. The model’s performance remained unchanged, and the new feature did not meaningfully elevate its importance. </w:t>
+      </w:r>
+    </w:p>
+    <w:p>
+      <w:pPr>
+        <w:jc w:val="both"/>
+        <w:rPr>
+          <w:rFonts w:ascii="Arial" w:hAnsi="Arial" w:cs="Arial"/>
+        </w:rPr>
+      </w:pPr>
+      <w:r>
+        <w:rPr>
+          <w:rFonts w:ascii="Arial" w:hAnsi="Arial" w:cs="Arial"/>
+        </w:rPr>
+        <w:tab/>
+        <w:t xml:space="preserve">These experiments made the limitations of the dataset increasingly clear. Even carefully reasoned features were not strong enough to shift the model in a significant direction, and the earlier results, impressive as they seemed, had been inflated by the very data leakage I later removed. </w:t>
+      </w:r>
+    </w:p>
+    <w:p>
+      <w:pPr>
+        <w:pStyle w:val="Heading2"/>
+        <w:rPr>
+          <w:rFonts w:ascii="Arial" w:hAnsi="Arial" w:cs="Arial"/>
+        </w:rPr>
+      </w:pPr>
+      <w:bookmarkStart w:id="55" w:name="_Toc214548820"/>
+      <w:r>
+        <w:rPr>
+          <w:rFonts w:ascii="Arial" w:hAnsi="Arial" w:cs="Arial"/>
+        </w:rPr>
+        <w:t>9.5. Full Stack Implementation</w:t>
+      </w:r>
+      <w:bookmarkEnd w:id="55"/>
+    </w:p>
+    <w:p>
+      <w:pPr>
+        <w:jc w:val="both"/>
+        <w:rPr>
+          <w:rFonts w:ascii="Arial" w:hAnsi="Arial" w:cs="Arial"/>
+        </w:rPr>
+      </w:pPr>
+      <w:r>
+        <w:rPr>
+          <w:rFonts w:ascii="Arial" w:hAnsi="Arial" w:cs="Arial"/>
+        </w:rPr>
+        <w:tab/>
+        <w:t>Despite the model’s underwhelming performance, I shifted my attention to the front-end implementation. The model already existed as the project’s brain, trained, exported, and ready to receive inputs, so the remaining task was to build a simple interface that could feed it data. I needed a tool that could speak Python fluently, handle preprocessing quietly behind the scenes, and present everything in a clean, usable way.</w:t>
+      </w:r>
+      <w:r>
+        <w:rPr>
+          <w:rFonts w:ascii="Arial" w:hAnsi="Arial" w:cs="Arial"/>
+        </w:rPr>
+        <w:t xml:space="preserve"> That narrowed the options to Flask and Streamlit. Flask offered full control but demanded more time: routes, HTML templates, deployment structure, and the usual issues that comes with a traditional web framework. Streamlit, by contrast, let me sidestep most of </w:t>
+      </w:r>
+      <w:r>
+        <w:rPr>
+          <w:rFonts w:ascii="Arial" w:hAnsi="Arial" w:cs="Arial"/>
+        </w:rPr>
+        <w:lastRenderedPageBreak/>
+        <w:t xml:space="preserve">that complexity. It is essentially a friendly window into Python itself, perfect for demonstrations and quick iteration. Given the experimental nature of the project, Streamlit was the clear choice. </w:t>
+      </w:r>
+    </w:p>
+    <w:p>
+      <w:pPr>
+        <w:jc w:val="both"/>
+        <w:rPr>
+          <w:rFonts w:ascii="Arial" w:hAnsi="Arial" w:cs="Arial"/>
+        </w:rPr>
+      </w:pPr>
+      <w:r>
+        <w:rPr>
+          <w:rFonts w:ascii="Arial" w:hAnsi="Arial" w:cs="Arial"/>
+        </w:rPr>
+        <w:tab/>
+        <w:t xml:space="preserve">The front end’s purpose was straightforward: gather match information, send it to the model, and present a prediction along with confidence levels. With a more reliable model, this kind of interface could someday act as a playful forecasting tool, letting people guess how a match might unfold </w:t>
+      </w:r>
+      <w:proofErr w:type="spellStart"/>
+      <w:r>
+        <w:rPr>
+          <w:rFonts w:ascii="Arial" w:hAnsi="Arial" w:cs="Arial"/>
+        </w:rPr>
+        <w:t>based</w:t>
+      </w:r>
+      <w:proofErr w:type="spellEnd"/>
+      <w:r>
+        <w:rPr>
+          <w:rFonts w:ascii="Arial" w:hAnsi="Arial" w:cs="Arial"/>
+        </w:rPr>
+        <w:t xml:space="preserve"> on who is officiating. Even with my model’s modest accuracy, the structure was worth building.</w:t>
+      </w:r>
+    </w:p>
+    <w:p>
+      <w:pPr>
+        <w:jc w:val="both"/>
+        <w:rPr>
+          <w:rFonts w:ascii="Arial" w:hAnsi="Arial" w:cs="Arial"/>
+        </w:rPr>
+      </w:pPr>
+      <w:r>
+        <w:rPr>
+          <w:rFonts w:ascii="Arial" w:hAnsi="Arial" w:cs="Arial"/>
+        </w:rPr>
+        <w:tab/>
+        <w:t xml:space="preserve">The Streamlit setup lives in a single file, app.py. The comments walk through each </w:t>
+      </w:r>
+      <w:r>
+        <w:rPr>
+          <w:rFonts w:ascii="Arial" w:hAnsi="Arial" w:cs="Arial"/>
+        </w:rPr>
+        <w:t>stage,</w:t>
+      </w:r>
+      <w:r>
+        <w:rPr>
+          <w:rFonts w:ascii="Arial" w:hAnsi="Arial" w:cs="Arial"/>
+        </w:rPr>
+        <w:t xml:space="preserve"> but the flow of the application unfolded in five small steps: loading the trained model, loading the dataset for reference, constructing the interface, preprocessing the categorical inputs, and generating a final prediction. Exporting the model during the JupyterLab phase made the first step easy enough, though it came with a small twist, the model depended on its label encoder, imputer, and scaler. </w:t>
+      </w:r>
+      <w:r>
+        <w:rPr>
+          <w:rFonts w:ascii="Arial" w:hAnsi="Arial" w:cs="Arial"/>
+        </w:rPr>
+        <w:t>All</w:t>
+      </w:r>
+      <w:r>
+        <w:rPr>
+          <w:rFonts w:ascii="Arial" w:hAnsi="Arial" w:cs="Arial"/>
+        </w:rPr>
+        <w:t xml:space="preserve"> these components needed to be reloaded and applied exactly as they were during training, which turned out to be a useful lesson in the importance of reproducibility. </w:t>
+      </w:r>
+    </w:p>
+    <w:p>
+      <w:pPr>
+        <w:jc w:val="both"/>
+        <w:rPr>
+          <w:rFonts w:ascii="Arial" w:hAnsi="Arial" w:cs="Arial"/>
+        </w:rPr>
+      </w:pPr>
+      <w:r>
+        <w:rPr>
+          <w:rFonts w:ascii="Arial" w:hAnsi="Arial" w:cs="Arial"/>
+          <w:noProof/>
+        </w:rPr>
+        <w:drawing>
+          <wp:anchor distT="0" distB="0" distL="114300" distR="114300" simplePos="0" relativeHeight="251686912" behindDoc="0" locked="0" layoutInCell="1" allowOverlap="1" wp14:anchorId="18B54F90" wp14:editId="09CF7F0C">
+            <wp:simplePos x="0" y="0"/>
+            <wp:positionH relativeFrom="column">
+              <wp:posOffset>2144395</wp:posOffset>
+            </wp:positionH>
+            <wp:positionV relativeFrom="paragraph">
+              <wp:posOffset>484895</wp:posOffset>
+            </wp:positionV>
+            <wp:extent cx="3856355" cy="3572510"/>
+            <wp:effectExtent l="38100" t="38100" r="131445" b="123190"/>
+            <wp:wrapSquare wrapText="bothSides"/>
+            <wp:docPr id="1996294075" name="Picture 11" descr="A screenshot of a football match&#10;&#10;AI-generated content may be incorrect."/>
+            <wp:cNvGraphicFramePr>
+              <a:graphicFrameLocks xmlns:a="http://schemas.openxmlformats.org/drawingml/2006/main" noChangeAspect="1"/>
+            </wp:cNvGraphicFramePr>
+            <a:graphic xmlns:a="http://schemas.openxmlformats.org/drawingml/2006/main">
+              <a:graphicData uri="http://schemas.openxmlformats.org/drawingml/2006/picture">
+                <pic:pic xmlns:pic="http://schemas.openxmlformats.org/drawingml/2006/picture">
+                  <pic:nvPicPr>
+                    <pic:cNvPr id="1996294075" name="Picture 11" descr="A screenshot of a football match&#10;&#10;AI-generated content may be incorrect."/>
+                    <pic:cNvPicPr/>
+                  </pic:nvPicPr>
+                  <pic:blipFill>
+                    <a:blip r:embed="rId15" cstate="print">
+                      <a:extLst>
+                        <a:ext uri="{28A0092B-C50C-407E-A947-70E740481C1C}">
+                          <a14:useLocalDpi xmlns:a14="http://schemas.microsoft.com/office/drawing/2010/main" val="0"/>
+                        </a:ext>
+                      </a:extLst>
+                    </a:blip>
+                    <a:stretch>
+                      <a:fillRect/>
+                    </a:stretch>
+                  </pic:blipFill>
+                  <pic:spPr>
+                    <a:xfrm>
+                      <a:off x="0" y="0"/>
+                      <a:ext cx="3856355" cy="3572510"/>
+                    </a:xfrm>
+                    <a:prstGeom prst="rect">
+                      <a:avLst/>
+                    </a:prstGeom>
+                    <a:ln w="12700">
+                      <a:solidFill>
+                        <a:srgbClr val="EE0000"/>
+                      </a:solidFill>
+                    </a:ln>
+                    <a:effectLst>
+                      <a:outerShdw blurRad="50800" dist="38100" dir="2700000" sx="100746" sy="100746" algn="tl" rotWithShape="0">
+                        <a:prstClr val="black">
+                          <a:alpha val="40000"/>
+                        </a:prstClr>
+                      </a:outerShdw>
+                    </a:effectLst>
+                  </pic:spPr>
+                </pic:pic>
+              </a:graphicData>
+            </a:graphic>
+            <wp14:sizeRelH relativeFrom="page">
+              <wp14:pctWidth>0</wp14:pctWidth>
+            </wp14:sizeRelH>
+            <wp14:sizeRelV relativeFrom="page">
+              <wp14:pctHeight>0</wp14:pctHeight>
+            </wp14:sizeRelV>
+          </wp:anchor>
+        </w:drawing>
+      </w:r>
+      <w:r>
+        <w:rPr>
+          <w:rFonts w:ascii="Arial" w:hAnsi="Arial" w:cs="Arial"/>
+        </w:rPr>
+        <w:tab/>
+        <w:t xml:space="preserve">Building the interface was simple: titles, headers, dropdowns, and numeric fields, but the assumptions I carried into the process fell apart quickly. I had imagined a sleek interface where the user selected two teams and clicked “Predict Referee”. However, the model had other ideas. Because it relied on a suite of match statistics like possession, cards, shots on target, attendance, referee region, and more, every one of these features had to be included as an input. That meant gathering user responses, assembling them into a one-row data frame, and transforming them to mimic the shape of a single match from the training set. </w:t>
+      </w:r>
+    </w:p>
+    <w:p>
+      <w:pPr>
+        <w:jc w:val="both"/>
+        <w:rPr>
+          <w:rFonts w:ascii="Arial" w:hAnsi="Arial" w:cs="Arial"/>
+        </w:rPr>
+      </w:pPr>
+      <w:r>
+        <w:rPr>
+          <w:rFonts w:ascii="Arial" w:hAnsi="Arial" w:cs="Arial"/>
+          <w:noProof/>
+        </w:rPr>
+        <w:lastRenderedPageBreak/>
+        <w:drawing>
+          <wp:anchor distT="0" distB="0" distL="114300" distR="114300" simplePos="0" relativeHeight="251687936" behindDoc="0" locked="0" layoutInCell="1" allowOverlap="1" wp14:anchorId="3E43AE40" wp14:editId="1335D69B">
+            <wp:simplePos x="0" y="0"/>
+            <wp:positionH relativeFrom="column">
+              <wp:posOffset>-78740</wp:posOffset>
+            </wp:positionH>
+            <wp:positionV relativeFrom="paragraph">
+              <wp:posOffset>62230</wp:posOffset>
+            </wp:positionV>
+            <wp:extent cx="3758565" cy="2562860"/>
+            <wp:effectExtent l="50800" t="50800" r="140335" b="129540"/>
+            <wp:wrapSquare wrapText="bothSides"/>
+            <wp:docPr id="1400831970" name="Picture 12" descr="A screenshot of a computer&#10;&#10;AI-generated content may be incorrect."/>
+            <wp:cNvGraphicFramePr>
+              <a:graphicFrameLocks xmlns:a="http://schemas.openxmlformats.org/drawingml/2006/main" noChangeAspect="1"/>
+            </wp:cNvGraphicFramePr>
+            <a:graphic xmlns:a="http://schemas.openxmlformats.org/drawingml/2006/main">
+              <a:graphicData uri="http://schemas.openxmlformats.org/drawingml/2006/picture">
+                <pic:pic xmlns:pic="http://schemas.openxmlformats.org/drawingml/2006/picture">
+                  <pic:nvPicPr>
+                    <pic:cNvPr id="1400831970" name="Picture 12" descr="A screenshot of a computer&#10;&#10;AI-generated content may be incorrect."/>
+                    <pic:cNvPicPr/>
+                  </pic:nvPicPr>
+                  <pic:blipFill>
+                    <a:blip r:embed="rId16" cstate="print">
+                      <a:extLst>
+                        <a:ext uri="{28A0092B-C50C-407E-A947-70E740481C1C}">
+                          <a14:useLocalDpi xmlns:a14="http://schemas.microsoft.com/office/drawing/2010/main" val="0"/>
+                        </a:ext>
+                      </a:extLst>
+                    </a:blip>
+                    <a:stretch>
+                      <a:fillRect/>
+                    </a:stretch>
+                  </pic:blipFill>
+                  <pic:spPr>
+                    <a:xfrm>
+                      <a:off x="0" y="0"/>
+                      <a:ext cx="3758565" cy="2562860"/>
+                    </a:xfrm>
+                    <a:prstGeom prst="rect">
+                      <a:avLst/>
+                    </a:prstGeom>
+                    <a:ln w="19050">
+                      <a:solidFill>
+                        <a:srgbClr val="EE0000"/>
+                      </a:solidFill>
+                    </a:ln>
+                    <a:effectLst>
+                      <a:outerShdw blurRad="50800" dist="38100" dir="2700000" sx="101000" sy="101000" algn="tl" rotWithShape="0">
+                        <a:prstClr val="black">
+                          <a:alpha val="40000"/>
+                        </a:prstClr>
+                      </a:outerShdw>
+                    </a:effectLst>
+                  </pic:spPr>
+                </pic:pic>
+              </a:graphicData>
+            </a:graphic>
+            <wp14:sizeRelH relativeFrom="page">
+              <wp14:pctWidth>0</wp14:pctWidth>
+            </wp14:sizeRelH>
+            <wp14:sizeRelV relativeFrom="page">
+              <wp14:pctHeight>0</wp14:pctHeight>
+            </wp14:sizeRelV>
+          </wp:anchor>
+        </w:drawing>
+      </w:r>
+      <w:r>
+        <w:rPr>
+          <w:rFonts w:ascii="Arial" w:hAnsi="Arial" w:cs="Arial"/>
+        </w:rPr>
+        <w:t xml:space="preserve">To maintain consistency with the training pipeline, I applied the same preprocessing steps. Categorical variables were one-hot encoded, but because a single row does not automatically generate all the category columns seen during training, I had to re-add any missing dummy columns b hand, filling them with zeros. Only then did the structure line up perfectly with the model’s expectations. After encoding, the user inputs were passed through the imputer and scaler, replicating the same sequence of transformations that the model learned from. </w:t>
+      </w:r>
+    </w:p>
+    <w:p>
+      <w:pPr>
+        <w:jc w:val="both"/>
+        <w:rPr>
+          <w:rFonts w:ascii="Arial" w:hAnsi="Arial" w:cs="Arial"/>
+        </w:rPr>
+      </w:pPr>
+      <w:r>
+        <w:rPr>
+          <w:rFonts w:ascii="Arial" w:hAnsi="Arial" w:cs="Arial"/>
+        </w:rPr>
+        <w:tab/>
+        <w:t>By the end of this chain, the interface produced a clean, fully preprocessed row that mirrored the training data. A single button press would then trigger the model to predict either the referee or the match outcome (win, loss, or draw) and return its confidence in that prediction. The result never being perfect, but it was a faithful version of the model’s logic.</w:t>
+      </w:r>
+      <w:r>
+        <w:rPr>
+          <w:rFonts w:ascii="Arial" w:hAnsi="Arial" w:cs="Arial"/>
+        </w:rPr>
+        <w:tab/>
+      </w:r>
+    </w:p>
+    <w:p>
+      <w:pPr>
+        <w:pStyle w:val="Heading2"/>
+        <w:rPr>
+          <w:rFonts w:ascii="Arial" w:hAnsi="Arial" w:cs="Arial"/>
+        </w:rPr>
+      </w:pPr>
+      <w:bookmarkStart w:id="56" w:name="_Toc214548821"/>
+      <w:r>
+        <w:rPr>
+          <w:rFonts w:ascii="Arial" w:hAnsi="Arial" w:cs="Arial"/>
+        </w:rPr>
+        <w:t>9.6. Conclusion</w:t>
+      </w:r>
+      <w:bookmarkEnd w:id="56"/>
+    </w:p>
+    <w:p>
+      <w:pPr>
+        <w:jc w:val="both"/>
+        <w:rPr>
+          <w:rFonts w:ascii="Arial" w:hAnsi="Arial" w:cs="Arial"/>
+        </w:rPr>
+      </w:pPr>
+      <w:r>
+        <w:rPr>
+          <w:rFonts w:ascii="Arial" w:hAnsi="Arial" w:cs="Arial"/>
+        </w:rPr>
+        <w:tab/>
+        <w:t xml:space="preserve">The project ultimately fell short of the </w:t>
+      </w:r>
+      <w:r>
+        <w:rPr>
+          <w:rFonts w:ascii="Arial" w:hAnsi="Arial" w:cs="Arial"/>
+        </w:rPr>
+        <w:t>outcomes</w:t>
+      </w:r>
+      <w:r>
+        <w:rPr>
+          <w:rFonts w:ascii="Arial" w:hAnsi="Arial" w:cs="Arial"/>
+        </w:rPr>
+        <w:t xml:space="preserve"> I had hoped for. I expected the model to identify stronger patterns, higher confidence levels, clearer signals, perhaps even subtle indications of bias. When the results failed to show anything conclusive, it felt discouraging at first. Yet the absence of detectable patterns in my dataset does not imply the absence of bias in the Premier League. It only means that the specific features I examined were not sufficient to support or refute that claim. My broader belief remains unchanged: bias and racial discrimination exist in many forms, and they tend to surface wherever humans make rapid, high-pressure decisions. If prejudice is visible among fans, it is difficult to argue that it disappears entirely at the referee level. However, quantifying it is far more difficult than anticipating it. </w:t>
+      </w:r>
+    </w:p>
+    <w:p>
+      <w:pPr>
+        <w:jc w:val="both"/>
+        <w:rPr>
+          <w:rFonts w:ascii="Arial" w:hAnsi="Arial" w:cs="Arial"/>
+        </w:rPr>
+      </w:pPr>
+      <w:r>
+        <w:rPr>
+          <w:rFonts w:ascii="Arial" w:hAnsi="Arial" w:cs="Arial"/>
+        </w:rPr>
+        <w:tab/>
+        <w:t xml:space="preserve">Looking back, the Premier League may have been an overly ambitious starting point. It is one of the most scrutinized, financially powerful, and professionally regulated leagues in the world, with layers of oversight that likely decrease the probability of bias. A more methodological path would have been to start with smaller leagues, places </w:t>
+      </w:r>
+      <w:proofErr w:type="gramStart"/>
+      <w:r>
+        <w:rPr>
+          <w:rFonts w:ascii="Arial" w:hAnsi="Arial" w:cs="Arial"/>
+        </w:rPr>
+        <w:t>where</w:t>
+      </w:r>
+      <w:proofErr w:type="gramEnd"/>
+      <w:r>
+        <w:rPr>
+          <w:rFonts w:ascii="Arial" w:hAnsi="Arial" w:cs="Arial"/>
+        </w:rPr>
+        <w:t xml:space="preserve"> disparities in officiating quality, training, or accountability might be more pronounced. Detecting patterns there could have helped me identify which features are genuinely </w:t>
+      </w:r>
+      <w:r>
+        <w:rPr>
+          <w:rFonts w:ascii="Arial" w:hAnsi="Arial" w:cs="Arial"/>
+        </w:rPr>
+        <w:lastRenderedPageBreak/>
+        <w:t xml:space="preserve">predictive and which are just noise, before moving to larger or more sophisticated leagues. </w:t>
+      </w:r>
+    </w:p>
+    <w:p>
+      <w:pPr>
+        <w:jc w:val="both"/>
+        <w:rPr>
+          <w:rFonts w:ascii="Arial" w:hAnsi="Arial" w:cs="Arial"/>
+        </w:rPr>
+      </w:pPr>
+      <w:r>
+        <w:rPr>
+          <w:rFonts w:ascii="Arial" w:hAnsi="Arial" w:cs="Arial"/>
+        </w:rPr>
+        <w:tab/>
+        <w:t>One more direction I could not explore due to resource constraints was video analysis. Many forms of bias manifest not in the fouls that are called but in the fouls that are ignored, the borderline challenges, the plays where advantage is allowed, the moments that subtly shift a match’s momentum. Capturing that kind of referee decision-making would likely require computer vision tools capable of detecting fouls and non-fouls across full-length matches and outputting structured data. Even with the computational tools, access to match footage poses its own hurdle, as broadcast rights and league ownership make these materials difficult to obtain for academic purposes.</w:t>
+      </w:r>
+    </w:p>
+    <w:p>
+      <w:pPr>
+        <w:jc w:val="both"/>
+        <w:rPr>
+          <w:rFonts w:ascii="Arial" w:hAnsi="Arial" w:cs="Arial"/>
+        </w:rPr>
+      </w:pPr>
+      <w:r>
+        <w:rPr>
+          <w:rFonts w:ascii="Arial" w:hAnsi="Arial" w:cs="Arial"/>
+        </w:rPr>
+        <w:tab/>
+        <w:t>Referee bias remains an active area of debate in sports analytics. While my findings were inconclusive for the Premier League, I remain optimistic that future work, whether using this dataset or an improved one, will push the question forward. Bias in officiating is a real and important issue, and with stronger data, more refined features, and advancements in machine learning, it may eventually be possible to demonstrate it in a quantifiable way.</w:t>
+      </w:r>
+    </w:p>
+    <w:p>
+      <w:pPr>
+        <w:jc w:val="both"/>
+      </w:pPr>
+    </w:p>
+    <w:p>
+      <w:pPr>
+        <w:jc w:val="both"/>
+      </w:pPr>
+    </w:p>
+    <w:p>
+      <w:pPr>
+        <w:jc w:val="both"/>
+      </w:pPr>
+    </w:p>
+    <w:p>
+      <w:pPr>
+        <w:jc w:val="both"/>
+      </w:pPr>
     </w:p>
     <w:p>
       <w:pPr>
@@ -13256,7 +14134,16 @@
           <w:szCs w:val="40"/>
         </w:rPr>
       </w:pPr>
-      <w:bookmarkStart w:id="52" w:name="_Toc214027344"/>
+    </w:p>
+    <w:p>
+      <w:pPr>
+        <w:rPr>
+          <w:rFonts w:ascii="Arial" w:eastAsiaTheme="majorEastAsia" w:hAnsi="Arial" w:cs="Arial"/>
+          <w:color w:val="0F4761" w:themeColor="accent1" w:themeShade="BF"/>
+          <w:sz w:val="40"/>
+          <w:szCs w:val="40"/>
+        </w:rPr>
+      </w:pPr>
       <w:r>
         <w:rPr>
           <w:rFonts w:ascii="Arial" w:hAnsi="Arial" w:cs="Arial"/>
@@ -13271,6 +14158,7 @@
           <w:rFonts w:ascii="Arial" w:hAnsi="Arial" w:cs="Arial"/>
         </w:rPr>
       </w:pPr>
+      <w:bookmarkStart w:id="57" w:name="_Toc214548822"/>
       <w:r>
         <w:rPr>
           <w:rFonts w:ascii="Arial" w:hAnsi="Arial" w:cs="Arial"/>
@@ -13290,7 +14178,7 @@
         </w:rPr>
         <w:t>References</w:t>
       </w:r>
-      <w:bookmarkEnd w:id="52"/>
+      <w:bookmarkEnd w:id="57"/>
     </w:p>
     <w:p>
       <w:pPr>
@@ -13722,7 +14610,7 @@
         </w:rPr>
         <w:t xml:space="preserve">S. Stone, “Premier League: 13 VAR mistakes in total in season so far, say chiefs,” BBC Sport, Feb. 04, 2025. Available: </w:t>
       </w:r>
-      <w:hyperlink r:id="rId15" w:history="1">
+      <w:hyperlink r:id="rId17" w:history="1">
         <w:r>
           <w:rPr>
             <w:rStyle w:val="Hyperlink"/>
@@ -13750,7 +14638,7 @@
         </w:rPr>
         <w:t xml:space="preserve">“Fans sentenced to prison for racist insults directed at soccer star Vinícius Júnior in first-of-its-kind conviction - CBS News,” www.cbsnews.com, Jun. 10, 2024. </w:t>
       </w:r>
-      <w:hyperlink r:id="rId16" w:history="1">
+      <w:hyperlink r:id="rId18" w:history="1">
         <w:r>
           <w:rPr>
             <w:rStyle w:val="Hyperlink"/>
@@ -13900,13 +14788,19 @@
           <w:rFonts w:ascii="Arial" w:hAnsi="Arial" w:cs="Arial"/>
         </w:rPr>
       </w:pPr>
-      <w:bookmarkStart w:id="53" w:name="_Toc214027345"/>
+      <w:bookmarkStart w:id="58" w:name="_Toc214548823"/>
       <w:r>
         <w:rPr>
           <w:rFonts w:ascii="Arial" w:hAnsi="Arial" w:cs="Arial"/>
         </w:rPr>
         <w:lastRenderedPageBreak/>
-        <w:t>10</w:t>
+        <w:t>1</w:t>
+      </w:r>
+      <w:r>
+        <w:rPr>
+          <w:rFonts w:ascii="Arial" w:hAnsi="Arial" w:cs="Arial"/>
+        </w:rPr>
+        <w:t>1</w:t>
       </w:r>
       <w:r>
         <w:rPr>
@@ -13914,7 +14808,7 @@
         </w:rPr>
         <w:t>. Appendix</w:t>
       </w:r>
-      <w:bookmarkEnd w:id="53"/>
+      <w:bookmarkEnd w:id="58"/>
     </w:p>
     <w:p>
       <w:pPr>
@@ -13923,12 +14817,18 @@
           <w:rFonts w:ascii="Arial" w:hAnsi="Arial" w:cs="Arial"/>
         </w:rPr>
       </w:pPr>
-      <w:bookmarkStart w:id="54" w:name="_Toc214027346"/>
-      <w:r>
-        <w:rPr>
-          <w:rFonts w:ascii="Arial" w:hAnsi="Arial" w:cs="Arial"/>
-        </w:rPr>
-        <w:t>10</w:t>
+      <w:bookmarkStart w:id="59" w:name="_Toc214548824"/>
+      <w:r>
+        <w:rPr>
+          <w:rFonts w:ascii="Arial" w:hAnsi="Arial" w:cs="Arial"/>
+        </w:rPr>
+        <w:t>1</w:t>
+      </w:r>
+      <w:r>
+        <w:rPr>
+          <w:rFonts w:ascii="Arial" w:hAnsi="Arial" w:cs="Arial"/>
+        </w:rPr>
+        <w:t>1</w:t>
       </w:r>
       <w:r>
         <w:rPr>
@@ -13954,7 +14854,7 @@
         </w:rPr>
         <w:t>1</w:t>
       </w:r>
-      <w:bookmarkEnd w:id="54"/>
+      <w:bookmarkEnd w:id="59"/>
     </w:p>
     <w:p/>
     <w:tbl>
@@ -15985,8 +16885,8 @@
       </w:pPr>
     </w:p>
     <w:sectPr>
-      <w:footerReference w:type="even" r:id="rId17"/>
-      <w:footerReference w:type="default" r:id="rId18"/>
+      <w:footerReference w:type="even" r:id="rId19"/>
+      <w:footerReference w:type="default" r:id="rId20"/>
       <w:pgSz w:w="12240" w:h="15840"/>
       <w:pgMar w:top="1440" w:right="1440" w:bottom="1440" w:left="1440" w:header="720" w:footer="720" w:gutter="0"/>
       <w:pgNumType w:start="1"/>
@@ -17361,6 +18261,95 @@
     </w:lvl>
   </w:abstractNum>
   <w:abstractNum w:abstractNumId="11" w15:restartNumberingAfterBreak="0">
+    <w:nsid w:val="5E8B4DEC"/>
+    <w:multiLevelType w:val="hybridMultilevel"/>
+    <w:tmpl w:val="147C5022"/>
+    <w:lvl w:ilvl="0" w:tplc="0409000F">
+      <w:start w:val="1"/>
+      <w:numFmt w:val="decimal"/>
+      <w:lvlText w:val="%1."/>
+      <w:lvlJc w:val="left"/>
+      <w:pPr>
+        <w:ind w:left="720" w:hanging="360"/>
+      </w:pPr>
+      <w:rPr>
+        <w:rFonts w:hint="default"/>
+      </w:rPr>
+    </w:lvl>
+    <w:lvl w:ilvl="1" w:tplc="04090019" w:tentative="1">
+      <w:start w:val="1"/>
+      <w:numFmt w:val="lowerLetter"/>
+      <w:lvlText w:val="%2."/>
+      <w:lvlJc w:val="left"/>
+      <w:pPr>
+        <w:ind w:left="1440" w:hanging="360"/>
+      </w:pPr>
+    </w:lvl>
+    <w:lvl w:ilvl="2" w:tplc="0409001B" w:tentative="1">
+      <w:start w:val="1"/>
+      <w:numFmt w:val="lowerRoman"/>
+      <w:lvlText w:val="%3."/>
+      <w:lvlJc w:val="right"/>
+      <w:pPr>
+        <w:ind w:left="2160" w:hanging="180"/>
+      </w:pPr>
+    </w:lvl>
+    <w:lvl w:ilvl="3" w:tplc="0409000F" w:tentative="1">
+      <w:start w:val="1"/>
+      <w:numFmt w:val="decimal"/>
+      <w:lvlText w:val="%4."/>
+      <w:lvlJc w:val="left"/>
+      <w:pPr>
+        <w:ind w:left="2880" w:hanging="360"/>
+      </w:pPr>
+    </w:lvl>
+    <w:lvl w:ilvl="4" w:tplc="04090019" w:tentative="1">
+      <w:start w:val="1"/>
+      <w:numFmt w:val="lowerLetter"/>
+      <w:lvlText w:val="%5."/>
+      <w:lvlJc w:val="left"/>
+      <w:pPr>
+        <w:ind w:left="3600" w:hanging="360"/>
+      </w:pPr>
+    </w:lvl>
+    <w:lvl w:ilvl="5" w:tplc="0409001B" w:tentative="1">
+      <w:start w:val="1"/>
+      <w:numFmt w:val="lowerRoman"/>
+      <w:lvlText w:val="%6."/>
+      <w:lvlJc w:val="right"/>
+      <w:pPr>
+        <w:ind w:left="4320" w:hanging="180"/>
+      </w:pPr>
+    </w:lvl>
+    <w:lvl w:ilvl="6" w:tplc="0409000F" w:tentative="1">
+      <w:start w:val="1"/>
+      <w:numFmt w:val="decimal"/>
+      <w:lvlText w:val="%7."/>
+      <w:lvlJc w:val="left"/>
+      <w:pPr>
+        <w:ind w:left="5040" w:hanging="360"/>
+      </w:pPr>
+    </w:lvl>
+    <w:lvl w:ilvl="7" w:tplc="04090019" w:tentative="1">
+      <w:start w:val="1"/>
+      <w:numFmt w:val="lowerLetter"/>
+      <w:lvlText w:val="%8."/>
+      <w:lvlJc w:val="left"/>
+      <w:pPr>
+        <w:ind w:left="5760" w:hanging="360"/>
+      </w:pPr>
+    </w:lvl>
+    <w:lvl w:ilvl="8" w:tplc="0409001B" w:tentative="1">
+      <w:start w:val="1"/>
+      <w:numFmt w:val="lowerRoman"/>
+      <w:lvlText w:val="%9."/>
+      <w:lvlJc w:val="right"/>
+      <w:pPr>
+        <w:ind w:left="6480" w:hanging="180"/>
+      </w:pPr>
+    </w:lvl>
+  </w:abstractNum>
+  <w:abstractNum w:abstractNumId="12" w15:restartNumberingAfterBreak="0">
     <w:nsid w:val="603C2E14"/>
     <w:multiLevelType w:val="hybridMultilevel"/>
     <w:tmpl w:val="05A283DA"/>
@@ -17481,7 +18470,7 @@
       </w:rPr>
     </w:lvl>
   </w:abstractNum>
-  <w:abstractNum w:abstractNumId="12" w15:restartNumberingAfterBreak="0">
+  <w:abstractNum w:abstractNumId="13" w15:restartNumberingAfterBreak="0">
     <w:nsid w:val="6BDB6CDC"/>
     <w:multiLevelType w:val="hybridMultilevel"/>
     <w:tmpl w:val="FD461CBE"/>
@@ -17594,7 +18583,7 @@
       </w:rPr>
     </w:lvl>
   </w:abstractNum>
-  <w:abstractNum w:abstractNumId="13" w15:restartNumberingAfterBreak="0">
+  <w:abstractNum w:abstractNumId="14" w15:restartNumberingAfterBreak="0">
     <w:nsid w:val="6FC94767"/>
     <w:multiLevelType w:val="hybridMultilevel"/>
     <w:tmpl w:val="FF66B5D4"/>
@@ -17707,7 +18696,7 @@
       </w:rPr>
     </w:lvl>
   </w:abstractNum>
-  <w:abstractNum w:abstractNumId="14" w15:restartNumberingAfterBreak="0">
+  <w:abstractNum w:abstractNumId="15" w15:restartNumberingAfterBreak="0">
     <w:nsid w:val="701654C1"/>
     <w:multiLevelType w:val="hybridMultilevel"/>
     <w:tmpl w:val="6DC6E446"/>
@@ -17828,7 +18817,7 @@
       </w:rPr>
     </w:lvl>
   </w:abstractNum>
-  <w:abstractNum w:abstractNumId="15" w15:restartNumberingAfterBreak="0">
+  <w:abstractNum w:abstractNumId="16" w15:restartNumberingAfterBreak="0">
     <w:nsid w:val="70954FE8"/>
     <w:multiLevelType w:val="hybridMultilevel"/>
     <w:tmpl w:val="038EA452"/>
@@ -17917,7 +18906,7 @@
       </w:pPr>
     </w:lvl>
   </w:abstractNum>
-  <w:abstractNum w:abstractNumId="16" w15:restartNumberingAfterBreak="0">
+  <w:abstractNum w:abstractNumId="17" w15:restartNumberingAfterBreak="0">
     <w:nsid w:val="75365E37"/>
     <w:multiLevelType w:val="hybridMultilevel"/>
     <w:tmpl w:val="C7964476"/>
@@ -18006,7 +18995,7 @@
       </w:pPr>
     </w:lvl>
   </w:abstractNum>
-  <w:abstractNum w:abstractNumId="17" w15:restartNumberingAfterBreak="0">
+  <w:abstractNum w:abstractNumId="18" w15:restartNumberingAfterBreak="0">
     <w:nsid w:val="785A6B66"/>
     <w:multiLevelType w:val="hybridMultilevel"/>
     <w:tmpl w:val="DD547D74"/>
@@ -18132,10 +19121,10 @@
     <w:abstractNumId w:val="10"/>
   </w:num>
   <w:num w:numId="5" w16cid:durableId="198709716">
-    <w:abstractNumId w:val="11"/>
+    <w:abstractNumId w:val="12"/>
   </w:num>
   <w:num w:numId="6" w16cid:durableId="413743608">
-    <w:abstractNumId w:val="14"/>
+    <w:abstractNumId w:val="15"/>
   </w:num>
   <w:num w:numId="7" w16cid:durableId="94326873">
     <w:abstractNumId w:val="6"/>
@@ -18144,7 +19133,7 @@
     <w:abstractNumId w:val="8"/>
   </w:num>
   <w:num w:numId="9" w16cid:durableId="1013724492">
-    <w:abstractNumId w:val="13"/>
+    <w:abstractNumId w:val="14"/>
   </w:num>
   <w:num w:numId="10" w16cid:durableId="1390687709">
     <w:abstractNumId w:val="4"/>
@@ -18153,25 +19142,28 @@
     <w:abstractNumId w:val="2"/>
   </w:num>
   <w:num w:numId="12" w16cid:durableId="2059015331">
-    <w:abstractNumId w:val="12"/>
+    <w:abstractNumId w:val="13"/>
   </w:num>
   <w:num w:numId="13" w16cid:durableId="1922836248">
-    <w:abstractNumId w:val="17"/>
+    <w:abstractNumId w:val="18"/>
   </w:num>
   <w:num w:numId="14" w16cid:durableId="897017422">
     <w:abstractNumId w:val="1"/>
   </w:num>
   <w:num w:numId="15" w16cid:durableId="1512642857">
-    <w:abstractNumId w:val="15"/>
+    <w:abstractNumId w:val="16"/>
   </w:num>
   <w:num w:numId="16" w16cid:durableId="1690523289">
-    <w:abstractNumId w:val="16"/>
+    <w:abstractNumId w:val="17"/>
   </w:num>
   <w:num w:numId="17" w16cid:durableId="251860472">
     <w:abstractNumId w:val="0"/>
   </w:num>
   <w:num w:numId="18" w16cid:durableId="477652351">
     <w:abstractNumId w:val="9"/>
+  </w:num>
+  <w:num w:numId="19" w16cid:durableId="273290371">
+    <w:abstractNumId w:val="11"/>
   </w:num>
 </w:numbering>
 </file>

</xml_diff>

<commit_message>
final edits to paper and readme
</commit_message>
<xml_diff>
--- a/Final Paper/Final Paper - v1.1 - Erwin Medina.docx
+++ b/Final Paper/Final Paper - v1.1 - Erwin Medina.docx
@@ -2417,7 +2417,7 @@
             </w:rPr>
             <w:fldChar w:fldCharType="separate"/>
           </w:r>
-          <w:hyperlink w:anchor="_Toc214548776" w:history="1">
+          <w:hyperlink w:anchor="_Toc215730211" w:history="1">
             <w:r>
               <w:rPr>
                 <w:rStyle w:val="Hyperlink"/>
@@ -2445,7 +2445,7 @@
                 <w:noProof/>
                 <w:webHidden/>
               </w:rPr>
-              <w:instrText xml:space="preserve"> PAGEREF _Toc214548776 \h </w:instrText>
+              <w:instrText xml:space="preserve"> PAGEREF _Toc215730211 \h </w:instrText>
             </w:r>
             <w:r>
               <w:rPr>
@@ -2491,7 +2491,7 @@
               <w:noProof/>
             </w:rPr>
           </w:pPr>
-          <w:hyperlink w:anchor="_Toc214548777" w:history="1">
+          <w:hyperlink w:anchor="_Toc215730212" w:history="1">
             <w:r>
               <w:rPr>
                 <w:rStyle w:val="Hyperlink"/>
@@ -2519,7 +2519,7 @@
                 <w:noProof/>
                 <w:webHidden/>
               </w:rPr>
-              <w:instrText xml:space="preserve"> PAGEREF _Toc214548777 \h </w:instrText>
+              <w:instrText xml:space="preserve"> PAGEREF _Toc215730212 \h </w:instrText>
             </w:r>
             <w:r>
               <w:rPr>
@@ -2565,7 +2565,7 @@
               <w:szCs w:val="24"/>
             </w:rPr>
           </w:pPr>
-          <w:hyperlink w:anchor="_Toc214548778" w:history="1">
+          <w:hyperlink w:anchor="_Toc215730213" w:history="1">
             <w:r>
               <w:rPr>
                 <w:rStyle w:val="Hyperlink"/>
@@ -2593,7 +2593,7 @@
                 <w:noProof/>
                 <w:webHidden/>
               </w:rPr>
-              <w:instrText xml:space="preserve"> PAGEREF _Toc214548778 \h </w:instrText>
+              <w:instrText xml:space="preserve"> PAGEREF _Toc215730213 \h </w:instrText>
             </w:r>
             <w:r>
               <w:rPr>
@@ -2637,7 +2637,7 @@
               <w:szCs w:val="24"/>
             </w:rPr>
           </w:pPr>
-          <w:hyperlink w:anchor="_Toc214548779" w:history="1">
+          <w:hyperlink w:anchor="_Toc215730214" w:history="1">
             <w:r>
               <w:rPr>
                 <w:rStyle w:val="Hyperlink"/>
@@ -2665,7 +2665,7 @@
                 <w:noProof/>
                 <w:webHidden/>
               </w:rPr>
-              <w:instrText xml:space="preserve"> PAGEREF _Toc214548779 \h </w:instrText>
+              <w:instrText xml:space="preserve"> PAGEREF _Toc215730214 \h </w:instrText>
             </w:r>
             <w:r>
               <w:rPr>
@@ -2709,7 +2709,7 @@
               <w:szCs w:val="24"/>
             </w:rPr>
           </w:pPr>
-          <w:hyperlink w:anchor="_Toc214548780" w:history="1">
+          <w:hyperlink w:anchor="_Toc215730215" w:history="1">
             <w:r>
               <w:rPr>
                 <w:rStyle w:val="Hyperlink"/>
@@ -2737,7 +2737,7 @@
                 <w:noProof/>
                 <w:webHidden/>
               </w:rPr>
-              <w:instrText xml:space="preserve"> PAGEREF _Toc214548780 \h </w:instrText>
+              <w:instrText xml:space="preserve"> PAGEREF _Toc215730215 \h </w:instrText>
             </w:r>
             <w:r>
               <w:rPr>
@@ -2781,7 +2781,7 @@
               <w:szCs w:val="24"/>
             </w:rPr>
           </w:pPr>
-          <w:hyperlink w:anchor="_Toc214548781" w:history="1">
+          <w:hyperlink w:anchor="_Toc215730216" w:history="1">
             <w:r>
               <w:rPr>
                 <w:rStyle w:val="Hyperlink"/>
@@ -2809,7 +2809,7 @@
                 <w:noProof/>
                 <w:webHidden/>
               </w:rPr>
-              <w:instrText xml:space="preserve"> PAGEREF _Toc214548781 \h </w:instrText>
+              <w:instrText xml:space="preserve"> PAGEREF _Toc215730216 \h </w:instrText>
             </w:r>
             <w:r>
               <w:rPr>
@@ -2853,7 +2853,7 @@
               <w:szCs w:val="24"/>
             </w:rPr>
           </w:pPr>
-          <w:hyperlink w:anchor="_Toc214548782" w:history="1">
+          <w:hyperlink w:anchor="_Toc215730217" w:history="1">
             <w:r>
               <w:rPr>
                 <w:rStyle w:val="Hyperlink"/>
@@ -2881,7 +2881,7 @@
                 <w:noProof/>
                 <w:webHidden/>
               </w:rPr>
-              <w:instrText xml:space="preserve"> PAGEREF _Toc214548782 \h </w:instrText>
+              <w:instrText xml:space="preserve"> PAGEREF _Toc215730217 \h </w:instrText>
             </w:r>
             <w:r>
               <w:rPr>
@@ -2927,7 +2927,7 @@
               <w:noProof/>
             </w:rPr>
           </w:pPr>
-          <w:hyperlink w:anchor="_Toc214548783" w:history="1">
+          <w:hyperlink w:anchor="_Toc215730218" w:history="1">
             <w:r>
               <w:rPr>
                 <w:rStyle w:val="Hyperlink"/>
@@ -2955,7 +2955,7 @@
                 <w:noProof/>
                 <w:webHidden/>
               </w:rPr>
-              <w:instrText xml:space="preserve"> PAGEREF _Toc214548783 \h </w:instrText>
+              <w:instrText xml:space="preserve"> PAGEREF _Toc215730218 \h </w:instrText>
             </w:r>
             <w:r>
               <w:rPr>
@@ -3001,7 +3001,7 @@
               <w:szCs w:val="24"/>
             </w:rPr>
           </w:pPr>
-          <w:hyperlink w:anchor="_Toc214548784" w:history="1">
+          <w:hyperlink w:anchor="_Toc215730219" w:history="1">
             <w:r>
               <w:rPr>
                 <w:rStyle w:val="Hyperlink"/>
@@ -3029,7 +3029,7 @@
                 <w:noProof/>
                 <w:webHidden/>
               </w:rPr>
-              <w:instrText xml:space="preserve"> PAGEREF _Toc214548784 \h </w:instrText>
+              <w:instrText xml:space="preserve"> PAGEREF _Toc215730219 \h </w:instrText>
             </w:r>
             <w:r>
               <w:rPr>
@@ -3075,7 +3075,7 @@
               <w:szCs w:val="24"/>
             </w:rPr>
           </w:pPr>
-          <w:hyperlink w:anchor="_Toc214548785" w:history="1">
+          <w:hyperlink w:anchor="_Toc215730220" w:history="1">
             <w:r>
               <w:rPr>
                 <w:rStyle w:val="Hyperlink"/>
@@ -3103,7 +3103,7 @@
                 <w:noProof/>
                 <w:webHidden/>
               </w:rPr>
-              <w:instrText xml:space="preserve"> PAGEREF _Toc214548785 \h </w:instrText>
+              <w:instrText xml:space="preserve"> PAGEREF _Toc215730220 \h </w:instrText>
             </w:r>
             <w:r>
               <w:rPr>
@@ -3149,7 +3149,7 @@
               <w:szCs w:val="24"/>
             </w:rPr>
           </w:pPr>
-          <w:hyperlink w:anchor="_Toc214548786" w:history="1">
+          <w:hyperlink w:anchor="_Toc215730221" w:history="1">
             <w:r>
               <w:rPr>
                 <w:rStyle w:val="Hyperlink"/>
@@ -3177,7 +3177,7 @@
                 <w:noProof/>
                 <w:webHidden/>
               </w:rPr>
-              <w:instrText xml:space="preserve"> PAGEREF _Toc214548786 \h </w:instrText>
+              <w:instrText xml:space="preserve"> PAGEREF _Toc215730221 \h </w:instrText>
             </w:r>
             <w:r>
               <w:rPr>
@@ -3223,7 +3223,7 @@
               <w:szCs w:val="24"/>
             </w:rPr>
           </w:pPr>
-          <w:hyperlink w:anchor="_Toc214548787" w:history="1">
+          <w:hyperlink w:anchor="_Toc215730222" w:history="1">
             <w:r>
               <w:rPr>
                 <w:rStyle w:val="Hyperlink"/>
@@ -3251,7 +3251,7 @@
                 <w:noProof/>
                 <w:webHidden/>
               </w:rPr>
-              <w:instrText xml:space="preserve"> PAGEREF _Toc214548787 \h </w:instrText>
+              <w:instrText xml:space="preserve"> PAGEREF _Toc215730222 \h </w:instrText>
             </w:r>
             <w:r>
               <w:rPr>
@@ -3297,7 +3297,7 @@
               <w:szCs w:val="24"/>
             </w:rPr>
           </w:pPr>
-          <w:hyperlink w:anchor="_Toc214548788" w:history="1">
+          <w:hyperlink w:anchor="_Toc215730223" w:history="1">
             <w:r>
               <w:rPr>
                 <w:rStyle w:val="Hyperlink"/>
@@ -3325,7 +3325,7 @@
                 <w:noProof/>
                 <w:webHidden/>
               </w:rPr>
-              <w:instrText xml:space="preserve"> PAGEREF _Toc214548788 \h </w:instrText>
+              <w:instrText xml:space="preserve"> PAGEREF _Toc215730223 \h </w:instrText>
             </w:r>
             <w:r>
               <w:rPr>
@@ -3371,7 +3371,7 @@
               <w:noProof/>
             </w:rPr>
           </w:pPr>
-          <w:hyperlink w:anchor="_Toc214548789" w:history="1">
+          <w:hyperlink w:anchor="_Toc215730224" w:history="1">
             <w:r>
               <w:rPr>
                 <w:rStyle w:val="Hyperlink"/>
@@ -3399,7 +3399,7 @@
                 <w:noProof/>
                 <w:webHidden/>
               </w:rPr>
-              <w:instrText xml:space="preserve"> PAGEREF _Toc214548789 \h </w:instrText>
+              <w:instrText xml:space="preserve"> PAGEREF _Toc215730224 \h </w:instrText>
             </w:r>
             <w:r>
               <w:rPr>
@@ -3445,7 +3445,7 @@
               <w:noProof/>
             </w:rPr>
           </w:pPr>
-          <w:hyperlink w:anchor="_Toc214548790" w:history="1">
+          <w:hyperlink w:anchor="_Toc215730225" w:history="1">
             <w:r>
               <w:rPr>
                 <w:rStyle w:val="Hyperlink"/>
@@ -3473,7 +3473,7 @@
                 <w:noProof/>
                 <w:webHidden/>
               </w:rPr>
-              <w:instrText xml:space="preserve"> PAGEREF _Toc214548790 \h </w:instrText>
+              <w:instrText xml:space="preserve"> PAGEREF _Toc215730225 \h </w:instrText>
             </w:r>
             <w:r>
               <w:rPr>
@@ -3519,7 +3519,7 @@
               <w:szCs w:val="24"/>
             </w:rPr>
           </w:pPr>
-          <w:hyperlink w:anchor="_Toc214548791" w:history="1">
+          <w:hyperlink w:anchor="_Toc215730226" w:history="1">
             <w:r>
               <w:rPr>
                 <w:rStyle w:val="Hyperlink"/>
@@ -3547,7 +3547,7 @@
                 <w:noProof/>
                 <w:webHidden/>
               </w:rPr>
-              <w:instrText xml:space="preserve"> PAGEREF _Toc214548791 \h </w:instrText>
+              <w:instrText xml:space="preserve"> PAGEREF _Toc215730226 \h </w:instrText>
             </w:r>
             <w:r>
               <w:rPr>
@@ -3593,7 +3593,7 @@
               <w:szCs w:val="24"/>
             </w:rPr>
           </w:pPr>
-          <w:hyperlink w:anchor="_Toc214548792" w:history="1">
+          <w:hyperlink w:anchor="_Toc215730227" w:history="1">
             <w:r>
               <w:rPr>
                 <w:rStyle w:val="Hyperlink"/>
@@ -3621,7 +3621,7 @@
                 <w:noProof/>
                 <w:webHidden/>
               </w:rPr>
-              <w:instrText xml:space="preserve"> PAGEREF _Toc214548792 \h </w:instrText>
+              <w:instrText xml:space="preserve"> PAGEREF _Toc215730227 \h </w:instrText>
             </w:r>
             <w:r>
               <w:rPr>
@@ -3667,7 +3667,7 @@
               <w:szCs w:val="24"/>
             </w:rPr>
           </w:pPr>
-          <w:hyperlink w:anchor="_Toc214548793" w:history="1">
+          <w:hyperlink w:anchor="_Toc215730228" w:history="1">
             <w:r>
               <w:rPr>
                 <w:rStyle w:val="Hyperlink"/>
@@ -3695,7 +3695,7 @@
                 <w:noProof/>
                 <w:webHidden/>
               </w:rPr>
-              <w:instrText xml:space="preserve"> PAGEREF _Toc214548793 \h </w:instrText>
+              <w:instrText xml:space="preserve"> PAGEREF _Toc215730228 \h </w:instrText>
             </w:r>
             <w:r>
               <w:rPr>
@@ -3741,7 +3741,7 @@
               <w:szCs w:val="24"/>
             </w:rPr>
           </w:pPr>
-          <w:hyperlink w:anchor="_Toc214548794" w:history="1">
+          <w:hyperlink w:anchor="_Toc215730229" w:history="1">
             <w:r>
               <w:rPr>
                 <w:rStyle w:val="Hyperlink"/>
@@ -3769,7 +3769,7 @@
                 <w:noProof/>
                 <w:webHidden/>
               </w:rPr>
-              <w:instrText xml:space="preserve"> PAGEREF _Toc214548794 \h </w:instrText>
+              <w:instrText xml:space="preserve"> PAGEREF _Toc215730229 \h </w:instrText>
             </w:r>
             <w:r>
               <w:rPr>
@@ -3815,7 +3815,7 @@
               <w:szCs w:val="24"/>
             </w:rPr>
           </w:pPr>
-          <w:hyperlink w:anchor="_Toc214548795" w:history="1">
+          <w:hyperlink w:anchor="_Toc215730230" w:history="1">
             <w:r>
               <w:rPr>
                 <w:rStyle w:val="Hyperlink"/>
@@ -3843,7 +3843,7 @@
                 <w:noProof/>
                 <w:webHidden/>
               </w:rPr>
-              <w:instrText xml:space="preserve"> PAGEREF _Toc214548795 \h </w:instrText>
+              <w:instrText xml:space="preserve"> PAGEREF _Toc215730230 \h </w:instrText>
             </w:r>
             <w:r>
               <w:rPr>
@@ -3889,7 +3889,7 @@
               <w:szCs w:val="24"/>
             </w:rPr>
           </w:pPr>
-          <w:hyperlink w:anchor="_Toc214548796" w:history="1">
+          <w:hyperlink w:anchor="_Toc215730231" w:history="1">
             <w:r>
               <w:rPr>
                 <w:rStyle w:val="Hyperlink"/>
@@ -3917,7 +3917,7 @@
                 <w:noProof/>
                 <w:webHidden/>
               </w:rPr>
-              <w:instrText xml:space="preserve"> PAGEREF _Toc214548796 \h </w:instrText>
+              <w:instrText xml:space="preserve"> PAGEREF _Toc215730231 \h </w:instrText>
             </w:r>
             <w:r>
               <w:rPr>
@@ -3963,7 +3963,7 @@
               <w:szCs w:val="24"/>
             </w:rPr>
           </w:pPr>
-          <w:hyperlink w:anchor="_Toc214548797" w:history="1">
+          <w:hyperlink w:anchor="_Toc215730232" w:history="1">
             <w:r>
               <w:rPr>
                 <w:rStyle w:val="Hyperlink"/>
@@ -3991,7 +3991,7 @@
                 <w:noProof/>
                 <w:webHidden/>
               </w:rPr>
-              <w:instrText xml:space="preserve"> PAGEREF _Toc214548797 \h </w:instrText>
+              <w:instrText xml:space="preserve"> PAGEREF _Toc215730232 \h </w:instrText>
             </w:r>
             <w:r>
               <w:rPr>
@@ -4035,7 +4035,7 @@
               <w:szCs w:val="24"/>
             </w:rPr>
           </w:pPr>
-          <w:hyperlink w:anchor="_Toc214548798" w:history="1">
+          <w:hyperlink w:anchor="_Toc215730233" w:history="1">
             <w:r>
               <w:rPr>
                 <w:rStyle w:val="Hyperlink"/>
@@ -4063,7 +4063,7 @@
                 <w:noProof/>
                 <w:webHidden/>
               </w:rPr>
-              <w:instrText xml:space="preserve"> PAGEREF _Toc214548798 \h </w:instrText>
+              <w:instrText xml:space="preserve"> PAGEREF _Toc215730233 \h </w:instrText>
             </w:r>
             <w:r>
               <w:rPr>
@@ -4107,7 +4107,7 @@
               <w:szCs w:val="24"/>
             </w:rPr>
           </w:pPr>
-          <w:hyperlink w:anchor="_Toc214548799" w:history="1">
+          <w:hyperlink w:anchor="_Toc215730234" w:history="1">
             <w:r>
               <w:rPr>
                 <w:rStyle w:val="Hyperlink"/>
@@ -4135,7 +4135,7 @@
                 <w:noProof/>
                 <w:webHidden/>
               </w:rPr>
-              <w:instrText xml:space="preserve"> PAGEREF _Toc214548799 \h </w:instrText>
+              <w:instrText xml:space="preserve"> PAGEREF _Toc215730234 \h </w:instrText>
             </w:r>
             <w:r>
               <w:rPr>
@@ -4179,7 +4179,7 @@
               <w:szCs w:val="24"/>
             </w:rPr>
           </w:pPr>
-          <w:hyperlink w:anchor="_Toc214548800" w:history="1">
+          <w:hyperlink w:anchor="_Toc215730235" w:history="1">
             <w:r>
               <w:rPr>
                 <w:rStyle w:val="Hyperlink"/>
@@ -4207,7 +4207,7 @@
                 <w:noProof/>
                 <w:webHidden/>
               </w:rPr>
-              <w:instrText xml:space="preserve"> PAGEREF _Toc214548800 \h </w:instrText>
+              <w:instrText xml:space="preserve"> PAGEREF _Toc215730235 \h </w:instrText>
             </w:r>
             <w:r>
               <w:rPr>
@@ -4251,7 +4251,7 @@
               <w:szCs w:val="24"/>
             </w:rPr>
           </w:pPr>
-          <w:hyperlink w:anchor="_Toc214548801" w:history="1">
+          <w:hyperlink w:anchor="_Toc215730236" w:history="1">
             <w:r>
               <w:rPr>
                 <w:rStyle w:val="Hyperlink"/>
@@ -4279,7 +4279,7 @@
                 <w:noProof/>
                 <w:webHidden/>
               </w:rPr>
-              <w:instrText xml:space="preserve"> PAGEREF _Toc214548801 \h </w:instrText>
+              <w:instrText xml:space="preserve"> PAGEREF _Toc215730236 \h </w:instrText>
             </w:r>
             <w:r>
               <w:rPr>
@@ -4325,30 +4325,14 @@
               <w:noProof/>
             </w:rPr>
           </w:pPr>
-          <w:hyperlink w:anchor="_Toc214548802" w:history="1">
+          <w:hyperlink w:anchor="_Toc215730237" w:history="1">
             <w:r>
               <w:rPr>
                 <w:rStyle w:val="Hyperlink"/>
                 <w:rFonts w:ascii="Arial" w:eastAsia="Arial" w:hAnsi="Arial" w:cs="Arial"/>
                 <w:noProof/>
               </w:rPr>
-              <w:t>6. Environ</w:t>
-            </w:r>
-            <w:r>
-              <w:rPr>
-                <w:rStyle w:val="Hyperlink"/>
-                <w:rFonts w:ascii="Arial" w:eastAsia="Arial" w:hAnsi="Arial" w:cs="Arial"/>
-                <w:noProof/>
-              </w:rPr>
-              <w:t>m</w:t>
-            </w:r>
-            <w:r>
-              <w:rPr>
-                <w:rStyle w:val="Hyperlink"/>
-                <w:rFonts w:ascii="Arial" w:eastAsia="Arial" w:hAnsi="Arial" w:cs="Arial"/>
-                <w:noProof/>
-              </w:rPr>
-              <w:t>ent</w:t>
+              <w:t>6. Environment</w:t>
             </w:r>
             <w:r>
               <w:rPr>
@@ -4369,7 +4353,7 @@
                 <w:noProof/>
                 <w:webHidden/>
               </w:rPr>
-              <w:instrText xml:space="preserve"> PAGEREF _Toc214548802 \h </w:instrText>
+              <w:instrText xml:space="preserve"> PAGEREF _Toc215730237 \h </w:instrText>
             </w:r>
             <w:r>
               <w:rPr>
@@ -4415,7 +4399,7 @@
               <w:noProof/>
             </w:rPr>
           </w:pPr>
-          <w:hyperlink w:anchor="_Toc214548803" w:history="1">
+          <w:hyperlink w:anchor="_Toc215730238" w:history="1">
             <w:r>
               <w:rPr>
                 <w:rStyle w:val="Hyperlink"/>
@@ -4443,7 +4427,7 @@
                 <w:noProof/>
                 <w:webHidden/>
               </w:rPr>
-              <w:instrText xml:space="preserve"> PAGEREF _Toc214548803 \h </w:instrText>
+              <w:instrText xml:space="preserve"> PAGEREF _Toc215730238 \h </w:instrText>
             </w:r>
             <w:r>
               <w:rPr>
@@ -4489,7 +4473,7 @@
               <w:noProof/>
             </w:rPr>
           </w:pPr>
-          <w:hyperlink w:anchor="_Toc214548804" w:history="1">
+          <w:hyperlink w:anchor="_Toc215730239" w:history="1">
             <w:r>
               <w:rPr>
                 <w:rStyle w:val="Hyperlink"/>
@@ -4517,7 +4501,7 @@
                 <w:noProof/>
                 <w:webHidden/>
               </w:rPr>
-              <w:instrText xml:space="preserve"> PAGEREF _Toc214548804 \h </w:instrText>
+              <w:instrText xml:space="preserve"> PAGEREF _Toc215730239 \h </w:instrText>
             </w:r>
             <w:r>
               <w:rPr>
@@ -4563,7 +4547,7 @@
               <w:noProof/>
             </w:rPr>
           </w:pPr>
-          <w:hyperlink w:anchor="_Toc214548805" w:history="1">
+          <w:hyperlink w:anchor="_Toc215730240" w:history="1">
             <w:r>
               <w:rPr>
                 <w:rStyle w:val="Hyperlink"/>
@@ -4591,7 +4575,7 @@
                 <w:noProof/>
                 <w:webHidden/>
               </w:rPr>
-              <w:instrText xml:space="preserve"> PAGEREF _Toc214548805 \h </w:instrText>
+              <w:instrText xml:space="preserve"> PAGEREF _Toc215730240 \h </w:instrText>
             </w:r>
             <w:r>
               <w:rPr>
@@ -4637,7 +4621,7 @@
               <w:szCs w:val="24"/>
             </w:rPr>
           </w:pPr>
-          <w:hyperlink w:anchor="_Toc214548806" w:history="1">
+          <w:hyperlink w:anchor="_Toc215730241" w:history="1">
             <w:r>
               <w:rPr>
                 <w:rStyle w:val="Hyperlink"/>
@@ -4665,7 +4649,7 @@
                 <w:noProof/>
                 <w:webHidden/>
               </w:rPr>
-              <w:instrText xml:space="preserve"> PAGEREF _Toc214548806 \h </w:instrText>
+              <w:instrText xml:space="preserve"> PAGEREF _Toc215730241 \h </w:instrText>
             </w:r>
             <w:r>
               <w:rPr>
@@ -4709,7 +4693,7 @@
               <w:szCs w:val="24"/>
             </w:rPr>
           </w:pPr>
-          <w:hyperlink w:anchor="_Toc214548807" w:history="1">
+          <w:hyperlink w:anchor="_Toc215730242" w:history="1">
             <w:r>
               <w:rPr>
                 <w:rStyle w:val="Hyperlink"/>
@@ -4737,7 +4721,7 @@
                 <w:noProof/>
                 <w:webHidden/>
               </w:rPr>
-              <w:instrText xml:space="preserve"> PAGEREF _Toc214548807 \h </w:instrText>
+              <w:instrText xml:space="preserve"> PAGEREF _Toc215730242 \h </w:instrText>
             </w:r>
             <w:r>
               <w:rPr>
@@ -4781,7 +4765,7 @@
               <w:szCs w:val="24"/>
             </w:rPr>
           </w:pPr>
-          <w:hyperlink w:anchor="_Toc214548808" w:history="1">
+          <w:hyperlink w:anchor="_Toc215730243" w:history="1">
             <w:r>
               <w:rPr>
                 <w:rStyle w:val="Hyperlink"/>
@@ -4809,7 +4793,7 @@
                 <w:noProof/>
                 <w:webHidden/>
               </w:rPr>
-              <w:instrText xml:space="preserve"> PAGEREF _Toc214548808 \h </w:instrText>
+              <w:instrText xml:space="preserve"> PAGEREF _Toc215730243 \h </w:instrText>
             </w:r>
             <w:r>
               <w:rPr>
@@ -4853,7 +4837,7 @@
               <w:szCs w:val="24"/>
             </w:rPr>
           </w:pPr>
-          <w:hyperlink w:anchor="_Toc214548809" w:history="1">
+          <w:hyperlink w:anchor="_Toc215730244" w:history="1">
             <w:r>
               <w:rPr>
                 <w:rStyle w:val="Hyperlink"/>
@@ -4881,7 +4865,7 @@
                 <w:noProof/>
                 <w:webHidden/>
               </w:rPr>
-              <w:instrText xml:space="preserve"> PAGEREF _Toc214548809 \h </w:instrText>
+              <w:instrText xml:space="preserve"> PAGEREF _Toc215730244 \h </w:instrText>
             </w:r>
             <w:r>
               <w:rPr>
@@ -4927,7 +4911,7 @@
               <w:szCs w:val="24"/>
             </w:rPr>
           </w:pPr>
-          <w:hyperlink w:anchor="_Toc214548810" w:history="1">
+          <w:hyperlink w:anchor="_Toc215730245" w:history="1">
             <w:r>
               <w:rPr>
                 <w:rStyle w:val="Hyperlink"/>
@@ -4955,7 +4939,7 @@
                 <w:noProof/>
                 <w:webHidden/>
               </w:rPr>
-              <w:instrText xml:space="preserve"> PAGEREF _Toc214548810 \h </w:instrText>
+              <w:instrText xml:space="preserve"> PAGEREF _Toc215730245 \h </w:instrText>
             </w:r>
             <w:r>
               <w:rPr>
@@ -4999,7 +4983,7 @@
               <w:szCs w:val="24"/>
             </w:rPr>
           </w:pPr>
-          <w:hyperlink w:anchor="_Toc214548811" w:history="1">
+          <w:hyperlink w:anchor="_Toc215730246" w:history="1">
             <w:r>
               <w:rPr>
                 <w:rStyle w:val="Hyperlink"/>
@@ -5027,7 +5011,7 @@
                 <w:noProof/>
                 <w:webHidden/>
               </w:rPr>
-              <w:instrText xml:space="preserve"> PAGEREF _Toc214548811 \h </w:instrText>
+              <w:instrText xml:space="preserve"> PAGEREF _Toc215730246 \h </w:instrText>
             </w:r>
             <w:r>
               <w:rPr>
@@ -5071,7 +5055,7 @@
               <w:szCs w:val="24"/>
             </w:rPr>
           </w:pPr>
-          <w:hyperlink w:anchor="_Toc214548812" w:history="1">
+          <w:hyperlink w:anchor="_Toc215730247" w:history="1">
             <w:r>
               <w:rPr>
                 <w:rStyle w:val="Hyperlink"/>
@@ -5099,7 +5083,7 @@
                 <w:noProof/>
                 <w:webHidden/>
               </w:rPr>
-              <w:instrText xml:space="preserve"> PAGEREF _Toc214548812 \h </w:instrText>
+              <w:instrText xml:space="preserve"> PAGEREF _Toc215730247 \h </w:instrText>
             </w:r>
             <w:r>
               <w:rPr>
@@ -5143,7 +5127,7 @@
               <w:szCs w:val="24"/>
             </w:rPr>
           </w:pPr>
-          <w:hyperlink w:anchor="_Toc214548813" w:history="1">
+          <w:hyperlink w:anchor="_Toc215730248" w:history="1">
             <w:r>
               <w:rPr>
                 <w:rStyle w:val="Hyperlink"/>
@@ -5171,7 +5155,7 @@
                 <w:noProof/>
                 <w:webHidden/>
               </w:rPr>
-              <w:instrText xml:space="preserve"> PAGEREF _Toc214548813 \h </w:instrText>
+              <w:instrText xml:space="preserve"> PAGEREF _Toc215730248 \h </w:instrText>
             </w:r>
             <w:r>
               <w:rPr>
@@ -5217,7 +5201,7 @@
               <w:szCs w:val="24"/>
             </w:rPr>
           </w:pPr>
-          <w:hyperlink w:anchor="_Toc214548814" w:history="1">
+          <w:hyperlink w:anchor="_Toc215730249" w:history="1">
             <w:r>
               <w:rPr>
                 <w:rStyle w:val="Hyperlink"/>
@@ -5245,7 +5229,7 @@
                 <w:noProof/>
                 <w:webHidden/>
               </w:rPr>
-              <w:instrText xml:space="preserve"> PAGEREF _Toc214548814 \h </w:instrText>
+              <w:instrText xml:space="preserve"> PAGEREF _Toc215730249 \h </w:instrText>
             </w:r>
             <w:r>
               <w:rPr>
@@ -5289,7 +5273,7 @@
               <w:szCs w:val="24"/>
             </w:rPr>
           </w:pPr>
-          <w:hyperlink w:anchor="_Toc214548815" w:history="1">
+          <w:hyperlink w:anchor="_Toc215730250" w:history="1">
             <w:r>
               <w:rPr>
                 <w:rStyle w:val="Hyperlink"/>
@@ -5317,7 +5301,7 @@
                 <w:noProof/>
                 <w:webHidden/>
               </w:rPr>
-              <w:instrText xml:space="preserve"> PAGEREF _Toc214548815 \h </w:instrText>
+              <w:instrText xml:space="preserve"> PAGEREF _Toc215730250 \h </w:instrText>
             </w:r>
             <w:r>
               <w:rPr>
@@ -5361,7 +5345,7 @@
               <w:szCs w:val="24"/>
             </w:rPr>
           </w:pPr>
-          <w:hyperlink w:anchor="_Toc214548816" w:history="1">
+          <w:hyperlink w:anchor="_Toc215730251" w:history="1">
             <w:r>
               <w:rPr>
                 <w:rStyle w:val="Hyperlink"/>
@@ -5389,7 +5373,7 @@
                 <w:noProof/>
                 <w:webHidden/>
               </w:rPr>
-              <w:instrText xml:space="preserve"> PAGEREF _Toc214548816 \h </w:instrText>
+              <w:instrText xml:space="preserve"> PAGEREF _Toc215730251 \h </w:instrText>
             </w:r>
             <w:r>
               <w:rPr>
@@ -5435,7 +5419,7 @@
               <w:szCs w:val="24"/>
             </w:rPr>
           </w:pPr>
-          <w:hyperlink w:anchor="_Toc214548817" w:history="1">
+          <w:hyperlink w:anchor="_Toc215730252" w:history="1">
             <w:r>
               <w:rPr>
                 <w:rStyle w:val="Hyperlink"/>
@@ -5463,7 +5447,7 @@
                 <w:noProof/>
                 <w:webHidden/>
               </w:rPr>
-              <w:instrText xml:space="preserve"> PAGEREF _Toc214548817 \h </w:instrText>
+              <w:instrText xml:space="preserve"> PAGEREF _Toc215730252 \h </w:instrText>
             </w:r>
             <w:r>
               <w:rPr>
@@ -5507,7 +5491,7 @@
               <w:szCs w:val="24"/>
             </w:rPr>
           </w:pPr>
-          <w:hyperlink w:anchor="_Toc214548818" w:history="1">
+          <w:hyperlink w:anchor="_Toc215730253" w:history="1">
             <w:r>
               <w:rPr>
                 <w:rStyle w:val="Hyperlink"/>
@@ -5535,7 +5519,7 @@
                 <w:noProof/>
                 <w:webHidden/>
               </w:rPr>
-              <w:instrText xml:space="preserve"> PAGEREF _Toc214548818 \h </w:instrText>
+              <w:instrText xml:space="preserve"> PAGEREF _Toc215730253 \h </w:instrText>
             </w:r>
             <w:r>
               <w:rPr>
@@ -5579,7 +5563,7 @@
               <w:szCs w:val="24"/>
             </w:rPr>
           </w:pPr>
-          <w:hyperlink w:anchor="_Toc214548819" w:history="1">
+          <w:hyperlink w:anchor="_Toc215730254" w:history="1">
             <w:r>
               <w:rPr>
                 <w:rStyle w:val="Hyperlink"/>
@@ -5607,7 +5591,7 @@
                 <w:noProof/>
                 <w:webHidden/>
               </w:rPr>
-              <w:instrText xml:space="preserve"> PAGEREF _Toc214548819 \h </w:instrText>
+              <w:instrText xml:space="preserve"> PAGEREF _Toc215730254 \h </w:instrText>
             </w:r>
             <w:r>
               <w:rPr>
@@ -5628,6 +5612,78 @@
                 <w:webHidden/>
               </w:rPr>
               <w:t>31</w:t>
+            </w:r>
+            <w:r>
+              <w:rPr>
+                <w:noProof/>
+                <w:webHidden/>
+              </w:rPr>
+              <w:fldChar w:fldCharType="end"/>
+            </w:r>
+          </w:hyperlink>
+        </w:p>
+        <w:p>
+          <w:pPr>
+            <w:pStyle w:val="TOC3"/>
+            <w:tabs>
+              <w:tab w:val="right" w:leader="dot" w:pos="9350"/>
+            </w:tabs>
+            <w:rPr>
+              <w:rFonts w:eastAsiaTheme="minorEastAsia"/>
+              <w:noProof/>
+              <w:sz w:val="24"/>
+              <w:szCs w:val="24"/>
+            </w:rPr>
+          </w:pPr>
+          <w:hyperlink w:anchor="_Toc215730255" w:history="1">
+            <w:r>
+              <w:rPr>
+                <w:rStyle w:val="Hyperlink"/>
+                <w:rFonts w:ascii="Arial" w:hAnsi="Arial" w:cs="Arial"/>
+                <w:noProof/>
+              </w:rPr>
+              <w:t>9.4.3. Final Results – Hypotheses Reflection</w:t>
+            </w:r>
+            <w:r>
+              <w:rPr>
+                <w:noProof/>
+                <w:webHidden/>
+              </w:rPr>
+              <w:tab/>
+            </w:r>
+            <w:r>
+              <w:rPr>
+                <w:noProof/>
+                <w:webHidden/>
+              </w:rPr>
+              <w:fldChar w:fldCharType="begin"/>
+            </w:r>
+            <w:r>
+              <w:rPr>
+                <w:noProof/>
+                <w:webHidden/>
+              </w:rPr>
+              <w:instrText xml:space="preserve"> PAGEREF _Toc215730255 \h </w:instrText>
+            </w:r>
+            <w:r>
+              <w:rPr>
+                <w:noProof/>
+                <w:webHidden/>
+              </w:rPr>
+            </w:r>
+            <w:r>
+              <w:rPr>
+                <w:noProof/>
+                <w:webHidden/>
+              </w:rPr>
+              <w:fldChar w:fldCharType="separate"/>
+            </w:r>
+            <w:r>
+              <w:rPr>
+                <w:noProof/>
+                <w:webHidden/>
+              </w:rPr>
+              <w:t>32</w:t>
             </w:r>
             <w:r>
               <w:rPr>
@@ -5653,7 +5709,7 @@
               <w:szCs w:val="24"/>
             </w:rPr>
           </w:pPr>
-          <w:hyperlink w:anchor="_Toc214548820" w:history="1">
+          <w:hyperlink w:anchor="_Toc215730256" w:history="1">
             <w:r>
               <w:rPr>
                 <w:rStyle w:val="Hyperlink"/>
@@ -5681,7 +5737,7 @@
                 <w:noProof/>
                 <w:webHidden/>
               </w:rPr>
-              <w:instrText xml:space="preserve"> PAGEREF _Toc214548820 \h </w:instrText>
+              <w:instrText xml:space="preserve"> PAGEREF _Toc215730256 \h </w:instrText>
             </w:r>
             <w:r>
               <w:rPr>
@@ -5701,7 +5757,7 @@
                 <w:noProof/>
                 <w:webHidden/>
               </w:rPr>
-              <w:t>32</w:t>
+              <w:t>34</w:t>
             </w:r>
             <w:r>
               <w:rPr>
@@ -5727,7 +5783,7 @@
               <w:szCs w:val="24"/>
             </w:rPr>
           </w:pPr>
-          <w:hyperlink w:anchor="_Toc214548821" w:history="1">
+          <w:hyperlink w:anchor="_Toc215730257" w:history="1">
             <w:r>
               <w:rPr>
                 <w:rStyle w:val="Hyperlink"/>
@@ -5755,7 +5811,7 @@
                 <w:noProof/>
                 <w:webHidden/>
               </w:rPr>
-              <w:instrText xml:space="preserve"> PAGEREF _Toc214548821 \h </w:instrText>
+              <w:instrText xml:space="preserve"> PAGEREF _Toc215730257 \h </w:instrText>
             </w:r>
             <w:r>
               <w:rPr>
@@ -5775,7 +5831,7 @@
                 <w:noProof/>
                 <w:webHidden/>
               </w:rPr>
-              <w:t>34</w:t>
+              <w:t>36</w:t>
             </w:r>
             <w:r>
               <w:rPr>
@@ -5801,7 +5857,7 @@
               <w:noProof/>
             </w:rPr>
           </w:pPr>
-          <w:hyperlink w:anchor="_Toc214548822" w:history="1">
+          <w:hyperlink w:anchor="_Toc215730258" w:history="1">
             <w:r>
               <w:rPr>
                 <w:rStyle w:val="Hyperlink"/>
@@ -5829,7 +5885,7 @@
                 <w:noProof/>
                 <w:webHidden/>
               </w:rPr>
-              <w:instrText xml:space="preserve"> PAGEREF _Toc214548822 \h </w:instrText>
+              <w:instrText xml:space="preserve"> PAGEREF _Toc215730258 \h </w:instrText>
             </w:r>
             <w:r>
               <w:rPr>
@@ -5849,7 +5905,7 @@
                 <w:noProof/>
                 <w:webHidden/>
               </w:rPr>
-              <w:t>36</w:t>
+              <w:t>37</w:t>
             </w:r>
             <w:r>
               <w:rPr>
@@ -5875,7 +5931,7 @@
               <w:noProof/>
             </w:rPr>
           </w:pPr>
-          <w:hyperlink w:anchor="_Toc214548823" w:history="1">
+          <w:hyperlink w:anchor="_Toc215730259" w:history="1">
             <w:r>
               <w:rPr>
                 <w:rStyle w:val="Hyperlink"/>
@@ -5903,7 +5959,7 @@
                 <w:noProof/>
                 <w:webHidden/>
               </w:rPr>
-              <w:instrText xml:space="preserve"> PAGEREF _Toc214548823 \h </w:instrText>
+              <w:instrText xml:space="preserve"> PAGEREF _Toc215730259 \h </w:instrText>
             </w:r>
             <w:r>
               <w:rPr>
@@ -5923,7 +5979,7 @@
                 <w:noProof/>
                 <w:webHidden/>
               </w:rPr>
-              <w:t>38</w:t>
+              <w:t>39</w:t>
             </w:r>
             <w:r>
               <w:rPr>
@@ -5949,7 +6005,7 @@
               <w:szCs w:val="24"/>
             </w:rPr>
           </w:pPr>
-          <w:hyperlink w:anchor="_Toc214548824" w:history="1">
+          <w:hyperlink w:anchor="_Toc215730260" w:history="1">
             <w:r>
               <w:rPr>
                 <w:rStyle w:val="Hyperlink"/>
@@ -5977,7 +6033,7 @@
                 <w:noProof/>
                 <w:webHidden/>
               </w:rPr>
-              <w:instrText xml:space="preserve"> PAGEREF _Toc214548824 \h </w:instrText>
+              <w:instrText xml:space="preserve"> PAGEREF _Toc215730260 \h </w:instrText>
             </w:r>
             <w:r>
               <w:rPr>
@@ -5997,7 +6053,7 @@
                 <w:noProof/>
                 <w:webHidden/>
               </w:rPr>
-              <w:t>38</w:t>
+              <w:t>39</w:t>
             </w:r>
             <w:r>
               <w:rPr>
@@ -6053,7 +6109,7 @@
           <w:rFonts w:ascii="Arial" w:hAnsi="Arial" w:cs="Arial"/>
         </w:rPr>
       </w:pPr>
-      <w:bookmarkStart w:id="0" w:name="_Toc214548776"/>
+      <w:bookmarkStart w:id="0" w:name="_Toc215730211"/>
       <w:r>
         <w:rPr>
           <w:rFonts w:ascii="Arial" w:hAnsi="Arial" w:cs="Arial"/>
@@ -6231,7 +6287,7 @@
           <w:rFonts w:ascii="Arial" w:hAnsi="Arial" w:cs="Arial"/>
         </w:rPr>
       </w:pPr>
-      <w:bookmarkStart w:id="1" w:name="_Toc214548777"/>
+      <w:bookmarkStart w:id="1" w:name="_Toc215730212"/>
       <w:r>
         <w:rPr>
           <w:rFonts w:ascii="Arial" w:hAnsi="Arial" w:cs="Arial"/>
@@ -6353,7 +6409,7 @@
           <w:rFonts w:ascii="Arial" w:hAnsi="Arial" w:cs="Arial"/>
         </w:rPr>
       </w:pPr>
-      <w:bookmarkStart w:id="2" w:name="_Toc214548778"/>
+      <w:bookmarkStart w:id="2" w:name="_Toc215730213"/>
       <w:r>
         <w:rPr>
           <w:rFonts w:ascii="Arial" w:hAnsi="Arial" w:cs="Arial"/>
@@ -6369,7 +6425,7 @@
           <w:rFonts w:ascii="Arial" w:hAnsi="Arial" w:cs="Arial"/>
         </w:rPr>
       </w:pPr>
-      <w:bookmarkStart w:id="3" w:name="_Toc214548779"/>
+      <w:bookmarkStart w:id="3" w:name="_Toc215730214"/>
       <w:r>
         <w:rPr>
           <w:rFonts w:ascii="Arial" w:hAnsi="Arial" w:cs="Arial"/>
@@ -6448,7 +6504,7 @@
           <w:rFonts w:ascii="Arial" w:hAnsi="Arial" w:cs="Arial"/>
         </w:rPr>
       </w:pPr>
-      <w:bookmarkStart w:id="4" w:name="_Toc214548780"/>
+      <w:bookmarkStart w:id="4" w:name="_Toc215730215"/>
       <w:r>
         <w:rPr>
           <w:rFonts w:ascii="Arial" w:hAnsi="Arial" w:cs="Arial"/>
@@ -6504,7 +6560,7 @@
           <w:rFonts w:ascii="Arial" w:hAnsi="Arial" w:cs="Arial"/>
         </w:rPr>
       </w:pPr>
-      <w:bookmarkStart w:id="5" w:name="_Toc214548781"/>
+      <w:bookmarkStart w:id="5" w:name="_Toc215730216"/>
       <w:r>
         <w:rPr>
           <w:rFonts w:ascii="Arial" w:hAnsi="Arial" w:cs="Arial"/>
@@ -6551,7 +6607,7 @@
           <w:rFonts w:ascii="Arial" w:hAnsi="Arial" w:cs="Arial"/>
         </w:rPr>
       </w:pPr>
-      <w:bookmarkStart w:id="6" w:name="_Toc214548782"/>
+      <w:bookmarkStart w:id="6" w:name="_Toc215730217"/>
       <w:r>
         <w:rPr>
           <w:rFonts w:ascii="Arial" w:hAnsi="Arial" w:cs="Arial"/>
@@ -6695,7 +6751,7 @@
         </w:rPr>
         <w:br/>
       </w:r>
-      <w:bookmarkStart w:id="7" w:name="_Toc214548783"/>
+      <w:bookmarkStart w:id="7" w:name="_Toc215730218"/>
       <w:r>
         <w:rPr>
           <w:rFonts w:ascii="Arial" w:hAnsi="Arial" w:cs="Arial"/>
@@ -6711,7 +6767,7 @@
           <w:rFonts w:ascii="Arial" w:hAnsi="Arial" w:cs="Arial"/>
         </w:rPr>
       </w:pPr>
-      <w:bookmarkStart w:id="8" w:name="_Toc214548784"/>
+      <w:bookmarkStart w:id="8" w:name="_Toc215730219"/>
       <w:r>
         <w:rPr>
           <w:rFonts w:ascii="Arial" w:hAnsi="Arial" w:cs="Arial"/>
@@ -6882,7 +6938,7 @@
           <w:rFonts w:ascii="Arial" w:hAnsi="Arial" w:cs="Arial"/>
         </w:rPr>
       </w:pPr>
-      <w:bookmarkStart w:id="9" w:name="_Toc214548785"/>
+      <w:bookmarkStart w:id="9" w:name="_Toc215730220"/>
       <w:r>
         <w:rPr>
           <w:rFonts w:ascii="Arial" w:hAnsi="Arial" w:cs="Arial"/>
@@ -7003,7 +7059,7 @@
           <w:rFonts w:ascii="Arial" w:hAnsi="Arial" w:cs="Arial"/>
         </w:rPr>
       </w:pPr>
-      <w:bookmarkStart w:id="10" w:name="_Toc214548786"/>
+      <w:bookmarkStart w:id="10" w:name="_Toc215730221"/>
       <w:r>
         <w:rPr>
           <w:rFonts w:ascii="Arial" w:hAnsi="Arial" w:cs="Arial"/>
@@ -7127,7 +7183,7 @@
           <w:rFonts w:ascii="Arial" w:hAnsi="Arial" w:cs="Arial"/>
         </w:rPr>
       </w:pPr>
-      <w:bookmarkStart w:id="11" w:name="_Toc214548787"/>
+      <w:bookmarkStart w:id="11" w:name="_Toc215730222"/>
       <w:r>
         <w:rPr>
           <w:rFonts w:ascii="Arial" w:hAnsi="Arial" w:cs="Arial"/>
@@ -7320,7 +7376,7 @@
           <w:rFonts w:ascii="Arial" w:hAnsi="Arial" w:cs="Arial"/>
         </w:rPr>
       </w:pPr>
-      <w:bookmarkStart w:id="12" w:name="_Toc214548788"/>
+      <w:bookmarkStart w:id="12" w:name="_Toc215730223"/>
       <w:r>
         <w:rPr>
           <w:rFonts w:ascii="Arial" w:hAnsi="Arial" w:cs="Arial"/>
@@ -7440,7 +7496,7 @@
           <w:rFonts w:ascii="Arial" w:hAnsi="Arial" w:cs="Arial"/>
         </w:rPr>
       </w:pPr>
-      <w:bookmarkStart w:id="13" w:name="_Toc214548789"/>
+      <w:bookmarkStart w:id="13" w:name="_Toc215730224"/>
       <w:r>
         <w:rPr>
           <w:rFonts w:ascii="Arial" w:hAnsi="Arial" w:cs="Arial"/>
@@ -7555,7 +7611,7 @@
           <w:rFonts w:ascii="Arial" w:eastAsia="Arial" w:hAnsi="Arial" w:cs="Arial"/>
         </w:rPr>
       </w:pPr>
-      <w:bookmarkStart w:id="14" w:name="_Toc214548790"/>
+      <w:bookmarkStart w:id="14" w:name="_Toc215730225"/>
       <w:r>
         <w:rPr>
           <w:rFonts w:ascii="Arial" w:eastAsia="Arial" w:hAnsi="Arial" w:cs="Arial"/>
@@ -7589,7 +7645,7 @@
         </w:rPr>
       </w:pPr>
       <w:bookmarkStart w:id="15" w:name="_fvh130ut0vga" w:colFirst="0" w:colLast="0"/>
-      <w:bookmarkStart w:id="16" w:name="_Toc214548791"/>
+      <w:bookmarkStart w:id="16" w:name="_Toc215730226"/>
       <w:bookmarkEnd w:id="15"/>
       <w:r>
         <w:rPr>
@@ -7665,7 +7721,7 @@
         </w:rPr>
       </w:pPr>
       <w:bookmarkStart w:id="17" w:name="_8dnyho6z902q" w:colFirst="0" w:colLast="0"/>
-      <w:bookmarkStart w:id="18" w:name="_Toc214548792"/>
+      <w:bookmarkStart w:id="18" w:name="_Toc215730227"/>
       <w:bookmarkEnd w:id="17"/>
       <w:r>
         <w:rPr>
@@ -7739,7 +7795,7 @@
         </w:rPr>
       </w:pPr>
       <w:bookmarkStart w:id="19" w:name="_c3bx9xb12rt1" w:colFirst="0" w:colLast="0"/>
-      <w:bookmarkStart w:id="20" w:name="_Toc214548793"/>
+      <w:bookmarkStart w:id="20" w:name="_Toc215730228"/>
       <w:bookmarkEnd w:id="19"/>
       <w:r>
         <w:rPr>
@@ -7789,7 +7845,7 @@
         </w:rPr>
       </w:pPr>
       <w:bookmarkStart w:id="21" w:name="_mddpixffsd9" w:colFirst="0" w:colLast="0"/>
-      <w:bookmarkStart w:id="22" w:name="_Toc214548794"/>
+      <w:bookmarkStart w:id="22" w:name="_Toc215730229"/>
       <w:bookmarkEnd w:id="21"/>
       <w:r>
         <w:rPr>
@@ -7944,7 +8000,7 @@
         </w:rPr>
       </w:pPr>
       <w:bookmarkStart w:id="23" w:name="_gi4dzuozqmz" w:colFirst="0" w:colLast="0"/>
-      <w:bookmarkStart w:id="24" w:name="_Toc214548795"/>
+      <w:bookmarkStart w:id="24" w:name="_Toc215730230"/>
       <w:bookmarkEnd w:id="23"/>
       <w:r>
         <w:rPr>
@@ -7991,7 +8047,7 @@
         </w:rPr>
       </w:pPr>
       <w:bookmarkStart w:id="25" w:name="_1fgmv9qplftu" w:colFirst="0" w:colLast="0"/>
-      <w:bookmarkStart w:id="26" w:name="_Toc214548796"/>
+      <w:bookmarkStart w:id="26" w:name="_Toc215730231"/>
       <w:bookmarkEnd w:id="25"/>
       <w:r>
         <w:rPr>
@@ -8079,7 +8135,7 @@
         </w:rPr>
       </w:pPr>
       <w:bookmarkStart w:id="27" w:name="_ind1yvncgcrt" w:colFirst="0" w:colLast="0"/>
-      <w:bookmarkStart w:id="28" w:name="_Toc214548797"/>
+      <w:bookmarkStart w:id="28" w:name="_Toc215730232"/>
       <w:bookmarkEnd w:id="27"/>
       <w:r>
         <w:rPr>
@@ -8102,7 +8158,7 @@
           <w:rFonts w:ascii="Arial" w:eastAsia="Arial" w:hAnsi="Arial" w:cs="Arial"/>
         </w:rPr>
       </w:pPr>
-      <w:bookmarkStart w:id="29" w:name="_Toc214548798"/>
+      <w:bookmarkStart w:id="29" w:name="_Toc215730233"/>
       <w:r>
         <w:rPr>
           <w:rFonts w:ascii="Arial" w:eastAsia="Arial" w:hAnsi="Arial" w:cs="Arial"/>
@@ -8244,7 +8300,7 @@
           <w:rFonts w:ascii="Arial" w:eastAsia="Arial" w:hAnsi="Arial" w:cs="Arial"/>
         </w:rPr>
       </w:pPr>
-      <w:bookmarkStart w:id="30" w:name="_Toc214548799"/>
+      <w:bookmarkStart w:id="30" w:name="_Toc215730234"/>
       <w:r>
         <w:rPr>
           <w:rFonts w:ascii="Arial" w:eastAsia="Arial" w:hAnsi="Arial" w:cs="Arial"/>
@@ -8346,7 +8402,7 @@
           <w:rFonts w:ascii="Arial" w:eastAsia="Arial" w:hAnsi="Arial" w:cs="Arial"/>
         </w:rPr>
       </w:pPr>
-      <w:bookmarkStart w:id="31" w:name="_Toc214548800"/>
+      <w:bookmarkStart w:id="31" w:name="_Toc215730235"/>
       <w:r>
         <w:rPr>
           <w:rFonts w:ascii="Arial" w:eastAsia="Arial" w:hAnsi="Arial" w:cs="Arial"/>
@@ -8489,7 +8545,7 @@
           <w:rFonts w:ascii="Arial" w:eastAsia="Arial" w:hAnsi="Arial" w:cs="Arial"/>
         </w:rPr>
       </w:pPr>
-      <w:bookmarkStart w:id="32" w:name="_Toc214548801"/>
+      <w:bookmarkStart w:id="32" w:name="_Toc215730236"/>
       <w:r>
         <w:rPr>
           <w:rFonts w:ascii="Arial" w:eastAsia="Arial" w:hAnsi="Arial" w:cs="Arial"/>
@@ -8567,7 +8623,7 @@
         </w:rPr>
       </w:pPr>
       <w:bookmarkStart w:id="33" w:name="_x4kud0v18tkk" w:colFirst="0" w:colLast="0"/>
-      <w:bookmarkStart w:id="34" w:name="_Toc214548802"/>
+      <w:bookmarkStart w:id="34" w:name="_Toc215730237"/>
       <w:bookmarkEnd w:id="33"/>
       <w:r>
         <w:rPr>
@@ -9090,7 +9146,7 @@
         </w:rPr>
       </w:pPr>
       <w:bookmarkStart w:id="35" w:name="_k6ncdjpttdmf" w:colFirst="0" w:colLast="0"/>
-      <w:bookmarkStart w:id="36" w:name="_Toc214548803"/>
+      <w:bookmarkStart w:id="36" w:name="_Toc215730238"/>
       <w:bookmarkEnd w:id="35"/>
       <w:r>
         <w:rPr>
@@ -9158,7 +9214,7 @@
         </w:rPr>
       </w:pPr>
       <w:bookmarkStart w:id="37" w:name="_qzx0as2rzppi" w:colFirst="0" w:colLast="0"/>
-      <w:bookmarkStart w:id="38" w:name="_Toc214548804"/>
+      <w:bookmarkStart w:id="38" w:name="_Toc215730239"/>
       <w:bookmarkEnd w:id="37"/>
       <w:r>
         <w:rPr>
@@ -10249,6 +10305,7 @@
                 <w:b/>
                 <w:color w:val="000000"/>
               </w:rPr>
+              <w:lastRenderedPageBreak/>
               <w:t>Total</w:t>
             </w:r>
           </w:p>
@@ -10388,7 +10445,7 @@
           <w:rFonts w:ascii="Arial" w:eastAsia="Arial" w:hAnsi="Arial" w:cs="Arial"/>
         </w:rPr>
       </w:pPr>
-      <w:bookmarkStart w:id="40" w:name="_Toc214548805"/>
+      <w:bookmarkStart w:id="40" w:name="_Toc215730240"/>
       <w:r>
         <w:rPr>
           <w:rFonts w:ascii="Arial" w:eastAsia="Arial" w:hAnsi="Arial" w:cs="Arial"/>
@@ -10404,7 +10461,7 @@
           <w:rFonts w:ascii="Arial" w:hAnsi="Arial" w:cs="Arial"/>
         </w:rPr>
       </w:pPr>
-      <w:bookmarkStart w:id="41" w:name="_Toc214548806"/>
+      <w:bookmarkStart w:id="41" w:name="_Toc215730241"/>
       <w:r>
         <w:rPr>
           <w:rFonts w:ascii="Arial" w:hAnsi="Arial" w:cs="Arial"/>
@@ -10420,7 +10477,7 @@
           <w:rFonts w:ascii="Arial" w:hAnsi="Arial" w:cs="Arial"/>
         </w:rPr>
       </w:pPr>
-      <w:bookmarkStart w:id="42" w:name="_Toc214548807"/>
+      <w:bookmarkStart w:id="42" w:name="_Toc215730242"/>
       <w:r>
         <w:rPr>
           <w:rFonts w:ascii="Arial" w:hAnsi="Arial" w:cs="Arial"/>
@@ -10523,14 +10580,14 @@
         <w:rPr>
           <w:rFonts w:ascii="Arial" w:hAnsi="Arial" w:cs="Arial"/>
         </w:rPr>
-        <w:t xml:space="preserve"> did. In my first iteration of the scraper, it felt safer to collect every event available and clean it later through Python and Pandas rather than attempt to filter it while collecting. Because these events are </w:t>
+        <w:t xml:space="preserve"> did. In my first iteration of </w:t>
       </w:r>
       <w:r>
         <w:rPr>
           <w:rFonts w:ascii="Arial" w:hAnsi="Arial" w:cs="Arial"/>
         </w:rPr>
         <w:lastRenderedPageBreak/>
-        <w:t xml:space="preserve">sometimes subjective, inconsistently labeled, or not easily verified </w:t>
+        <w:t xml:space="preserve">the scraper, it felt safer to collect every event available and clean it later through Python and Pandas rather than attempt to filter it while collecting. Because these events are sometimes subjective, inconsistently labeled, or not easily verified </w:t>
       </w:r>
       <w:proofErr w:type="gramStart"/>
       <w:r>
@@ -10573,7 +10630,19 @@
         <w:rPr>
           <w:rFonts w:ascii="Arial" w:hAnsi="Arial" w:cs="Arial"/>
         </w:rPr>
-        <w:t xml:space="preserve"> reports a wide array of stats – ball possession, total shots, shots on target, passed completed, corner kicks, offsides, yellow cards, fouls, and many others. My goal wasn’t to capture every statistic, only the ones that lined up with the structure of the original Kaggle dataset and were relevant to the broader purpose of measuring possible referee bias. I focused on possession, total shots, shots on target, corner kicks, offsides, free kicks, and fouls for each team. These metrics felt like the core indicators of how a match unfolded and would provide enough context to identify irregularities or patterns when comparing referees across multiple seasons.</w:t>
+        <w:t xml:space="preserve"> reports a wide array of stats – ball possession, total shots, shots on target, passe</w:t>
+      </w:r>
+      <w:r>
+        <w:rPr>
+          <w:rFonts w:ascii="Arial" w:hAnsi="Arial" w:cs="Arial"/>
+        </w:rPr>
+        <w:t>s</w:t>
+      </w:r>
+      <w:r>
+        <w:rPr>
+          <w:rFonts w:ascii="Arial" w:hAnsi="Arial" w:cs="Arial"/>
+        </w:rPr>
+        <w:t xml:space="preserve"> completed, corner kicks, offsides, yellow cards, fouls, and many others. My goal wasn’t to capture every statistic, only the ones that lined up with the structure of the original Kaggle dataset and were relevant to the broader purpose of measuring possible referee bias. I focused on possession, total shots, shots on target, corner kicks, offsides, free kicks, and fouls for each team. These metrics felt like the core indicators of how a match unfolded and would provide enough context to identify irregularities or patterns when comparing referees across multiple seasons.</w:t>
       </w:r>
     </w:p>
     <w:p>
@@ -10627,7 +10696,7 @@
           <w:rFonts w:ascii="Arial" w:hAnsi="Arial" w:cs="Arial"/>
         </w:rPr>
       </w:pPr>
-      <w:bookmarkStart w:id="43" w:name="_Toc214548808"/>
+      <w:bookmarkStart w:id="43" w:name="_Toc215730243"/>
       <w:r>
         <w:rPr>
           <w:rFonts w:ascii="Arial" w:hAnsi="Arial" w:cs="Arial"/>
@@ -10648,14 +10717,14 @@
           <w:rFonts w:ascii="Arial" w:hAnsi="Arial" w:cs="Arial"/>
         </w:rPr>
         <w:tab/>
-        <w:t xml:space="preserve">I originally planned to collect the full list of player names for every team along with each player’s nationality. The idea behind this was simple: if I wanted to test whether the model showed any racial or nationality-based patterns in how cards were distributed, I needed to know exactly who the players were and where they came from. But after a brief look into the referees themselves, specifically their backgrounds and places of origin, it became clear that almost all Premier League referees are British citizens. With that in </w:t>
+        <w:t xml:space="preserve">I originally planned to collect the full list of player names for every team along with each player’s nationality. The idea behind this was simple: if I wanted to test whether the model showed any racial or nationality-based patterns in how cards were distributed, I needed to know exactly who the players were and where they came from. But after a brief </w:t>
       </w:r>
       <w:r>
         <w:rPr>
           <w:rFonts w:ascii="Arial" w:hAnsi="Arial" w:cs="Arial"/>
         </w:rPr>
         <w:lastRenderedPageBreak/>
-        <w:t xml:space="preserve">mind, I realized that I didn’t need an exhaustive list of every player’s nationality. Instead, for the purpose of identifying bias, it made more sense to focus on a much simpler distinction: whether the players who received cards were foreigners or not. </w:t>
+        <w:t xml:space="preserve">look into the referees themselves, specifically their backgrounds and places of origin, it became clear that almost all Premier League referees are British citizens. With that in mind, I realized that I didn’t need an exhaustive list of every player’s nationality. Instead, for the purpose of identifying bias, it made more sense to focus on a much simpler distinction: whether the players who received cards were foreigners or not. </w:t>
       </w:r>
       <w:r>
         <w:rPr>
@@ -10676,7 +10745,19 @@
           <w:rFonts w:ascii="Arial" w:hAnsi="Arial" w:cs="Arial"/>
         </w:rPr>
         <w:tab/>
-        <w:t xml:space="preserve">That shift in scope made the data collection for this part of the project much more manageable. Rather than scraping multiple sources and assembling a full database of players across dozens of clubs and seasons, I relied on a comprehensive resource already available on Wikipedia. There is a page dedicated to listing every foreign player who has played in the Premier League, both retired and currently active. The list includes the player’s country of origin, football </w:t>
+        <w:t>That shift in scope made the data collection for this part of the project much more manageable. Rather than scraping multiple sources and assembling a full database of players across dozens of clubs and seasons, I relied on a comprehensive resource already available on Wikipedia</w:t>
+      </w:r>
+      <w:r>
+        <w:rPr>
+          <w:rFonts w:ascii="Arial" w:hAnsi="Arial" w:cs="Arial"/>
+        </w:rPr>
+        <w:t xml:space="preserve"> [14]</w:t>
+      </w:r>
+      <w:r>
+        <w:rPr>
+          <w:rFonts w:ascii="Arial" w:hAnsi="Arial" w:cs="Arial"/>
+        </w:rPr>
+        <w:t xml:space="preserve">. There is a page dedicated to listing every foreign player who has played in the Premier League, both retired and currently active. The list includes the player’s country of origin, football </w:t>
       </w:r>
       <w:r>
         <w:rPr>
@@ -10721,7 +10802,7 @@
           <w:rFonts w:ascii="Arial" w:hAnsi="Arial" w:cs="Arial"/>
         </w:rPr>
       </w:pPr>
-      <w:bookmarkStart w:id="44" w:name="_Toc214548809"/>
+      <w:bookmarkStart w:id="44" w:name="_Toc215730244"/>
       <w:r>
         <w:rPr>
           <w:rFonts w:ascii="Arial" w:hAnsi="Arial" w:cs="Arial"/>
@@ -10800,20 +10881,20 @@
           <w:rFonts w:ascii="Arial" w:hAnsi="Arial" w:cs="Arial"/>
         </w:rPr>
         <w:tab/>
-        <w:t>However, to explore deeper forms of bias, I wanted more than just names. I needed background information about the referees, particularly their place of birth. Knowing where referees come from opens the door to analyzing possible geographical biases, like whether a referee born in Liverpool might unconsciously officiate differently when overseeing match</w:t>
-      </w:r>
-      <w:r>
-        <w:rPr>
-          <w:rFonts w:ascii="Arial" w:hAnsi="Arial" w:cs="Arial"/>
-        </w:rPr>
-        <w:t xml:space="preserve">es involving Manchester clubs. This part of the process, unlike the earlier one, required no scripting at all. Instead, I manually searched each referee on </w:t>
+        <w:t xml:space="preserve">However, to explore deeper forms of bias, I wanted more than just names. I needed background information about the referees, particularly their place of birth. Knowing where referees come from opens the door to analyzing possible geographical biases, like </w:t>
       </w:r>
       <w:r>
         <w:rPr>
           <w:rFonts w:ascii="Arial" w:hAnsi="Arial" w:cs="Arial"/>
         </w:rPr>
         <w:lastRenderedPageBreak/>
-        <w:t xml:space="preserve">Transfermarkt, a global football database known for its comprehensive player and referee profiles. TransferMarkt was one of the few platforms that consistently listed birthplace information of referees, making it the most reliable source for what I needed. </w:t>
+        <w:t>whether a referee born in Liverpool might unconsciously officiate differently when overseeing match</w:t>
+      </w:r>
+      <w:r>
+        <w:rPr>
+          <w:rFonts w:ascii="Arial" w:hAnsi="Arial" w:cs="Arial"/>
+        </w:rPr>
+        <w:t xml:space="preserve">es involving Manchester clubs. This part of the process, unlike the earlier one, required no scripting at all. Instead, I manually searched each referee on Transfermarkt, a global football database known for its comprehensive player and referee profiles. TransferMarkt was one of the few platforms that consistently listed birthplace information of referees, making it the most reliable source for what I needed. </w:t>
       </w:r>
     </w:p>
     <w:p>
@@ -10861,7 +10942,7 @@
           <w:rFonts w:ascii="Arial" w:hAnsi="Arial" w:cs="Arial"/>
         </w:rPr>
       </w:pPr>
-      <w:bookmarkStart w:id="45" w:name="_Toc214548810"/>
+      <w:bookmarkStart w:id="45" w:name="_Toc215730245"/>
       <w:r>
         <w:rPr>
           <w:rFonts w:ascii="Arial" w:hAnsi="Arial" w:cs="Arial"/>
@@ -10877,7 +10958,7 @@
           <w:rFonts w:ascii="Arial" w:hAnsi="Arial" w:cs="Arial"/>
         </w:rPr>
       </w:pPr>
-      <w:bookmarkStart w:id="46" w:name="_Toc214548811"/>
+      <w:bookmarkStart w:id="46" w:name="_Toc215730246"/>
       <w:r>
         <w:rPr>
           <w:rFonts w:ascii="Arial" w:hAnsi="Arial" w:cs="Arial"/>
@@ -10929,14 +11010,14 @@
         <w:rPr>
           <w:rFonts w:ascii="Arial" w:hAnsi="Arial" w:cs="Arial"/>
         </w:rPr>
-        <w:t xml:space="preserve">Even after correcting those fields, something still felt off. When I reviewed the incident reports more closely, I noticed that some entries were written in Polish (likely a leftover from the original dataset creator) and several player names were either missing, incomplete, or spelled differently than the official match report. At that point I realized I couldn’t move forward while relying on patched data. So, I made the decision to redo the entire incident report collection from all seasons from 2002-2022 using the same scraping scripts I had written for the 2022-2025 range. This essentially meant repeating weeks of work, but it ensured that the final dataset rested on information I gathered myself, rather than a mix of my work and someone else’s inconsistencies. After collecting everything again, I compared the results of the original Kaggle dataset and found that most values, </w:t>
+        <w:t xml:space="preserve">Even after correcting those fields, something still felt off. When I reviewed the incident reports more closely, I noticed that some entries were written in Polish (likely a leftover from the original dataset creator) and several player names were either missing, incomplete, or spelled differently than the official match report. At that point I realized I couldn’t move forward while relying on patched data. So, I made the decision to redo the entire incident report collection from all seasons from 2002-2022 using the same scraping scripts I had written for the 2022-2025 range. This essentially meant repeating weeks of work, but it ensured that the final dataset rested on information I gathered myself, rather </w:t>
       </w:r>
       <w:r>
         <w:rPr>
           <w:rFonts w:ascii="Arial" w:hAnsi="Arial" w:cs="Arial"/>
         </w:rPr>
         <w:lastRenderedPageBreak/>
-        <w:t>especially the match statistics, lined up well, which was reassuring. The difference was that now I trusted the data.</w:t>
+        <w:t>than a mix of my work and someone else’s inconsistencies. After collecting everything again, I compared the results of the original Kaggle dataset and found that most values, especially the match statistics, lined up well, which was reassuring. The difference was that now I trusted the data.</w:t>
       </w:r>
     </w:p>
     <w:p>
@@ -11004,7 +11085,19 @@
         <w:rPr>
           <w:rFonts w:ascii="Arial" w:hAnsi="Arial" w:cs="Arial"/>
         </w:rPr>
-        <w:t xml:space="preserve">The Kaggle dataset also included dozens of extra columns that had nothing to do with my research goals, betting odds, missing players, “dangerous attacks”, “blocked shots”, shot breakdowns, and several league tables from competitions outside the Premier League. Since my work focused strictly on the Premier League and referee behavior within it, I removed everything unnecessary. Cleaning out the noise helped the dataset settle into something manageable and specific to the bias-related questions I wanted to explore. </w:t>
+        <w:t>The Kaggle dataset also included dozens of extra columns that had nothing to do with my research goals, betting odds, missing players, “dangerous attacks”, “blocked shots”, shot breakdowns, and several league tables from competitions outside the Premier League. Since my work focused strictly on the Premier League and referee behavior within it, I removed everything</w:t>
+      </w:r>
+      <w:r>
+        <w:rPr>
+          <w:rFonts w:ascii="Arial" w:hAnsi="Arial" w:cs="Arial"/>
+        </w:rPr>
+        <w:t xml:space="preserve"> that was</w:t>
+      </w:r>
+      <w:r>
+        <w:rPr>
+          <w:rFonts w:ascii="Arial" w:hAnsi="Arial" w:cs="Arial"/>
+        </w:rPr>
+        <w:t xml:space="preserve"> unnecessary. Cleaning out the noise helped the dataset settle into something manageable and specific to the bias-related questions I wanted to explore. </w:t>
       </w:r>
     </w:p>
     <w:p>
@@ -11024,7 +11117,7 @@
           <w:rFonts w:ascii="Arial" w:hAnsi="Arial" w:cs="Arial"/>
         </w:rPr>
       </w:pPr>
-      <w:bookmarkStart w:id="47" w:name="_Toc214548812"/>
+      <w:bookmarkStart w:id="47" w:name="_Toc215730247"/>
       <w:r>
         <w:rPr>
           <w:rFonts w:ascii="Arial" w:hAnsi="Arial" w:cs="Arial"/>
@@ -11163,32 +11256,30 @@
         </w:rPr>
         <w:t xml:space="preserve">”, “Andreas Pereira da Silva”, and so on. I added a new column that </w:t>
       </w:r>
+      <w:r>
+        <w:rPr>
+          <w:rFonts w:ascii="Arial" w:hAnsi="Arial" w:cs="Arial"/>
+        </w:rPr>
+        <w:t>counted</w:t>
+      </w:r>
+      <w:r>
+        <w:rPr>
+          <w:rFonts w:ascii="Arial" w:hAnsi="Arial" w:cs="Arial"/>
+        </w:rPr>
+        <w:t xml:space="preserve"> how many words were in each full name, and while that helped with sorting the easy cases, it didn’t do much for the messy ones. The incident reports themselves were inconsistent, sometimes spelling out “Van </w:t>
+      </w:r>
       <w:proofErr w:type="spellStart"/>
       <w:r>
         <w:rPr>
           <w:rFonts w:ascii="Arial" w:hAnsi="Arial" w:cs="Arial"/>
         </w:rPr>
-        <w:t>countred</w:t>
+        <w:t>de</w:t>
       </w:r>
       <w:proofErr w:type="spellEnd"/>
       <w:r>
         <w:rPr>
           <w:rFonts w:ascii="Arial" w:hAnsi="Arial" w:cs="Arial"/>
         </w:rPr>
-        <w:t xml:space="preserve"> how many words were in each full name, and while that helped with sorting the easy cases, it didn’t do much for the messy ones. The incident reports themselves were inconsistent, sometimes spelling out “Van </w:t>
-      </w:r>
-      <w:proofErr w:type="spellStart"/>
-      <w:r>
-        <w:rPr>
-          <w:rFonts w:ascii="Arial" w:hAnsi="Arial" w:cs="Arial"/>
-        </w:rPr>
-        <w:t>de</w:t>
-      </w:r>
-      <w:proofErr w:type="spellEnd"/>
-      <w:r>
-        <w:rPr>
-          <w:rFonts w:ascii="Arial" w:hAnsi="Arial" w:cs="Arial"/>
-        </w:rPr>
         <w:t xml:space="preserve"> Berg S.” and other times shortening it to “V.D. Berg S.” or even reversing the emphasis. Trying to match every on</w:t>
       </w:r>
       <w:r>
@@ -11207,7 +11298,14 @@
         <w:rPr>
           <w:rFonts w:ascii="Arial" w:hAnsi="Arial" w:cs="Arial"/>
         </w:rPr>
-        <w:t>. It felt that no matter how many formulas I wrote, there was always another exception, another abbreviation pattern, another inconsistency. I never fully felt that every name in the foreign-player dataset successfully mapped to the incident reports.</w:t>
+        <w:t xml:space="preserve">. It felt that no matter how many formulas I wrote, there was always another </w:t>
+      </w:r>
+      <w:r>
+        <w:rPr>
+          <w:rFonts w:ascii="Arial" w:hAnsi="Arial" w:cs="Arial"/>
+        </w:rPr>
+        <w:lastRenderedPageBreak/>
+        <w:t>exception, another abbreviation pattern, another inconsistency. I never fully felt that every name in the foreign-player dataset successfully mapped to the incident reports.</w:t>
       </w:r>
     </w:p>
     <w:p>
@@ -11221,7 +11319,6 @@
         <w:rPr>
           <w:rFonts w:ascii="Arial" w:hAnsi="Arial" w:cs="Arial"/>
         </w:rPr>
-        <w:lastRenderedPageBreak/>
         <w:tab/>
         <w:t xml:space="preserve">The next issue was nicknames. Some players are universally known by a single name, even though their legal full name is much longer. “Lionel Messi” appears formally as “Lionel Messi”, but in match incidents he shows up as “Messi”. Meanwhile, someone like, “Givanildo Vieira de Sousa” appears only as “Hulk”. My automated formulas would turn “Lionel Messi” into “Messi L.”, which was not how he appeared in the reports. </w:t>
       </w:r>
@@ -11250,7 +11347,19 @@
           <w:rFonts w:ascii="Arial" w:hAnsi="Arial" w:cs="Arial"/>
         </w:rPr>
         <w:tab/>
-        <w:t>My process looked something like this: I sorted players by the years they were active in the Premier League. Anyone outside the 2002+ window was removed. I added a column that checked whether each formatted name appeared anywhere in my incident-report dataset. If it did, I marked it as “YES”, and if not, it was marked with “NO”. And all the “</w:t>
+        <w:t xml:space="preserve">My process looked something like this: I sorted players by the years they were active in the Premier League. Anyone </w:t>
+      </w:r>
+      <w:r>
+        <w:rPr>
+          <w:rFonts w:ascii="Arial" w:hAnsi="Arial" w:cs="Arial"/>
+        </w:rPr>
+        <w:t>before</w:t>
+      </w:r>
+      <w:r>
+        <w:rPr>
+          <w:rFonts w:ascii="Arial" w:hAnsi="Arial" w:cs="Arial"/>
+        </w:rPr>
+        <w:t xml:space="preserve"> the 2002+ window was removed. I added a column that checked whether each formatted name appeared anywhere in my incident-report dataset. If it did, I marked it as “YES”, and if not, it was marked with “NO”. And all the “</w:t>
       </w:r>
       <w:proofErr w:type="gramStart"/>
       <w:r>
@@ -11404,7 +11513,14 @@
         <w:rPr>
           <w:rFonts w:ascii="Arial" w:hAnsi="Arial" w:cs="Arial"/>
         </w:rPr>
-        <w:t>”. They are technically the same person, but string-matching does not treat them as such, and thus I wr</w:t>
+        <w:t xml:space="preserve">”. They are technically the same person, but string-matching </w:t>
+      </w:r>
+      <w:r>
+        <w:rPr>
+          <w:rFonts w:ascii="Arial" w:hAnsi="Arial" w:cs="Arial"/>
+        </w:rPr>
+        <w:lastRenderedPageBreak/>
+        <w:t>does not treat them as such, and thus I wr</w:t>
       </w:r>
       <w:r>
         <w:rPr>
@@ -11428,14 +11544,7 @@
         <w:rPr>
           <w:rFonts w:ascii="Arial" w:hAnsi="Arial" w:cs="Arial"/>
         </w:rPr>
-        <w:t xml:space="preserve">, I still suspect a tiny number of players </w:t>
-      </w:r>
-      <w:r>
-        <w:rPr>
-          <w:rFonts w:ascii="Arial" w:hAnsi="Arial" w:cs="Arial"/>
-        </w:rPr>
-        <w:lastRenderedPageBreak/>
-        <w:t xml:space="preserve">slipped through the cracks. Matching thousands of names across two inconsistent systems is delicate work, and perfection is almost impossible, but the dataset was cleaned enough to be analytically reliable. </w:t>
+        <w:t xml:space="preserve">, I still suspect a tiny number of players slipped through the cracks. Matching thousands of names across two inconsistent systems is delicate work, and perfection is almost impossible, but the dataset was cleaned enough to be analytically reliable. </w:t>
       </w:r>
     </w:p>
     <w:p>
@@ -11453,7 +11562,7 @@
           <w:rFonts w:ascii="Arial" w:hAnsi="Arial" w:cs="Arial"/>
         </w:rPr>
       </w:pPr>
-      <w:bookmarkStart w:id="48" w:name="_Toc214548813"/>
+      <w:bookmarkStart w:id="48" w:name="_Toc215730248"/>
       <w:r>
         <w:rPr>
           <w:rFonts w:ascii="Arial" w:hAnsi="Arial" w:cs="Arial"/>
@@ -11525,7 +11634,7 @@
           <w:rFonts w:ascii="Arial" w:hAnsi="Arial" w:cs="Arial"/>
         </w:rPr>
       </w:pPr>
-      <w:bookmarkStart w:id="49" w:name="_Toc214548814"/>
+      <w:bookmarkStart w:id="49" w:name="_Toc215730249"/>
       <w:r>
         <w:rPr>
           <w:rFonts w:ascii="Arial" w:hAnsi="Arial" w:cs="Arial"/>
@@ -11559,7 +11668,7 @@
           <w:rFonts w:ascii="Arial" w:hAnsi="Arial" w:cs="Arial"/>
         </w:rPr>
       </w:pPr>
-      <w:bookmarkStart w:id="50" w:name="_Toc214548815"/>
+      <w:bookmarkStart w:id="50" w:name="_Toc215730250"/>
       <w:r>
         <w:rPr>
           <w:rFonts w:ascii="Arial" w:hAnsi="Arial" w:cs="Arial"/>
@@ -11719,7 +11828,14 @@
           <w:rFonts w:ascii="Arial" w:hAnsi="Arial" w:cs="Arial"/>
         </w:rPr>
         <w:tab/>
-        <w:t xml:space="preserve">To work toward any answers, I needed a finalized and comprehensive master dataset. As discussed earlier, the incident report dataset functioned as the project’s “source of truth” but it required augmentation. I needed to layer in referee information as well as the nationality-based player data. Integrating the referee data was straightforward: after running a script that captured the referee listed on each </w:t>
+        <w:t xml:space="preserve">To work toward any answers, I needed a finalized and comprehensive master dataset. As discussed earlier, the incident report dataset functioned as the project’s </w:t>
+      </w:r>
+      <w:r>
+        <w:rPr>
+          <w:rFonts w:ascii="Arial" w:hAnsi="Arial" w:cs="Arial"/>
+        </w:rPr>
+        <w:lastRenderedPageBreak/>
+        <w:t xml:space="preserve">“source of truth” but it required augmentation. I needed to layer in referee information as well as the nationality-based player data. Integrating the referee data was straightforward: after running a script that captured the referee listed on each </w:t>
       </w:r>
       <w:proofErr w:type="spellStart"/>
       <w:r>
@@ -11733,14 +11849,7 @@
         <w:rPr>
           <w:rFonts w:ascii="Arial" w:hAnsi="Arial" w:cs="Arial"/>
         </w:rPr>
-        <w:t xml:space="preserve"> match report, I </w:t>
-      </w:r>
-      <w:r>
-        <w:rPr>
-          <w:rFonts w:ascii="Arial" w:hAnsi="Arial" w:cs="Arial"/>
-        </w:rPr>
-        <w:lastRenderedPageBreak/>
-        <w:t>joined those results to the Kaggle dataset through an index-match process in Excel. The more complex issue involved linking the player dataset to the incident report dataset. Because I could not reliably map every individual player to every individual match, I needed a more flexible solution that still preserved the integrity of the information.</w:t>
+        <w:t xml:space="preserve"> match report, I joined those results to the Kaggle dataset through an index-match process in Excel. The more complex issue involved linking the player dataset to the incident report dataset. Because I could not reliably map every individual player to every individual match, I needed a more flexible solution that still preserved the integrity of the information.</w:t>
       </w:r>
     </w:p>
     <w:p>
@@ -12468,14 +12577,14 @@
           <w:rFonts w:ascii="Arial" w:hAnsi="Arial" w:cs="Arial"/>
         </w:rPr>
         <w:tab/>
-        <w:t xml:space="preserve">Even with a comprehensive dataset, I still needed to refine the feature space to what was most relevant to the project’s hypotheses. The objective was not to overload the model with peripheral information but to isolate the most meaningful variables. As a result, certain columns were excluded from the final master dataset: matchday timestamps, the matchday number, timing-specific scoring data (such as goals scored within the first 15 minutes), offsides, shots on target, the original match-report URLs, and </w:t>
+        <w:t xml:space="preserve">Even with a comprehensive dataset, I still needed to refine the feature space to what was most relevant to the project’s hypotheses. The objective was not to overload the model with peripheral information but to isolate the most meaningful variables. As a result, certain columns were excluded from the final master dataset: matchday </w:t>
       </w:r>
       <w:r>
         <w:rPr>
           <w:rFonts w:ascii="Arial" w:hAnsi="Arial" w:cs="Arial"/>
         </w:rPr>
         <w:lastRenderedPageBreak/>
-        <w:t>other values that added noise rather than insight. The resulting CSV served as a focused, cleaned, and more analytically useful version of the original incident report dataset.</w:t>
+        <w:t>timestamps, the matchday number, timing-specific scoring data (such as goals scored within the first 15 minutes), offsides, shots on target, the original match-report URLs, and other values that added noise rather than insight. The resulting CSV served as a focused, cleaned, and more analytically useful version of the original incident report dataset.</w:t>
       </w:r>
     </w:p>
     <w:p>
@@ -12493,7 +12602,7 @@
           <w:rFonts w:ascii="Arial" w:hAnsi="Arial" w:cs="Arial"/>
         </w:rPr>
       </w:pPr>
-      <w:bookmarkStart w:id="51" w:name="_Toc214548816"/>
+      <w:bookmarkStart w:id="51" w:name="_Toc215730251"/>
       <w:r>
         <w:rPr>
           <w:rFonts w:ascii="Arial" w:hAnsi="Arial" w:cs="Arial"/>
@@ -12839,15 +12948,9 @@
         <w:rPr>
           <w:rFonts w:ascii="Arial" w:hAnsi="Arial" w:cs="Arial"/>
         </w:rPr>
+        <w:lastRenderedPageBreak/>
         <w:tab/>
-        <w:t xml:space="preserve">I began by loading the master dataset in Pandas. During this step, I noticed that several referees had officiated very few Premier League matches. To avoid giving the </w:t>
-      </w:r>
-      <w:r>
-        <w:rPr>
-          <w:rFonts w:ascii="Arial" w:hAnsi="Arial" w:cs="Arial"/>
-        </w:rPr>
-        <w:lastRenderedPageBreak/>
-        <w:t>model classes with extremely sparse representation, which would affect the bias of both learning and evaluation, I counted match appearances for each referee and removed those with fewer than seventy games. Many of these referees were also the ones whose birth city or demographic was difficult to obtain and excluding them ultimately produced a cleaner and more stable dataset.</w:t>
+        <w:t>I began by loading the master dataset in Pandas. During this step, I noticed that several referees had officiated very few Premier League matches. To avoid giving the model classes with extremely sparse representation, which would affect the bias of both learning and evaluation, I counted match appearances for each referee and removed those with fewer than seventy games. Many of these referees were also the ones whose birth city or demographic was difficult to obtain and excluding them ultimately produced a cleaner and more stable dataset.</w:t>
       </w:r>
     </w:p>
     <w:p>
@@ -12971,7 +13074,33 @@
         <w:rPr>
           <w:rFonts w:ascii="Arial" w:hAnsi="Arial" w:cs="Arial"/>
         </w:rPr>
-        <w:t xml:space="preserve"> = 0/1; Stadium Emirates = 0/1. This allowed the model to recognize categorical distinctions without introducing artificial numeric relationships. </w:t>
+        <w:t xml:space="preserve"> = 0/1; </w:t>
+      </w:r>
+      <w:proofErr w:type="spellStart"/>
+      <w:r>
+        <w:rPr>
+          <w:rFonts w:ascii="Arial" w:hAnsi="Arial" w:cs="Arial"/>
+        </w:rPr>
+        <w:t>Stadium</w:t>
+      </w:r>
+      <w:r>
+        <w:rPr>
+          <w:rFonts w:ascii="Arial" w:hAnsi="Arial" w:cs="Arial"/>
+        </w:rPr>
+        <w:t>_</w:t>
+      </w:r>
+      <w:r>
+        <w:rPr>
+          <w:rFonts w:ascii="Arial" w:hAnsi="Arial" w:cs="Arial"/>
+        </w:rPr>
+        <w:t>Emirates</w:t>
+      </w:r>
+      <w:proofErr w:type="spellEnd"/>
+      <w:r>
+        <w:rPr>
+          <w:rFonts w:ascii="Arial" w:hAnsi="Arial" w:cs="Arial"/>
+        </w:rPr>
+        <w:t xml:space="preserve"> = 0/1. This allowed the model to recognize categorical distinctions without introducing artificial numeric relationships. </w:t>
       </w:r>
     </w:p>
     <w:p>
@@ -13000,7 +13129,14 @@
         <w:rPr>
           <w:rFonts w:ascii="Arial" w:hAnsi="Arial" w:cs="Arial"/>
         </w:rPr>
-        <w:t xml:space="preserve"> to fill missing values with the column mean. This ensured that no null values would disrupt model training. After imputation, I applied </w:t>
+        <w:t xml:space="preserve"> to fill missing values with the column mean. This ensured that no </w:t>
+      </w:r>
+      <w:r>
+        <w:rPr>
+          <w:rFonts w:ascii="Arial" w:hAnsi="Arial" w:cs="Arial"/>
+        </w:rPr>
+        <w:lastRenderedPageBreak/>
+        <w:t xml:space="preserve">null values would disrupt model training. After imputation, I applied </w:t>
       </w:r>
       <w:proofErr w:type="spellStart"/>
       <w:r>
@@ -13014,14 +13150,7 @@
         <w:rPr>
           <w:rFonts w:ascii="Arial" w:hAnsi="Arial" w:cs="Arial"/>
         </w:rPr>
-        <w:t xml:space="preserve"> to </w:t>
-      </w:r>
-      <w:r>
-        <w:rPr>
-          <w:rFonts w:ascii="Arial" w:hAnsi="Arial" w:cs="Arial"/>
-        </w:rPr>
-        <w:lastRenderedPageBreak/>
-        <w:t>bring all features to comparable magnitudes, preventing large-scale variables from dominating the model’s internal calculations.</w:t>
+        <w:t xml:space="preserve"> to bring all features to comparable magnitudes, preventing large-scale variables from dominating the model’s internal calculations.</w:t>
       </w:r>
     </w:p>
     <w:p>
@@ -13058,7 +13187,19 @@
         <w:rPr>
           <w:rFonts w:ascii="Arial" w:hAnsi="Arial" w:cs="Arial"/>
         </w:rPr>
-        <w:t>RandomForestClassifer</w:t>
+        <w:t>RandomForestClassif</w:t>
+      </w:r>
+      <w:r>
+        <w:rPr>
+          <w:rFonts w:ascii="Arial" w:hAnsi="Arial" w:cs="Arial"/>
+        </w:rPr>
+        <w:t>i</w:t>
+      </w:r>
+      <w:r>
+        <w:rPr>
+          <w:rFonts w:ascii="Arial" w:hAnsi="Arial" w:cs="Arial"/>
+        </w:rPr>
+        <w:t>er</w:t>
       </w:r>
       <w:proofErr w:type="spellEnd"/>
       <w:r>
@@ -13114,7 +13255,7 @@
         <w:rPr>
           <w:rFonts w:ascii="Arial" w:hAnsi="Arial" w:cs="Arial"/>
         </w:rPr>
-        <w:t xml:space="preserve"> of features and their associated importances, sorting them, and examining the top thirty contributors, I could assess whether confederations or player originals disproportionally influenced predictions. I also aggregated the importance of the confederation features and compared them against match statistics and referee birthplaces to identify any concerning patterns.</w:t>
+        <w:t xml:space="preserve"> of features and their associated importances, sorting them, and examining the top thirty contributors, I could assess whether confederations or player origins disproportionally influenced predictions. I also aggregated the importance of the confederation features and compared them against match statistics and referee birthplaces to identify any concerning patterns.</w:t>
       </w:r>
     </w:p>
     <w:p>
@@ -13161,7 +13302,7 @@
           <w:rFonts w:ascii="Arial" w:hAnsi="Arial" w:cs="Arial"/>
         </w:rPr>
       </w:pPr>
-      <w:bookmarkStart w:id="52" w:name="_Toc214548817"/>
+      <w:bookmarkStart w:id="52" w:name="_Toc215730252"/>
       <w:r>
         <w:rPr>
           <w:rFonts w:ascii="Arial" w:hAnsi="Arial" w:cs="Arial"/>
@@ -13177,7 +13318,7 @@
           <w:rFonts w:ascii="Arial" w:hAnsi="Arial" w:cs="Arial"/>
         </w:rPr>
       </w:pPr>
-      <w:bookmarkStart w:id="53" w:name="_Toc214548818"/>
+      <w:bookmarkStart w:id="53" w:name="_Toc215730253"/>
       <w:r>
         <w:rPr>
           <w:rFonts w:ascii="Arial" w:hAnsi="Arial" w:cs="Arial"/>
@@ -13566,7 +13707,7 @@
           <w:rFonts w:ascii="Arial" w:hAnsi="Arial" w:cs="Arial"/>
         </w:rPr>
       </w:pPr>
-      <w:bookmarkStart w:id="54" w:name="_Toc214548819"/>
+      <w:bookmarkStart w:id="54" w:name="_Toc215730254"/>
       <w:r>
         <w:rPr>
           <w:rFonts w:ascii="Arial" w:hAnsi="Arial" w:cs="Arial"/>
@@ -13618,7 +13759,19 @@
           <w:rFonts w:ascii="Arial" w:hAnsi="Arial" w:cs="Arial"/>
         </w:rPr>
         <w:lastRenderedPageBreak/>
-        <w:t>was practical: collecting accurate attendance figures for every match would have required a substantial time investment. To work around this, I approximated the attendance as 08% of stadium capacity. Only later did it become clear that this shortcut had effectively normalized the column into a constant multiplier. The result was a pair of features that looked meaningful but behaved like noise; unsurprisingly, they offered no improvement to the model.</w:t>
+        <w:t>was practical: collecting accurate attendance figures for every match would have required a substantial time investment. To work around this, I approximated the attendance as 8</w:t>
+      </w:r>
+      <w:r>
+        <w:rPr>
+          <w:rFonts w:ascii="Arial" w:hAnsi="Arial" w:cs="Arial"/>
+        </w:rPr>
+        <w:t>0</w:t>
+      </w:r>
+      <w:r>
+        <w:rPr>
+          <w:rFonts w:ascii="Arial" w:hAnsi="Arial" w:cs="Arial"/>
+        </w:rPr>
+        <w:t>% of stadium capacity. Only later did it become clear that this shortcut had effectively normalized the column into a constant multiplier. The result was a pair of features that looked meaningful but behaved like noise; unsurprisingly, they offered no improvement to the model.</w:t>
       </w:r>
     </w:p>
     <w:p>
@@ -13669,7 +13822,7 @@
         <w:rPr>
           <w:rFonts w:ascii="Arial" w:hAnsi="Arial" w:cs="Arial"/>
         </w:rPr>
-        <w:t xml:space="preserve"> by the total number of cards shown. The idea was that a normalized ration might reduce noise and reveal subtler patterns the raw counts could be hiding. In theory, it was elegant; in practice, it did nothing. The model’s performance remained unchanged, and the new feature did not meaningfully elevate its importance. </w:t>
+        <w:t xml:space="preserve"> by the total number of cards shown. The idea was that a normalized ratio might reduce noise and reveal subtler patterns the raw counts could be hiding. In theory, it was elegant; in practice, it did nothing. The model’s performance remained unchanged, and the new feature did not meaningfully elevate its importance. </w:t>
       </w:r>
     </w:p>
     <w:p>
@@ -13689,19 +13842,447 @@
     </w:p>
     <w:p>
       <w:pPr>
+        <w:pStyle w:val="Heading3"/>
+        <w:rPr>
+          <w:rFonts w:ascii="Arial" w:hAnsi="Arial" w:cs="Arial"/>
+        </w:rPr>
+      </w:pPr>
+      <w:bookmarkStart w:id="55" w:name="_Toc215730255"/>
+      <w:r>
+        <w:rPr>
+          <w:rFonts w:ascii="Arial" w:hAnsi="Arial" w:cs="Arial"/>
+        </w:rPr>
+        <w:t xml:space="preserve">9.4.3. </w:t>
+      </w:r>
+      <w:proofErr w:type="gramStart"/>
+      <w:r>
+        <w:rPr>
+          <w:rFonts w:ascii="Arial" w:hAnsi="Arial" w:cs="Arial"/>
+        </w:rPr>
+        <w:t>Final Results</w:t>
+      </w:r>
+      <w:proofErr w:type="gramEnd"/>
+      <w:r>
+        <w:rPr>
+          <w:rFonts w:ascii="Arial" w:hAnsi="Arial" w:cs="Arial"/>
+        </w:rPr>
+        <w:t xml:space="preserve"> – Hypotheses Reflection</w:t>
+      </w:r>
+      <w:bookmarkEnd w:id="55"/>
+    </w:p>
+    <w:p>
+      <w:pPr>
+        <w:ind w:firstLine="360"/>
+        <w:jc w:val="both"/>
+        <w:rPr>
+          <w:rFonts w:ascii="Arial" w:hAnsi="Arial" w:cs="Arial"/>
+        </w:rPr>
+      </w:pPr>
+      <w:r>
+        <w:rPr>
+          <w:rFonts w:ascii="Arial" w:hAnsi="Arial" w:cs="Arial"/>
+        </w:rPr>
+        <w:t>Despite my best effort and multiple iterations of data cleaning and model tuning, the results ultimately fell short of what I had hoped to uncover. My first hypothesis asked whether a model could identify the referee of a match using only game statistics and stadium information. I cannot say the answer is a firm “no”, because a different dataset or a more refined modeling strategy might reveal patterns</w:t>
+      </w:r>
+      <w:r>
+        <w:rPr>
+          <w:rFonts w:ascii="Arial" w:hAnsi="Arial" w:cs="Arial"/>
+        </w:rPr>
+        <w:t xml:space="preserve"> </w:t>
+      </w:r>
+      <w:r>
+        <w:rPr>
+          <w:rFonts w:ascii="Arial" w:hAnsi="Arial" w:cs="Arial"/>
+        </w:rPr>
+        <w:t xml:space="preserve">that mine did not. What I can say is that with the features I collected, the model failed to make accurate determinations. The accuracy remained unconvincing even after I simplified the dataset, removed noise, </w:t>
+      </w:r>
+      <w:r>
+        <w:rPr>
+          <w:rFonts w:ascii="Arial" w:hAnsi="Arial" w:cs="Arial"/>
+        </w:rPr>
+        <w:lastRenderedPageBreak/>
+        <w:t>and</w:t>
+      </w:r>
+      <w:r>
+        <w:rPr>
+          <w:rFonts w:ascii="Arial" w:hAnsi="Arial" w:cs="Arial"/>
+        </w:rPr>
+        <w:t xml:space="preserve"> </w:t>
+      </w:r>
+      <w:r>
+        <w:rPr>
+          <w:rFonts w:ascii="Arial" w:hAnsi="Arial" w:cs="Arial"/>
+        </w:rPr>
+        <w:t xml:space="preserve">performed several rounds of preprocessing. The model accuracy </w:t>
+      </w:r>
+      <w:r>
+        <w:rPr>
+          <w:noProof/>
+        </w:rPr>
+        <w:drawing>
+          <wp:anchor distT="0" distB="0" distL="114300" distR="114300" simplePos="0" relativeHeight="251688960" behindDoc="1" locked="0" layoutInCell="1" allowOverlap="1" wp14:anchorId="602ABC33" wp14:editId="61BFB5A8">
+            <wp:simplePos x="0" y="0"/>
+            <wp:positionH relativeFrom="column">
+              <wp:posOffset>-59222</wp:posOffset>
+            </wp:positionH>
+            <wp:positionV relativeFrom="paragraph">
+              <wp:posOffset>38635</wp:posOffset>
+            </wp:positionV>
+            <wp:extent cx="3751580" cy="2346960"/>
+            <wp:effectExtent l="38100" t="38100" r="83820" b="91440"/>
+            <wp:wrapTight wrapText="bothSides">
+              <wp:wrapPolygon edited="0">
+                <wp:start x="0" y="-351"/>
+                <wp:lineTo x="-219" y="-234"/>
+                <wp:lineTo x="-219" y="21857"/>
+                <wp:lineTo x="-73" y="22325"/>
+                <wp:lineTo x="21863" y="22325"/>
+                <wp:lineTo x="21863" y="22208"/>
+                <wp:lineTo x="22009" y="20455"/>
+                <wp:lineTo x="22009" y="1636"/>
+                <wp:lineTo x="21790" y="-117"/>
+                <wp:lineTo x="21790" y="-351"/>
+                <wp:lineTo x="0" y="-351"/>
+              </wp:wrapPolygon>
+            </wp:wrapTight>
+            <wp:docPr id="627999379" name="Picture 11" descr="A bar graph with text&#10;&#10;AI-generated content may be incorrect."/>
+            <wp:cNvGraphicFramePr>
+              <a:graphicFrameLocks xmlns:a="http://schemas.openxmlformats.org/drawingml/2006/main" noChangeAspect="1"/>
+            </wp:cNvGraphicFramePr>
+            <a:graphic xmlns:a="http://schemas.openxmlformats.org/drawingml/2006/main">
+              <a:graphicData uri="http://schemas.openxmlformats.org/drawingml/2006/picture">
+                <pic:pic xmlns:pic="http://schemas.openxmlformats.org/drawingml/2006/picture">
+                  <pic:nvPicPr>
+                    <pic:cNvPr id="627999379" name="Picture 11" descr="A bar graph with text&#10;&#10;AI-generated content may be incorrect."/>
+                    <pic:cNvPicPr>
+                      <a:picLocks noChangeAspect="1" noChangeArrowheads="1"/>
+                    </pic:cNvPicPr>
+                  </pic:nvPicPr>
+                  <pic:blipFill>
+                    <a:blip r:embed="rId15">
+                      <a:extLst>
+                        <a:ext uri="{28A0092B-C50C-407E-A947-70E740481C1C}">
+                          <a14:useLocalDpi xmlns:a14="http://schemas.microsoft.com/office/drawing/2010/main" val="0"/>
+                        </a:ext>
+                      </a:extLst>
+                    </a:blip>
+                    <a:srcRect/>
+                    <a:stretch>
+                      <a:fillRect/>
+                    </a:stretch>
+                  </pic:blipFill>
+                  <pic:spPr bwMode="auto">
+                    <a:xfrm>
+                      <a:off x="0" y="0"/>
+                      <a:ext cx="3751580" cy="2346960"/>
+                    </a:xfrm>
+                    <a:prstGeom prst="rect">
+                      <a:avLst/>
+                    </a:prstGeom>
+                    <a:noFill/>
+                    <a:ln>
+                      <a:solidFill>
+                        <a:schemeClr val="tx1"/>
+                      </a:solidFill>
+                    </a:ln>
+                    <a:effectLst>
+                      <a:outerShdw blurRad="50800" dist="38100" dir="2700000" algn="tl" rotWithShape="0">
+                        <a:prstClr val="black">
+                          <a:alpha val="40000"/>
+                        </a:prstClr>
+                      </a:outerShdw>
+                    </a:effectLst>
+                  </pic:spPr>
+                </pic:pic>
+              </a:graphicData>
+            </a:graphic>
+            <wp14:sizeRelH relativeFrom="page">
+              <wp14:pctWidth>0</wp14:pctWidth>
+            </wp14:sizeRelH>
+            <wp14:sizeRelV relativeFrom="page">
+              <wp14:pctHeight>0</wp14:pctHeight>
+            </wp14:sizeRelV>
+          </wp:anchor>
+        </w:drawing>
+      </w:r>
+      <w:r>
+        <w:rPr>
+          <w:rFonts w:ascii="Arial" w:hAnsi="Arial" w:cs="Arial"/>
+        </w:rPr>
+        <w:t>comparison chart displayed this point clearly: no matter how I shaped the inputs, the predictions simply refused to be anything meaningful.</w:t>
+      </w:r>
+    </w:p>
+    <w:p>
+      <w:pPr>
+        <w:ind w:firstLine="360"/>
+        <w:jc w:val="both"/>
+        <w:rPr>
+          <w:rFonts w:ascii="Arial" w:hAnsi="Arial" w:cs="Arial"/>
+        </w:rPr>
+      </w:pPr>
+      <w:r>
+        <w:rPr>
+          <w:noProof/>
+        </w:rPr>
+        <w:drawing>
+          <wp:anchor distT="0" distB="0" distL="114300" distR="114300" simplePos="0" relativeHeight="251689984" behindDoc="1" locked="0" layoutInCell="1" allowOverlap="1" wp14:anchorId="3F33866D" wp14:editId="0D7B53FF">
+            <wp:simplePos x="0" y="0"/>
+            <wp:positionH relativeFrom="column">
+              <wp:posOffset>10862</wp:posOffset>
+            </wp:positionH>
+            <wp:positionV relativeFrom="paragraph">
+              <wp:posOffset>1871412</wp:posOffset>
+            </wp:positionV>
+            <wp:extent cx="2298032" cy="1990069"/>
+            <wp:effectExtent l="38100" t="38100" r="90170" b="93345"/>
+            <wp:wrapTight wrapText="bothSides">
+              <wp:wrapPolygon edited="0">
+                <wp:start x="0" y="-414"/>
+                <wp:lineTo x="-358" y="-276"/>
+                <wp:lineTo x="-358" y="21786"/>
+                <wp:lineTo x="-119" y="22476"/>
+                <wp:lineTo x="22090" y="22476"/>
+                <wp:lineTo x="22328" y="21786"/>
+                <wp:lineTo x="22328" y="1930"/>
+                <wp:lineTo x="21970" y="-138"/>
+                <wp:lineTo x="21970" y="-414"/>
+                <wp:lineTo x="0" y="-414"/>
+              </wp:wrapPolygon>
+            </wp:wrapTight>
+            <wp:docPr id="337243900" name="Picture 12" descr="A screenshot of a computer&#10;&#10;AI-generated content may be incorrect."/>
+            <wp:cNvGraphicFramePr>
+              <a:graphicFrameLocks xmlns:a="http://schemas.openxmlformats.org/drawingml/2006/main" noChangeAspect="1"/>
+            </wp:cNvGraphicFramePr>
+            <a:graphic xmlns:a="http://schemas.openxmlformats.org/drawingml/2006/main">
+              <a:graphicData uri="http://schemas.openxmlformats.org/drawingml/2006/picture">
+                <pic:pic xmlns:pic="http://schemas.openxmlformats.org/drawingml/2006/picture">
+                  <pic:nvPicPr>
+                    <pic:cNvPr id="337243900" name="Picture 12" descr="A screenshot of a computer&#10;&#10;AI-generated content may be incorrect."/>
+                    <pic:cNvPicPr>
+                      <a:picLocks noChangeAspect="1" noChangeArrowheads="1"/>
+                    </pic:cNvPicPr>
+                  </pic:nvPicPr>
+                  <pic:blipFill>
+                    <a:blip r:embed="rId16">
+                      <a:extLst>
+                        <a:ext uri="{28A0092B-C50C-407E-A947-70E740481C1C}">
+                          <a14:useLocalDpi xmlns:a14="http://schemas.microsoft.com/office/drawing/2010/main" val="0"/>
+                        </a:ext>
+                      </a:extLst>
+                    </a:blip>
+                    <a:srcRect/>
+                    <a:stretch>
+                      <a:fillRect/>
+                    </a:stretch>
+                  </pic:blipFill>
+                  <pic:spPr bwMode="auto">
+                    <a:xfrm>
+                      <a:off x="0" y="0"/>
+                      <a:ext cx="2298032" cy="1990069"/>
+                    </a:xfrm>
+                    <a:prstGeom prst="rect">
+                      <a:avLst/>
+                    </a:prstGeom>
+                    <a:noFill/>
+                    <a:ln>
+                      <a:solidFill>
+                        <a:schemeClr val="tx1"/>
+                      </a:solidFill>
+                    </a:ln>
+                    <a:effectLst>
+                      <a:outerShdw blurRad="50800" dist="38100" dir="2700000" algn="tl" rotWithShape="0">
+                        <a:prstClr val="black">
+                          <a:alpha val="40000"/>
+                        </a:prstClr>
+                      </a:outerShdw>
+                    </a:effectLst>
+                  </pic:spPr>
+                </pic:pic>
+              </a:graphicData>
+            </a:graphic>
+            <wp14:sizeRelH relativeFrom="page">
+              <wp14:pctWidth>0</wp14:pctWidth>
+            </wp14:sizeRelH>
+            <wp14:sizeRelV relativeFrom="page">
+              <wp14:pctHeight>0</wp14:pctHeight>
+            </wp14:sizeRelV>
+          </wp:anchor>
+        </w:drawing>
+      </w:r>
+      <w:r>
+        <w:rPr>
+          <w:rFonts w:ascii="Arial" w:hAnsi="Arial" w:cs="Arial"/>
+        </w:rPr>
+        <w:t xml:space="preserve">My second hypothesis followed a similar trajectory. I wanted to know whether the model treated foreign players receiving cards as a meaningful feature. I broke apart the federation data, isolated the relevant features, and evaluated their importance rankings separately. The outcome was </w:t>
+      </w:r>
+      <w:r>
+        <w:rPr>
+          <w:rFonts w:ascii="Arial" w:hAnsi="Arial" w:cs="Arial"/>
+        </w:rPr>
+        <w:t>consistent and</w:t>
+      </w:r>
+      <w:r>
+        <w:rPr>
+          <w:rFonts w:ascii="Arial" w:hAnsi="Arial" w:cs="Arial"/>
+        </w:rPr>
+        <w:t xml:space="preserve"> consistently underwhelming. None of these features surfaced in the top 15 or even top 30 most influential predictors, and their importance values were roughly statistically irrelevant. As before, this does not entirely disprove the hypothesis, it only shows that the data available to me did not capture whatever underlying signals might exist. A richer dataset, different encoding strategies, or more expressive models may reveal patterns that mine could not.</w:t>
+      </w:r>
+    </w:p>
+    <w:p>
+      <w:pPr>
+        <w:ind w:firstLine="360"/>
+        <w:jc w:val="both"/>
+        <w:rPr>
+          <w:rFonts w:ascii="Arial" w:hAnsi="Arial" w:cs="Arial"/>
+        </w:rPr>
+      </w:pPr>
+      <w:r>
+        <w:rPr>
+          <w:noProof/>
+        </w:rPr>
+        <w:drawing>
+          <wp:anchor distT="0" distB="0" distL="114300" distR="114300" simplePos="0" relativeHeight="251691008" behindDoc="1" locked="0" layoutInCell="1" allowOverlap="1" wp14:anchorId="17E92F44" wp14:editId="075F9185">
+            <wp:simplePos x="0" y="0"/>
+            <wp:positionH relativeFrom="column">
+              <wp:posOffset>2105359</wp:posOffset>
+            </wp:positionH>
+            <wp:positionV relativeFrom="paragraph">
+              <wp:posOffset>1178126</wp:posOffset>
+            </wp:positionV>
+            <wp:extent cx="3801745" cy="2306320"/>
+            <wp:effectExtent l="38100" t="38100" r="84455" b="93980"/>
+            <wp:wrapTight wrapText="bothSides">
+              <wp:wrapPolygon edited="0">
+                <wp:start x="0" y="-357"/>
+                <wp:lineTo x="-216" y="-238"/>
+                <wp:lineTo x="-216" y="21885"/>
+                <wp:lineTo x="-72" y="22361"/>
+                <wp:lineTo x="21863" y="22361"/>
+                <wp:lineTo x="22008" y="20815"/>
+                <wp:lineTo x="22008" y="1665"/>
+                <wp:lineTo x="21791" y="-119"/>
+                <wp:lineTo x="21791" y="-357"/>
+                <wp:lineTo x="0" y="-357"/>
+              </wp:wrapPolygon>
+            </wp:wrapTight>
+            <wp:docPr id="265083019" name="Picture 13" descr="A graph with blue and white bars&#10;&#10;AI-generated content may be incorrect."/>
+            <wp:cNvGraphicFramePr>
+              <a:graphicFrameLocks xmlns:a="http://schemas.openxmlformats.org/drawingml/2006/main" noChangeAspect="1"/>
+            </wp:cNvGraphicFramePr>
+            <a:graphic xmlns:a="http://schemas.openxmlformats.org/drawingml/2006/main">
+              <a:graphicData uri="http://schemas.openxmlformats.org/drawingml/2006/picture">
+                <pic:pic xmlns:pic="http://schemas.openxmlformats.org/drawingml/2006/picture">
+                  <pic:nvPicPr>
+                    <pic:cNvPr id="265083019" name="Picture 13" descr="A graph with blue and white bars&#10;&#10;AI-generated content may be incorrect."/>
+                    <pic:cNvPicPr>
+                      <a:picLocks noChangeAspect="1" noChangeArrowheads="1"/>
+                    </pic:cNvPicPr>
+                  </pic:nvPicPr>
+                  <pic:blipFill>
+                    <a:blip r:embed="rId17">
+                      <a:extLst>
+                        <a:ext uri="{28A0092B-C50C-407E-A947-70E740481C1C}">
+                          <a14:useLocalDpi xmlns:a14="http://schemas.microsoft.com/office/drawing/2010/main" val="0"/>
+                        </a:ext>
+                      </a:extLst>
+                    </a:blip>
+                    <a:srcRect/>
+                    <a:stretch>
+                      <a:fillRect/>
+                    </a:stretch>
+                  </pic:blipFill>
+                  <pic:spPr bwMode="auto">
+                    <a:xfrm>
+                      <a:off x="0" y="0"/>
+                      <a:ext cx="3801745" cy="2306320"/>
+                    </a:xfrm>
+                    <a:prstGeom prst="rect">
+                      <a:avLst/>
+                    </a:prstGeom>
+                    <a:noFill/>
+                    <a:ln>
+                      <a:solidFill>
+                        <a:schemeClr val="tx1"/>
+                      </a:solidFill>
+                    </a:ln>
+                    <a:effectLst>
+                      <a:outerShdw blurRad="50800" dist="38100" dir="2700000" algn="tl" rotWithShape="0">
+                        <a:prstClr val="black">
+                          <a:alpha val="40000"/>
+                        </a:prstClr>
+                      </a:outerShdw>
+                    </a:effectLst>
+                  </pic:spPr>
+                </pic:pic>
+              </a:graphicData>
+            </a:graphic>
+            <wp14:sizeRelH relativeFrom="page">
+              <wp14:pctWidth>0</wp14:pctWidth>
+            </wp14:sizeRelH>
+            <wp14:sizeRelV relativeFrom="page">
+              <wp14:pctHeight>0</wp14:pctHeight>
+            </wp14:sizeRelV>
+          </wp:anchor>
+        </w:drawing>
+      </w:r>
+      <w:r>
+        <w:rPr>
+          <w:rFonts w:ascii="Arial" w:hAnsi="Arial" w:cs="Arial"/>
+        </w:rPr>
+        <w:t xml:space="preserve">The third hypothesis asked whether the model could predict match outcomes [win, loss, draw] when given a combined set of features: game statistics, referee identity, and stadium context. Early attempts produced weak results. Adjusting model weights helped modestly but the improvement was far from transformative. Using a Random Forest classifier, the overall accuracy settled around 0.5. When broken down by class, the model was approximately 0.6 for predicting wins, 0.5 for losses, and .25 for draws. These results are barely </w:t>
+      </w:r>
+      <w:r>
+        <w:rPr>
+          <w:rFonts w:ascii="Arial" w:hAnsi="Arial" w:cs="Arial"/>
+        </w:rPr>
+        <w:lastRenderedPageBreak/>
+        <w:t xml:space="preserve">distinguishable from what a random person might guess with no data at all. In practice, the model was trying, but </w:t>
+      </w:r>
+      <w:r>
+        <w:rPr>
+          <w:rFonts w:ascii="Arial" w:hAnsi="Arial" w:cs="Arial"/>
+        </w:rPr>
+        <w:t xml:space="preserve">the dataset signals were possibly too weak or had too much noise to provide reliable predictions. As with the previous hypotheses, this led to an inconclusive outcome. </w:t>
+      </w:r>
+    </w:p>
+    <w:p>
+      <w:pPr>
+        <w:jc w:val="both"/>
+        <w:rPr>
+          <w:rFonts w:ascii="Arial" w:hAnsi="Arial" w:cs="Arial"/>
+        </w:rPr>
+      </w:pPr>
+      <w:r>
+        <w:rPr>
+          <w:rFonts w:ascii="Arial" w:hAnsi="Arial" w:cs="Arial"/>
+        </w:rPr>
+        <w:tab/>
+        <w:t>Together, these results do not rule out the existence of meaningful patterns; they simply show that the patterns did not emerge from the features and scale of data I used. The underlying questions remain valid, but their answers require deeper, richer, and more granular inputs than this project could provide.</w:t>
+      </w:r>
+    </w:p>
+    <w:p>
+      <w:pPr>
+        <w:jc w:val="both"/>
+        <w:rPr>
+          <w:rFonts w:ascii="Arial" w:hAnsi="Arial" w:cs="Arial"/>
+        </w:rPr>
+      </w:pPr>
+    </w:p>
+    <w:p>
+      <w:pPr>
         <w:pStyle w:val="Heading2"/>
         <w:rPr>
           <w:rFonts w:ascii="Arial" w:hAnsi="Arial" w:cs="Arial"/>
         </w:rPr>
       </w:pPr>
-      <w:bookmarkStart w:id="55" w:name="_Toc214548820"/>
+      <w:bookmarkStart w:id="56" w:name="_Toc215730256"/>
       <w:r>
         <w:rPr>
           <w:rFonts w:ascii="Arial" w:hAnsi="Arial" w:cs="Arial"/>
         </w:rPr>
         <w:t>9.5. Full Stack Implementation</w:t>
       </w:r>
-      <w:bookmarkEnd w:id="55"/>
+      <w:bookmarkEnd w:id="56"/>
     </w:p>
     <w:p>
       <w:pPr>
@@ -13721,14 +14302,19 @@
         <w:rPr>
           <w:rFonts w:ascii="Arial" w:hAnsi="Arial" w:cs="Arial"/>
         </w:rPr>
-        <w:t xml:space="preserve"> That narrowed the options to Flask and Streamlit. Flask offered full control but demanded more time: routes, HTML templates, deployment structure, and the usual issues that comes with a traditional web framework. Streamlit, by contrast, let me sidestep most of </w:t>
-      </w:r>
-      <w:r>
-        <w:rPr>
-          <w:rFonts w:ascii="Arial" w:hAnsi="Arial" w:cs="Arial"/>
-        </w:rPr>
-        <w:lastRenderedPageBreak/>
-        <w:t xml:space="preserve">that complexity. It is essentially a friendly window into Python itself, perfect for demonstrations and quick iteration. Given the experimental nature of the project, Streamlit was the clear choice. </w:t>
+        <w:t xml:space="preserve"> That narrowed the options to Flask and Streamlit. Flask offered full control but demanded more time: routes, HTML templates, deployment structure, and the usual issues that comes with a traditional web framework. Streamlit, by contrast, let me </w:t>
+      </w:r>
+      <w:r>
+        <w:rPr>
+          <w:rFonts w:ascii="Arial" w:hAnsi="Arial" w:cs="Arial"/>
+        </w:rPr>
+        <w:t>circumvent</w:t>
+      </w:r>
+      <w:r>
+        <w:rPr>
+          <w:rFonts w:ascii="Arial" w:hAnsi="Arial" w:cs="Arial"/>
+        </w:rPr>
+        <w:t xml:space="preserve"> most of that complexity. It is essentially a friendly window into Python itself, perfect for demonstrations and quick iteration. Given the experimental nature of the project, Streamlit was the clear choice. </w:t>
       </w:r>
     </w:p>
     <w:p>
@@ -13772,7 +14358,19 @@
           <w:rFonts w:ascii="Arial" w:hAnsi="Arial" w:cs="Arial"/>
         </w:rPr>
         <w:tab/>
-        <w:t xml:space="preserve">The Streamlit setup lives in a single file, app.py. The comments walk through each </w:t>
+        <w:t xml:space="preserve">The Streamlit setup lives in a single file, app.py. The comments </w:t>
+      </w:r>
+      <w:r>
+        <w:rPr>
+          <w:rFonts w:ascii="Arial" w:hAnsi="Arial" w:cs="Arial"/>
+        </w:rPr>
+        <w:t xml:space="preserve">in the code </w:t>
+      </w:r>
+      <w:r>
+        <w:rPr>
+          <w:rFonts w:ascii="Arial" w:hAnsi="Arial" w:cs="Arial"/>
+        </w:rPr>
+        <w:t xml:space="preserve">walk through each </w:t>
       </w:r>
       <w:r>
         <w:rPr>
@@ -13811,8 +14409,9 @@
           <w:rFonts w:ascii="Arial" w:hAnsi="Arial" w:cs="Arial"/>
           <w:noProof/>
         </w:rPr>
+        <w:lastRenderedPageBreak/>
         <w:drawing>
-          <wp:anchor distT="0" distB="0" distL="114300" distR="114300" simplePos="0" relativeHeight="251686912" behindDoc="0" locked="0" layoutInCell="1" allowOverlap="1" wp14:anchorId="18B54F90" wp14:editId="09CF7F0C">
+          <wp:anchor distT="0" distB="0" distL="114300" distR="114300" simplePos="0" relativeHeight="251686912" behindDoc="0" locked="0" layoutInCell="1" allowOverlap="1" wp14:anchorId="18B54F90" wp14:editId="5E5B96A5">
             <wp:simplePos x="0" y="0"/>
             <wp:positionH relativeFrom="column">
               <wp:posOffset>2144395</wp:posOffset>
@@ -13835,7 +14434,7 @@
                     <pic:cNvPicPr/>
                   </pic:nvPicPr>
                   <pic:blipFill>
-                    <a:blip r:embed="rId15" cstate="print">
+                    <a:blip r:embed="rId18" cstate="print">
                       <a:extLst>
                         <a:ext uri="{28A0092B-C50C-407E-A947-70E740481C1C}">
                           <a14:useLocalDpi xmlns:a14="http://schemas.microsoft.com/office/drawing/2010/main" val="0"/>
@@ -13899,18 +14498,17 @@
           <w:rFonts w:ascii="Arial" w:hAnsi="Arial" w:cs="Arial"/>
           <w:noProof/>
         </w:rPr>
-        <w:lastRenderedPageBreak/>
         <w:drawing>
-          <wp:anchor distT="0" distB="0" distL="114300" distR="114300" simplePos="0" relativeHeight="251687936" behindDoc="0" locked="0" layoutInCell="1" allowOverlap="1" wp14:anchorId="3E43AE40" wp14:editId="1335D69B">
+          <wp:anchor distT="0" distB="0" distL="114300" distR="114300" simplePos="0" relativeHeight="251687936" behindDoc="0" locked="0" layoutInCell="1" allowOverlap="1" wp14:anchorId="3E43AE40" wp14:editId="17274EAA">
             <wp:simplePos x="0" y="0"/>
             <wp:positionH relativeFrom="column">
               <wp:posOffset>-78740</wp:posOffset>
             </wp:positionH>
             <wp:positionV relativeFrom="paragraph">
-              <wp:posOffset>62230</wp:posOffset>
+              <wp:posOffset>687872</wp:posOffset>
             </wp:positionV>
             <wp:extent cx="3758565" cy="2562860"/>
-            <wp:effectExtent l="50800" t="50800" r="140335" b="129540"/>
+            <wp:effectExtent l="38100" t="38100" r="140335" b="129540"/>
             <wp:wrapSquare wrapText="bothSides"/>
             <wp:docPr id="1400831970" name="Picture 12" descr="A screenshot of a computer&#10;&#10;AI-generated content may be incorrect."/>
             <wp:cNvGraphicFramePr>
@@ -13924,7 +14522,7 @@
                     <pic:cNvPicPr/>
                   </pic:nvPicPr>
                   <pic:blipFill>
-                    <a:blip r:embed="rId16" cstate="print">
+                    <a:blip r:embed="rId19" cstate="print">
                       <a:extLst>
                         <a:ext uri="{28A0092B-C50C-407E-A947-70E740481C1C}">
                           <a14:useLocalDpi xmlns:a14="http://schemas.microsoft.com/office/drawing/2010/main" val="0"/>
@@ -13943,7 +14541,7 @@
                     <a:prstGeom prst="rect">
                       <a:avLst/>
                     </a:prstGeom>
-                    <a:ln w="19050">
+                    <a:ln w="12700">
                       <a:solidFill>
                         <a:srgbClr val="EE0000"/>
                       </a:solidFill>
@@ -13972,7 +14570,19 @@
         <w:rPr>
           <w:rFonts w:ascii="Arial" w:hAnsi="Arial" w:cs="Arial"/>
         </w:rPr>
-        <w:t xml:space="preserve">To maintain consistency with the training pipeline, I applied the same preprocessing steps. Categorical variables were one-hot encoded, but because a single row does not automatically generate all the category columns seen during training, I had to re-add any missing dummy columns b hand, filling them with zeros. Only then did the structure line up perfectly with the model’s expectations. After encoding, the user inputs were passed through the imputer and scaler, replicating the same sequence of transformations that the model learned from. </w:t>
+        <w:t>To maintain consistency with the training pipeline, I applied the same preprocessing steps. Categorical variables were one-hot encoded, but because a single row does not automatically generate all the category columns seen during training, I had to re-add any missing dummy columns b</w:t>
+      </w:r>
+      <w:r>
+        <w:rPr>
+          <w:rFonts w:ascii="Arial" w:hAnsi="Arial" w:cs="Arial"/>
+        </w:rPr>
+        <w:t>y</w:t>
+      </w:r>
+      <w:r>
+        <w:rPr>
+          <w:rFonts w:ascii="Arial" w:hAnsi="Arial" w:cs="Arial"/>
+        </w:rPr>
+        <w:t xml:space="preserve"> hand, filling them with zeros. Only then did the structure line up perfectly with the model’s expectations. After encoding, the user inputs were passed through the imputer and scaler, replicating the same sequence of transformations that the model learned from. </w:t>
       </w:r>
     </w:p>
     <w:p>
@@ -13987,7 +14597,14 @@
           <w:rFonts w:ascii="Arial" w:hAnsi="Arial" w:cs="Arial"/>
         </w:rPr>
         <w:tab/>
-        <w:t>By the end of this chain, the interface produced a clean, fully preprocessed row that mirrored the training data. A single button press would then trigger the model to predict either the referee or the match outcome (win, loss, or draw) and return its confidence in that prediction. The result never being perfect, but it was a faithful version of the model’s logic.</w:t>
+        <w:t xml:space="preserve">By the end of this chain, the interface produced a clean, fully preprocessed row that mirrored the training data. A single button press would then trigger the model to </w:t>
+      </w:r>
+      <w:r>
+        <w:rPr>
+          <w:rFonts w:ascii="Arial" w:hAnsi="Arial" w:cs="Arial"/>
+        </w:rPr>
+        <w:lastRenderedPageBreak/>
+        <w:t>predict either the referee or the match outcome (win, loss, or draw) and return its confidence in that prediction. The result never being perfect, but it was a faithful version of the model’s logic.</w:t>
       </w:r>
       <w:r>
         <w:rPr>
@@ -14003,14 +14620,14 @@
           <w:rFonts w:ascii="Arial" w:hAnsi="Arial" w:cs="Arial"/>
         </w:rPr>
       </w:pPr>
-      <w:bookmarkStart w:id="56" w:name="_Toc214548821"/>
+      <w:bookmarkStart w:id="57" w:name="_Toc215730257"/>
       <w:r>
         <w:rPr>
           <w:rFonts w:ascii="Arial" w:hAnsi="Arial" w:cs="Arial"/>
         </w:rPr>
         <w:t>9.6. Conclusion</w:t>
       </w:r>
-      <w:bookmarkEnd w:id="56"/>
+      <w:bookmarkEnd w:id="57"/>
     </w:p>
     <w:p>
       <w:pPr>
@@ -14036,7 +14653,19 @@
         <w:rPr>
           <w:rFonts w:ascii="Arial" w:hAnsi="Arial" w:cs="Arial"/>
         </w:rPr>
-        <w:t xml:space="preserve"> I had hoped for. I expected the model to identify stronger patterns, higher confidence levels, clearer signals, perhaps even subtle indications of bias. When the results failed to show anything conclusive, it felt discouraging at first. Yet the absence of detectable patterns in my dataset does not imply the absence of bias in the Premier League. It only means that the specific features I examined were not sufficient to support or refute that claim. My broader belief remains unchanged: bias and racial discrimination exist in many forms, and they tend to surface wherever humans make rapid, high-pressure decisions. If prejudice is visible among fans, it is difficult to argue that it disappears entirely at the referee level. However, quantifying it is far more difficult than anticipating it. </w:t>
+        <w:t xml:space="preserve"> I had hoped for. I expected the model to identify stronger patterns, higher confidence levels, clearer signals, perhaps even subtle indications of bias. When the results failed to show anything conclusive, it felt discouraging at first. Yet the absence of detectable patterns in my dataset does not imply the absence of bias in the Premier League. It only means that the specific features I examined were not sufficient to support or refute that claim. My broader belief remains unchanged: bias and racial discrimination exist in many forms, and they tend to surface wherever humans make rapid, high-pressure decisions. If </w:t>
+      </w:r>
+      <w:r>
+        <w:rPr>
+          <w:rFonts w:ascii="Arial" w:hAnsi="Arial" w:cs="Arial"/>
+        </w:rPr>
+        <w:t>discrimination</w:t>
+      </w:r>
+      <w:r>
+        <w:rPr>
+          <w:rFonts w:ascii="Arial" w:hAnsi="Arial" w:cs="Arial"/>
+        </w:rPr>
+        <w:t xml:space="preserve"> is visible among fans, it is difficult to argue that it disappears entirely at the referee level. However, quantifying it is far more difficult than anticipating it. </w:t>
       </w:r>
     </w:p>
     <w:p>
@@ -14065,14 +14694,19 @@
         <w:rPr>
           <w:rFonts w:ascii="Arial" w:hAnsi="Arial" w:cs="Arial"/>
         </w:rPr>
-        <w:t xml:space="preserve"> disparities in officiating quality, training, or accountability might be more pronounced. Detecting patterns there could have helped me identify which features are genuinely </w:t>
-      </w:r>
-      <w:r>
-        <w:rPr>
-          <w:rFonts w:ascii="Arial" w:hAnsi="Arial" w:cs="Arial"/>
-        </w:rPr>
-        <w:lastRenderedPageBreak/>
-        <w:t xml:space="preserve">predictive and which are just noise, before moving to larger or more sophisticated leagues. </w:t>
+        <w:t xml:space="preserve"> disparities in officiating quality, training, or accountability might be more </w:t>
+      </w:r>
+      <w:r>
+        <w:rPr>
+          <w:rFonts w:ascii="Arial" w:hAnsi="Arial" w:cs="Arial"/>
+        </w:rPr>
+        <w:t>noticeable</w:t>
+      </w:r>
+      <w:r>
+        <w:rPr>
+          <w:rFonts w:ascii="Arial" w:hAnsi="Arial" w:cs="Arial"/>
+        </w:rPr>
+        <w:t xml:space="preserve">. Detecting patterns there could have helped me identify which features are genuinely predictive and which are just noise, before moving to larger or more sophisticated leagues. </w:t>
       </w:r>
     </w:p>
     <w:p>
@@ -14087,7 +14721,7 @@
           <w:rFonts w:ascii="Arial" w:hAnsi="Arial" w:cs="Arial"/>
         </w:rPr>
         <w:tab/>
-        <w:t>One more direction I could not explore due to resource constraints was video analysis. Many forms of bias manifest not in the fouls that are called but in the fouls that are ignored, the borderline challenges, the plays where advantage is allowed, the moments that subtly shift a match’s momentum. Capturing that kind of referee decision-making would likely require computer vision tools capable of detecting fouls and non-fouls across full-length matches and outputting structured data. Even with the computational tools, access to match footage poses its own hurdle, as broadcast rights and league ownership make these materials difficult to obtain for academic purposes.</w:t>
+        <w:t>One more direction I could not explore due to resource constraints was video analysis. Many forms of bias manifest not in the fouls that are called but in the fouls that are ignored, the borderline challenges, the plays where advantage is allowed, the moments that shift a match’s momentum. Capturing that kind of referee decision-making would likely require computer vision tools capable of detecting fouls and non-fouls across full-length matches and outputting structured data. Even with the computational tools, access to match footage poses its own hurdle, as broadcast rights and league ownership make these materials difficult to obtain for academic purposes.</w:t>
       </w:r>
     </w:p>
     <w:p>
@@ -14107,58 +14741,12 @@
     </w:p>
     <w:p>
       <w:pPr>
-        <w:jc w:val="both"/>
-      </w:pPr>
-    </w:p>
-    <w:p>
-      <w:pPr>
-        <w:jc w:val="both"/>
-      </w:pPr>
-    </w:p>
-    <w:p>
-      <w:pPr>
-        <w:jc w:val="both"/>
-      </w:pPr>
-    </w:p>
-    <w:p>
-      <w:pPr>
-        <w:jc w:val="both"/>
-      </w:pPr>
-    </w:p>
-    <w:p>
-      <w:pPr>
-        <w:rPr>
-          <w:rFonts w:ascii="Arial" w:eastAsiaTheme="majorEastAsia" w:hAnsi="Arial" w:cs="Arial"/>
-          <w:color w:val="0F4761" w:themeColor="accent1" w:themeShade="BF"/>
-          <w:sz w:val="40"/>
-          <w:szCs w:val="40"/>
-        </w:rPr>
-      </w:pPr>
-    </w:p>
-    <w:p>
-      <w:pPr>
-        <w:rPr>
-          <w:rFonts w:ascii="Arial" w:eastAsiaTheme="majorEastAsia" w:hAnsi="Arial" w:cs="Arial"/>
-          <w:color w:val="0F4761" w:themeColor="accent1" w:themeShade="BF"/>
-          <w:sz w:val="40"/>
-          <w:szCs w:val="40"/>
-        </w:rPr>
-      </w:pPr>
-      <w:r>
-        <w:rPr>
-          <w:rFonts w:ascii="Arial" w:hAnsi="Arial" w:cs="Arial"/>
-        </w:rPr>
-        <w:br w:type="page"/>
-      </w:r>
-    </w:p>
-    <w:p>
-      <w:pPr>
         <w:pStyle w:val="Heading1"/>
         <w:rPr>
           <w:rFonts w:ascii="Arial" w:hAnsi="Arial" w:cs="Arial"/>
         </w:rPr>
       </w:pPr>
-      <w:bookmarkStart w:id="57" w:name="_Toc214548822"/>
+      <w:bookmarkStart w:id="58" w:name="_Toc215730258"/>
       <w:r>
         <w:rPr>
           <w:rFonts w:ascii="Arial" w:hAnsi="Arial" w:cs="Arial"/>
@@ -14178,7 +14766,7 @@
         </w:rPr>
         <w:t>References</w:t>
       </w:r>
-      <w:bookmarkEnd w:id="57"/>
+      <w:bookmarkEnd w:id="58"/>
     </w:p>
     <w:p>
       <w:pPr>
@@ -14610,7 +15198,7 @@
         </w:rPr>
         <w:t xml:space="preserve">S. Stone, “Premier League: 13 VAR mistakes in total in season so far, say chiefs,” BBC Sport, Feb. 04, 2025. Available: </w:t>
       </w:r>
-      <w:hyperlink r:id="rId17" w:history="1">
+      <w:hyperlink r:id="rId20" w:history="1">
         <w:r>
           <w:rPr>
             <w:rStyle w:val="Hyperlink"/>
@@ -14638,7 +15226,7 @@
         </w:rPr>
         <w:t xml:space="preserve">“Fans sentenced to prison for racist insults directed at soccer star Vinícius Júnior in first-of-its-kind conviction - CBS News,” www.cbsnews.com, Jun. 10, 2024. </w:t>
       </w:r>
-      <w:hyperlink r:id="rId18" w:history="1">
+      <w:hyperlink r:id="rId21" w:history="1">
         <w:r>
           <w:rPr>
             <w:rStyle w:val="Hyperlink"/>
@@ -14692,18 +15280,42 @@
         <w:rPr>
           <w:rFonts w:ascii="Arial" w:hAnsi="Arial" w:cs="Arial"/>
         </w:rPr>
-        <w:t>: https://doi.org/10.1177/0163443707084348.</w:t>
-      </w:r>
-    </w:p>
-    <w:p>
-      <w:pPr>
-        <w:pStyle w:val="Heading1"/>
-        <w:rPr>
-          <w:rFonts w:ascii="Arial" w:hAnsi="Arial" w:cs="Arial"/>
-          <w:sz w:val="20"/>
-          <w:szCs w:val="20"/>
-        </w:rPr>
-      </w:pPr>
+        <w:t xml:space="preserve">: </w:t>
+      </w:r>
+      <w:hyperlink r:id="rId22" w:history="1">
+        <w:r>
+          <w:rPr>
+            <w:rStyle w:val="Hyperlink"/>
+            <w:rFonts w:ascii="Arial" w:hAnsi="Arial" w:cs="Arial"/>
+          </w:rPr>
+          <w:t>https://doi.org/10.1177/0163443707084348</w:t>
+        </w:r>
+      </w:hyperlink>
+      <w:r>
+        <w:rPr>
+          <w:rFonts w:ascii="Arial" w:hAnsi="Arial" w:cs="Arial"/>
+        </w:rPr>
+        <w:t>.</w:t>
+      </w:r>
+    </w:p>
+    <w:p>
+      <w:pPr>
+        <w:rPr>
+          <w:rFonts w:ascii="Arial" w:hAnsi="Arial" w:cs="Arial"/>
+        </w:rPr>
+      </w:pPr>
+      <w:r>
+        <w:rPr>
+          <w:rFonts w:ascii="Arial" w:hAnsi="Arial" w:cs="Arial"/>
+        </w:rPr>
+        <w:t xml:space="preserve">[14] </w:t>
+      </w:r>
+      <w:r>
+        <w:rPr>
+          <w:rFonts w:ascii="Arial" w:hAnsi="Arial" w:cs="Arial"/>
+        </w:rPr>
+        <w:t>Wikipedia Contributors, “List of foreign Premier League players,” Wikipedia, Nov. 30, 2025.</w:t>
+      </w:r>
     </w:p>
     <w:p>
       <w:pPr>
@@ -14788,7 +15400,7 @@
           <w:rFonts w:ascii="Arial" w:hAnsi="Arial" w:cs="Arial"/>
         </w:rPr>
       </w:pPr>
-      <w:bookmarkStart w:id="58" w:name="_Toc214548823"/>
+      <w:bookmarkStart w:id="59" w:name="_Toc215730259"/>
       <w:r>
         <w:rPr>
           <w:rFonts w:ascii="Arial" w:hAnsi="Arial" w:cs="Arial"/>
@@ -14808,7 +15420,7 @@
         </w:rPr>
         <w:t>. Appendix</w:t>
       </w:r>
-      <w:bookmarkEnd w:id="58"/>
+      <w:bookmarkEnd w:id="59"/>
     </w:p>
     <w:p>
       <w:pPr>
@@ -14817,7 +15429,7 @@
           <w:rFonts w:ascii="Arial" w:hAnsi="Arial" w:cs="Arial"/>
         </w:rPr>
       </w:pPr>
-      <w:bookmarkStart w:id="59" w:name="_Toc214548824"/>
+      <w:bookmarkStart w:id="60" w:name="_Toc215730260"/>
       <w:r>
         <w:rPr>
           <w:rFonts w:ascii="Arial" w:hAnsi="Arial" w:cs="Arial"/>
@@ -14854,7 +15466,7 @@
         </w:rPr>
         <w:t>1</w:t>
       </w:r>
-      <w:bookmarkEnd w:id="59"/>
+      <w:bookmarkEnd w:id="60"/>
     </w:p>
     <w:p/>
     <w:tbl>
@@ -16885,10 +17497,10 @@
       </w:pPr>
     </w:p>
     <w:sectPr>
-      <w:footerReference w:type="even" r:id="rId19"/>
-      <w:footerReference w:type="default" r:id="rId20"/>
+      <w:footerReference w:type="even" r:id="rId23"/>
+      <w:footerReference w:type="default" r:id="rId24"/>
       <w:pgSz w:w="12240" w:h="15840"/>
-      <w:pgMar w:top="1440" w:right="1440" w:bottom="1440" w:left="1440" w:header="720" w:footer="720" w:gutter="0"/>
+      <w:pgMar w:top="1440" w:right="1440" w:bottom="1449" w:left="1440" w:header="720" w:footer="720" w:gutter="0"/>
       <w:pgNumType w:start="1"/>
       <w:cols w:space="720"/>
       <w:titlePg/>
@@ -17066,6 +17678,95 @@
 <file path=word/numbering.xml><?xml version="1.0" encoding="utf-8"?>
 <w:numbering xmlns:wpc="http://schemas.microsoft.com/office/word/2010/wordprocessingCanvas" xmlns:cx="http://schemas.microsoft.com/office/drawing/2014/chartex" xmlns:cx1="http://schemas.microsoft.com/office/drawing/2015/9/8/chartex" xmlns:cx2="http://schemas.microsoft.com/office/drawing/2015/10/21/chartex" xmlns:cx3="http://schemas.microsoft.com/office/drawing/2016/5/9/chartex" xmlns:cx4="http://schemas.microsoft.com/office/drawing/2016/5/10/chartex" xmlns:cx5="http://schemas.microsoft.com/office/drawing/2016/5/11/chartex" xmlns:cx6="http://schemas.microsoft.com/office/drawing/2016/5/12/chartex" xmlns:cx7="http://schemas.microsoft.com/office/drawing/2016/5/13/chartex" xmlns:cx8="http://schemas.microsoft.com/office/drawing/2016/5/14/chartex" xmlns:mc="http://schemas.openxmlformats.org/markup-compatibility/2006" xmlns:aink="http://schemas.microsoft.com/office/drawing/2016/ink" xmlns:am3d="http://schemas.microsoft.com/office/drawing/2017/model3d" xmlns:o="urn:schemas-microsoft-com:office:office" xmlns:oel="http://schemas.microsoft.com/office/2019/extlst" xmlns:r="http://schemas.openxmlformats.org/officeDocument/2006/relationships" xmlns:m="http://schemas.openxmlformats.org/officeDocument/2006/math" xmlns:v="urn:schemas-microsoft-com:vml" xmlns:wp14="http://schemas.microsoft.com/office/word/2010/wordprocessingDrawing" xmlns:wp="http://schemas.openxmlformats.org/drawingml/2006/wordprocessingDrawing" xmlns:w10="urn:schemas-microsoft-com:office:word" xmlns:w="http://schemas.openxmlformats.org/wordprocessingml/2006/main" xmlns:w14="http://schemas.microsoft.com/office/word/2010/wordml" xmlns:w15="http://schemas.microsoft.com/office/word/2012/wordml" xmlns:w16cex="http://schemas.microsoft.com/office/word/2018/wordml/cex" xmlns:w16cid="http://schemas.microsoft.com/office/word/2016/wordml/cid" xmlns:w16="http://schemas.microsoft.com/office/word/2018/wordml" xmlns:w16du="http://schemas.microsoft.com/office/word/2023/wordml/word16du" xmlns:w16sdtdh="http://schemas.microsoft.com/office/word/2020/wordml/sdtdatahash" xmlns:w16sdtfl="http://schemas.microsoft.com/office/word/2024/wordml/sdtformatlock" xmlns:w16se="http://schemas.microsoft.com/office/word/2015/wordml/symex" xmlns:wpg="http://schemas.microsoft.com/office/word/2010/wordprocessingGroup" xmlns:wpi="http://schemas.microsoft.com/office/word/2010/wordprocessingInk" xmlns:wne="http://schemas.microsoft.com/office/word/2006/wordml" xmlns:wps="http://schemas.microsoft.com/office/word/2010/wordprocessingShape" mc:Ignorable="w14 w15 w16se w16cid w16 w16cex w16sdtdh w16sdtfl w16du wp14">
   <w:abstractNum w:abstractNumId="0" w15:restartNumberingAfterBreak="0">
+    <w:nsid w:val="051069C4"/>
+    <w:multiLevelType w:val="hybridMultilevel"/>
+    <w:tmpl w:val="C7964476"/>
+    <w:lvl w:ilvl="0" w:tplc="FFFFFFFF">
+      <w:start w:val="1"/>
+      <w:numFmt w:val="decimal"/>
+      <w:lvlText w:val="%1."/>
+      <w:lvlJc w:val="left"/>
+      <w:pPr>
+        <w:ind w:left="720" w:hanging="360"/>
+      </w:pPr>
+      <w:rPr>
+        <w:rFonts w:hint="default"/>
+      </w:rPr>
+    </w:lvl>
+    <w:lvl w:ilvl="1" w:tplc="FFFFFFFF" w:tentative="1">
+      <w:start w:val="1"/>
+      <w:numFmt w:val="lowerLetter"/>
+      <w:lvlText w:val="%2."/>
+      <w:lvlJc w:val="left"/>
+      <w:pPr>
+        <w:ind w:left="1440" w:hanging="360"/>
+      </w:pPr>
+    </w:lvl>
+    <w:lvl w:ilvl="2" w:tplc="FFFFFFFF" w:tentative="1">
+      <w:start w:val="1"/>
+      <w:numFmt w:val="lowerRoman"/>
+      <w:lvlText w:val="%3."/>
+      <w:lvlJc w:val="right"/>
+      <w:pPr>
+        <w:ind w:left="2160" w:hanging="180"/>
+      </w:pPr>
+    </w:lvl>
+    <w:lvl w:ilvl="3" w:tplc="FFFFFFFF" w:tentative="1">
+      <w:start w:val="1"/>
+      <w:numFmt w:val="decimal"/>
+      <w:lvlText w:val="%4."/>
+      <w:lvlJc w:val="left"/>
+      <w:pPr>
+        <w:ind w:left="2880" w:hanging="360"/>
+      </w:pPr>
+    </w:lvl>
+    <w:lvl w:ilvl="4" w:tplc="FFFFFFFF" w:tentative="1">
+      <w:start w:val="1"/>
+      <w:numFmt w:val="lowerLetter"/>
+      <w:lvlText w:val="%5."/>
+      <w:lvlJc w:val="left"/>
+      <w:pPr>
+        <w:ind w:left="3600" w:hanging="360"/>
+      </w:pPr>
+    </w:lvl>
+    <w:lvl w:ilvl="5" w:tplc="FFFFFFFF" w:tentative="1">
+      <w:start w:val="1"/>
+      <w:numFmt w:val="lowerRoman"/>
+      <w:lvlText w:val="%6."/>
+      <w:lvlJc w:val="right"/>
+      <w:pPr>
+        <w:ind w:left="4320" w:hanging="180"/>
+      </w:pPr>
+    </w:lvl>
+    <w:lvl w:ilvl="6" w:tplc="FFFFFFFF" w:tentative="1">
+      <w:start w:val="1"/>
+      <w:numFmt w:val="decimal"/>
+      <w:lvlText w:val="%7."/>
+      <w:lvlJc w:val="left"/>
+      <w:pPr>
+        <w:ind w:left="5040" w:hanging="360"/>
+      </w:pPr>
+    </w:lvl>
+    <w:lvl w:ilvl="7" w:tplc="FFFFFFFF" w:tentative="1">
+      <w:start w:val="1"/>
+      <w:numFmt w:val="lowerLetter"/>
+      <w:lvlText w:val="%8."/>
+      <w:lvlJc w:val="left"/>
+      <w:pPr>
+        <w:ind w:left="5760" w:hanging="360"/>
+      </w:pPr>
+    </w:lvl>
+    <w:lvl w:ilvl="8" w:tplc="FFFFFFFF" w:tentative="1">
+      <w:start w:val="1"/>
+      <w:numFmt w:val="lowerRoman"/>
+      <w:lvlText w:val="%9."/>
+      <w:lvlJc w:val="right"/>
+      <w:pPr>
+        <w:ind w:left="6480" w:hanging="180"/>
+      </w:pPr>
+    </w:lvl>
+  </w:abstractNum>
+  <w:abstractNum w:abstractNumId="1" w15:restartNumberingAfterBreak="0">
     <w:nsid w:val="167D788B"/>
     <w:multiLevelType w:val="hybridMultilevel"/>
     <w:tmpl w:val="E812A23C"/>
@@ -17154,7 +17855,7 @@
       </w:pPr>
     </w:lvl>
   </w:abstractNum>
-  <w:abstractNum w:abstractNumId="1" w15:restartNumberingAfterBreak="0">
+  <w:abstractNum w:abstractNumId="2" w15:restartNumberingAfterBreak="0">
     <w:nsid w:val="190B7FCB"/>
     <w:multiLevelType w:val="hybridMultilevel"/>
     <w:tmpl w:val="C9BA66E2"/>
@@ -17267,7 +17968,7 @@
       </w:rPr>
     </w:lvl>
   </w:abstractNum>
-  <w:abstractNum w:abstractNumId="2" w15:restartNumberingAfterBreak="0">
+  <w:abstractNum w:abstractNumId="3" w15:restartNumberingAfterBreak="0">
     <w:nsid w:val="215560AB"/>
     <w:multiLevelType w:val="hybridMultilevel"/>
     <w:tmpl w:val="8AF8C2E0"/>
@@ -17380,7 +18081,7 @@
       </w:rPr>
     </w:lvl>
   </w:abstractNum>
-  <w:abstractNum w:abstractNumId="3" w15:restartNumberingAfterBreak="0">
+  <w:abstractNum w:abstractNumId="4" w15:restartNumberingAfterBreak="0">
     <w:nsid w:val="21DD5CF3"/>
     <w:multiLevelType w:val="multilevel"/>
     <w:tmpl w:val="FA62193C"/>
@@ -17501,7 +18202,7 @@
       </w:rPr>
     </w:lvl>
   </w:abstractNum>
-  <w:abstractNum w:abstractNumId="4" w15:restartNumberingAfterBreak="0">
+  <w:abstractNum w:abstractNumId="5" w15:restartNumberingAfterBreak="0">
     <w:nsid w:val="321C0A3E"/>
     <w:multiLevelType w:val="multilevel"/>
     <w:tmpl w:val="47EEC596"/>
@@ -17614,7 +18315,7 @@
       </w:rPr>
     </w:lvl>
   </w:abstractNum>
-  <w:abstractNum w:abstractNumId="5" w15:restartNumberingAfterBreak="0">
+  <w:abstractNum w:abstractNumId="6" w15:restartNumberingAfterBreak="0">
     <w:nsid w:val="3BBC4907"/>
     <w:multiLevelType w:val="hybridMultilevel"/>
     <w:tmpl w:val="8B2472BE"/>
@@ -17735,7 +18436,7 @@
       </w:rPr>
     </w:lvl>
   </w:abstractNum>
-  <w:abstractNum w:abstractNumId="6" w15:restartNumberingAfterBreak="0">
+  <w:abstractNum w:abstractNumId="7" w15:restartNumberingAfterBreak="0">
     <w:nsid w:val="3BCE12EF"/>
     <w:multiLevelType w:val="hybridMultilevel"/>
     <w:tmpl w:val="1A8E3848"/>
@@ -17848,7 +18549,7 @@
       </w:rPr>
     </w:lvl>
   </w:abstractNum>
-  <w:abstractNum w:abstractNumId="7" w15:restartNumberingAfterBreak="0">
+  <w:abstractNum w:abstractNumId="8" w15:restartNumberingAfterBreak="0">
     <w:nsid w:val="416E4DF1"/>
     <w:multiLevelType w:val="hybridMultilevel"/>
     <w:tmpl w:val="9FB44F1E"/>
@@ -17937,7 +18638,7 @@
       </w:pPr>
     </w:lvl>
   </w:abstractNum>
-  <w:abstractNum w:abstractNumId="8" w15:restartNumberingAfterBreak="0">
+  <w:abstractNum w:abstractNumId="9" w15:restartNumberingAfterBreak="0">
     <w:nsid w:val="54534953"/>
     <w:multiLevelType w:val="multilevel"/>
     <w:tmpl w:val="5E3A47B0"/>
@@ -18050,7 +18751,7 @@
       </w:rPr>
     </w:lvl>
   </w:abstractNum>
-  <w:abstractNum w:abstractNumId="9" w15:restartNumberingAfterBreak="0">
+  <w:abstractNum w:abstractNumId="10" w15:restartNumberingAfterBreak="0">
     <w:nsid w:val="54714246"/>
     <w:multiLevelType w:val="hybridMultilevel"/>
     <w:tmpl w:val="C35AEE3C"/>
@@ -18139,7 +18840,7 @@
       </w:pPr>
     </w:lvl>
   </w:abstractNum>
-  <w:abstractNum w:abstractNumId="10" w15:restartNumberingAfterBreak="0">
+  <w:abstractNum w:abstractNumId="11" w15:restartNumberingAfterBreak="0">
     <w:nsid w:val="5B6625DC"/>
     <w:multiLevelType w:val="hybridMultilevel"/>
     <w:tmpl w:val="60B21030"/>
@@ -18260,7 +18961,7 @@
       </w:rPr>
     </w:lvl>
   </w:abstractNum>
-  <w:abstractNum w:abstractNumId="11" w15:restartNumberingAfterBreak="0">
+  <w:abstractNum w:abstractNumId="12" w15:restartNumberingAfterBreak="0">
     <w:nsid w:val="5E8B4DEC"/>
     <w:multiLevelType w:val="hybridMultilevel"/>
     <w:tmpl w:val="147C5022"/>
@@ -18349,7 +19050,7 @@
       </w:pPr>
     </w:lvl>
   </w:abstractNum>
-  <w:abstractNum w:abstractNumId="12" w15:restartNumberingAfterBreak="0">
+  <w:abstractNum w:abstractNumId="13" w15:restartNumberingAfterBreak="0">
     <w:nsid w:val="603C2E14"/>
     <w:multiLevelType w:val="hybridMultilevel"/>
     <w:tmpl w:val="05A283DA"/>
@@ -18470,7 +19171,7 @@
       </w:rPr>
     </w:lvl>
   </w:abstractNum>
-  <w:abstractNum w:abstractNumId="13" w15:restartNumberingAfterBreak="0">
+  <w:abstractNum w:abstractNumId="14" w15:restartNumberingAfterBreak="0">
     <w:nsid w:val="6BDB6CDC"/>
     <w:multiLevelType w:val="hybridMultilevel"/>
     <w:tmpl w:val="FD461CBE"/>
@@ -18583,7 +19284,7 @@
       </w:rPr>
     </w:lvl>
   </w:abstractNum>
-  <w:abstractNum w:abstractNumId="14" w15:restartNumberingAfterBreak="0">
+  <w:abstractNum w:abstractNumId="15" w15:restartNumberingAfterBreak="0">
     <w:nsid w:val="6FC94767"/>
     <w:multiLevelType w:val="hybridMultilevel"/>
     <w:tmpl w:val="FF66B5D4"/>
@@ -18696,7 +19397,7 @@
       </w:rPr>
     </w:lvl>
   </w:abstractNum>
-  <w:abstractNum w:abstractNumId="15" w15:restartNumberingAfterBreak="0">
+  <w:abstractNum w:abstractNumId="16" w15:restartNumberingAfterBreak="0">
     <w:nsid w:val="701654C1"/>
     <w:multiLevelType w:val="hybridMultilevel"/>
     <w:tmpl w:val="6DC6E446"/>
@@ -18817,7 +19518,7 @@
       </w:rPr>
     </w:lvl>
   </w:abstractNum>
-  <w:abstractNum w:abstractNumId="16" w15:restartNumberingAfterBreak="0">
+  <w:abstractNum w:abstractNumId="17" w15:restartNumberingAfterBreak="0">
     <w:nsid w:val="70954FE8"/>
     <w:multiLevelType w:val="hybridMultilevel"/>
     <w:tmpl w:val="038EA452"/>
@@ -18906,7 +19607,7 @@
       </w:pPr>
     </w:lvl>
   </w:abstractNum>
-  <w:abstractNum w:abstractNumId="17" w15:restartNumberingAfterBreak="0">
+  <w:abstractNum w:abstractNumId="18" w15:restartNumberingAfterBreak="0">
     <w:nsid w:val="75365E37"/>
     <w:multiLevelType w:val="hybridMultilevel"/>
     <w:tmpl w:val="C7964476"/>
@@ -18995,7 +19696,7 @@
       </w:pPr>
     </w:lvl>
   </w:abstractNum>
-  <w:abstractNum w:abstractNumId="18" w15:restartNumberingAfterBreak="0">
+  <w:abstractNum w:abstractNumId="19" w15:restartNumberingAfterBreak="0">
     <w:nsid w:val="785A6B66"/>
     <w:multiLevelType w:val="hybridMultilevel"/>
     <w:tmpl w:val="DD547D74"/>
@@ -19109,61 +19810,64 @@
     </w:lvl>
   </w:abstractNum>
   <w:num w:numId="1" w16cid:durableId="782723380">
+    <w:abstractNumId w:val="8"/>
+  </w:num>
+  <w:num w:numId="2" w16cid:durableId="684749390">
+    <w:abstractNumId w:val="4"/>
+  </w:num>
+  <w:num w:numId="3" w16cid:durableId="1343052431">
+    <w:abstractNumId w:val="6"/>
+  </w:num>
+  <w:num w:numId="4" w16cid:durableId="704526405">
+    <w:abstractNumId w:val="11"/>
+  </w:num>
+  <w:num w:numId="5" w16cid:durableId="198709716">
+    <w:abstractNumId w:val="13"/>
+  </w:num>
+  <w:num w:numId="6" w16cid:durableId="413743608">
+    <w:abstractNumId w:val="16"/>
+  </w:num>
+  <w:num w:numId="7" w16cid:durableId="94326873">
     <w:abstractNumId w:val="7"/>
   </w:num>
-  <w:num w:numId="2" w16cid:durableId="684749390">
+  <w:num w:numId="8" w16cid:durableId="1615553478">
+    <w:abstractNumId w:val="9"/>
+  </w:num>
+  <w:num w:numId="9" w16cid:durableId="1013724492">
+    <w:abstractNumId w:val="15"/>
+  </w:num>
+  <w:num w:numId="10" w16cid:durableId="1390687709">
+    <w:abstractNumId w:val="5"/>
+  </w:num>
+  <w:num w:numId="11" w16cid:durableId="1291470616">
     <w:abstractNumId w:val="3"/>
   </w:num>
-  <w:num w:numId="3" w16cid:durableId="1343052431">
-    <w:abstractNumId w:val="5"/>
+  <w:num w:numId="12" w16cid:durableId="2059015331">
+    <w:abstractNumId w:val="14"/>
   </w:num>
-  <w:num w:numId="4" w16cid:durableId="704526405">
+  <w:num w:numId="13" w16cid:durableId="1922836248">
+    <w:abstractNumId w:val="19"/>
+  </w:num>
+  <w:num w:numId="14" w16cid:durableId="897017422">
+    <w:abstractNumId w:val="2"/>
+  </w:num>
+  <w:num w:numId="15" w16cid:durableId="1512642857">
+    <w:abstractNumId w:val="17"/>
+  </w:num>
+  <w:num w:numId="16" w16cid:durableId="1690523289">
+    <w:abstractNumId w:val="18"/>
+  </w:num>
+  <w:num w:numId="17" w16cid:durableId="251860472">
+    <w:abstractNumId w:val="1"/>
+  </w:num>
+  <w:num w:numId="18" w16cid:durableId="477652351">
     <w:abstractNumId w:val="10"/>
   </w:num>
-  <w:num w:numId="5" w16cid:durableId="198709716">
+  <w:num w:numId="19" w16cid:durableId="273290371">
     <w:abstractNumId w:val="12"/>
   </w:num>
-  <w:num w:numId="6" w16cid:durableId="413743608">
-    <w:abstractNumId w:val="15"/>
-  </w:num>
-  <w:num w:numId="7" w16cid:durableId="94326873">
-    <w:abstractNumId w:val="6"/>
-  </w:num>
-  <w:num w:numId="8" w16cid:durableId="1615553478">
-    <w:abstractNumId w:val="8"/>
-  </w:num>
-  <w:num w:numId="9" w16cid:durableId="1013724492">
-    <w:abstractNumId w:val="14"/>
-  </w:num>
-  <w:num w:numId="10" w16cid:durableId="1390687709">
-    <w:abstractNumId w:val="4"/>
-  </w:num>
-  <w:num w:numId="11" w16cid:durableId="1291470616">
-    <w:abstractNumId w:val="2"/>
-  </w:num>
-  <w:num w:numId="12" w16cid:durableId="2059015331">
-    <w:abstractNumId w:val="13"/>
-  </w:num>
-  <w:num w:numId="13" w16cid:durableId="1922836248">
-    <w:abstractNumId w:val="18"/>
-  </w:num>
-  <w:num w:numId="14" w16cid:durableId="897017422">
-    <w:abstractNumId w:val="1"/>
-  </w:num>
-  <w:num w:numId="15" w16cid:durableId="1512642857">
-    <w:abstractNumId w:val="16"/>
-  </w:num>
-  <w:num w:numId="16" w16cid:durableId="1690523289">
-    <w:abstractNumId w:val="17"/>
-  </w:num>
-  <w:num w:numId="17" w16cid:durableId="251860472">
+  <w:num w:numId="20" w16cid:durableId="1326087315">
     <w:abstractNumId w:val="0"/>
-  </w:num>
-  <w:num w:numId="18" w16cid:durableId="477652351">
-    <w:abstractNumId w:val="9"/>
-  </w:num>
-  <w:num w:numId="19" w16cid:durableId="273290371">
-    <w:abstractNumId w:val="11"/>
   </w:num>
 </w:numbering>
 </file>

</xml_diff>